<commit_message>
updated before class- minor updates in spelling and others till slide 42
</commit_message>
<xml_diff>
--- a/Support_file.docx
+++ b/Support_file.docx
@@ -24,25 +24,7 @@
           <w:bCs/>
           <w:lang w:val="en-US"/>
         </w:rPr>
-        <w:t xml:space="preserve"> Why </w:t>
-      </w:r>
-      <w:proofErr w:type="gramStart"/>
-      <w:r>
-        <w:rPr>
-          <w:b/>
-          <w:bCs/>
-          <w:lang w:val="en-US"/>
-        </w:rPr>
-        <w:t>Graphite</w:t>
-      </w:r>
-      <w:proofErr w:type="gramEnd"/>
-      <w:r>
-        <w:rPr>
-          <w:b/>
-          <w:bCs/>
-          <w:lang w:val="en-US"/>
-        </w:rPr>
-        <w:t xml:space="preserve"> is a Good Conductor of Electricity</w:t>
+        <w:t xml:space="preserve"> Why Graphite is a Good Conductor of Electricity</w:t>
       </w:r>
     </w:p>
     <w:p>
@@ -82,17 +64,8 @@
           <w:b/>
           <w:bCs/>
         </w:rPr>
-        <w:t xml:space="preserve"> of </w:t>
-      </w:r>
-      <w:proofErr w:type="gramStart"/>
-      <w:r>
-        <w:rPr>
-          <w:b/>
-          <w:bCs/>
-        </w:rPr>
-        <w:t>Graphite</w:t>
-      </w:r>
-      <w:proofErr w:type="gramEnd"/>
+        <w:t xml:space="preserve"> of Graphite</w:t>
+      </w:r>
     </w:p>
     <w:p>
       <w:pPr>
@@ -410,21 +383,7 @@
         <w:rPr>
           <w:lang w:val="en-US"/>
         </w:rPr>
-        <w:t xml:space="preserve"> act like a "sea of charge" — </w:t>
-      </w:r>
-      <w:proofErr w:type="gramStart"/>
-      <w:r>
-        <w:rPr>
-          <w:lang w:val="en-US"/>
-        </w:rPr>
-        <w:t>similar to</w:t>
-      </w:r>
-      <w:proofErr w:type="gramEnd"/>
-      <w:r>
-        <w:rPr>
-          <w:lang w:val="en-US"/>
-        </w:rPr>
-        <w:t xml:space="preserve"> metals.</w:t>
+        <w:t xml:space="preserve"> act like a "sea of charge" — similar to metals.</w:t>
       </w:r>
     </w:p>
     <w:p>
@@ -577,6 +536,330 @@
     <w:p>
       <w:pPr>
         <w:rPr>
+          <w:b/>
+          <w:bCs/>
+          <w:lang w:val="en-US"/>
+        </w:rPr>
+      </w:pPr>
+    </w:p>
+    <w:p>
+      <w:pPr>
+        <w:rPr>
+          <w:b/>
+          <w:bCs/>
+          <w:lang w:val="en-US"/>
+        </w:rPr>
+      </w:pPr>
+      <w:r>
+        <w:rPr>
+          <w:b/>
+          <w:bCs/>
+          <w:lang w:val="en-US"/>
+        </w:rPr>
+        <w:t xml:space="preserve">Why </w:t>
+      </w:r>
+      <w:r>
+        <w:rPr>
+          <w:b/>
+          <w:bCs/>
+          <w:lang w:val="en-US"/>
+        </w:rPr>
+        <w:t xml:space="preserve">do </w:t>
+      </w:r>
+      <w:r>
+        <w:rPr>
+          <w:b/>
+          <w:bCs/>
+          <w:lang w:val="en-US"/>
+        </w:rPr>
+        <w:t>electrons have a negative charge?</w:t>
+      </w:r>
+    </w:p>
+    <w:p>
+      <w:pPr>
+        <w:rPr>
+          <w:lang w:val="en-US"/>
+        </w:rPr>
+      </w:pPr>
+      <w:r>
+        <w:rPr>
+          <w:lang w:val="en-US"/>
+        </w:rPr>
+        <w:t>Electrons are assigned a negative charge by convention, primarily because Benjamin Franklin's early experiments led to the assumption that the charge acquired by a glass rod rubbed with silk was "positive," and the opposite charge was then termed "negative". </w:t>
+      </w:r>
+    </w:p>
+    <w:p>
+      <w:pPr>
+        <w:rPr>
+          <w:lang w:val="en-US"/>
+        </w:rPr>
+      </w:pPr>
+      <w:r>
+        <w:rPr>
+          <w:lang w:val="en-US"/>
+        </w:rPr>
+        <w:t xml:space="preserve">Here's a more detailed explanation: </w:t>
+      </w:r>
+    </w:p>
+    <w:p>
+      <w:pPr>
+        <w:numPr>
+          <w:ilvl w:val="0"/>
+          <w:numId w:val="7"/>
+        </w:numPr>
+      </w:pPr>
+      <w:r>
+        <w:rPr>
+          <w:b/>
+          <w:bCs/>
+        </w:rPr>
+        <w:t xml:space="preserve">Historical </w:t>
+      </w:r>
+      <w:proofErr w:type="spellStart"/>
+      <w:r>
+        <w:rPr>
+          <w:b/>
+          <w:bCs/>
+        </w:rPr>
+        <w:t>Context</w:t>
+      </w:r>
+      <w:proofErr w:type="spellEnd"/>
+      <w:r>
+        <w:rPr>
+          <w:b/>
+          <w:bCs/>
+        </w:rPr>
+        <w:t>:</w:t>
+      </w:r>
+      <w:r>
+        <w:t xml:space="preserve"> </w:t>
+      </w:r>
+    </w:p>
+    <w:p>
+      <w:pPr>
+        <w:rPr>
+          <w:lang w:val="en-US"/>
+        </w:rPr>
+      </w:pPr>
+      <w:r>
+        <w:rPr>
+          <w:lang w:val="en-US"/>
+        </w:rPr>
+        <w:t>Benjamin Franklin, in his experiments with electricity, established the concept of positive and negative charges. </w:t>
+      </w:r>
+    </w:p>
+    <w:p>
+      <w:pPr>
+        <w:rPr>
+          <w:lang w:val="en-US"/>
+        </w:rPr>
+      </w:pPr>
+      <w:r>
+        <w:t></w:t>
+      </w:r>
+      <w:r>
+        <w:rPr>
+          <w:lang w:val="en-US"/>
+        </w:rPr>
+        <w:t xml:space="preserve">  </w:t>
+      </w:r>
+      <w:r>
+        <w:t></w:t>
+      </w:r>
+      <w:r>
+        <w:rPr>
+          <w:lang w:val="en-US"/>
+        </w:rPr>
+        <w:t xml:space="preserve">  </w:t>
+      </w:r>
+      <w:r>
+        <w:rPr>
+          <w:b/>
+          <w:bCs/>
+          <w:lang w:val="en-US"/>
+        </w:rPr>
+        <w:t>Franklin's Choice:</w:t>
+      </w:r>
+      <w:r>
+        <w:rPr>
+          <w:lang w:val="en-US"/>
+        </w:rPr>
+        <w:t xml:space="preserve"> </w:t>
+      </w:r>
+    </w:p>
+    <w:p>
+      <w:pPr>
+        <w:rPr>
+          <w:lang w:val="en-US"/>
+        </w:rPr>
+      </w:pPr>
+      <w:r>
+        <w:rPr>
+          <w:lang w:val="en-US"/>
+        </w:rPr>
+        <w:t>He arbitrarily designated the charge acquired by a glass rod rubbed with silk as "positive," and the opposite charge as "negative". </w:t>
+      </w:r>
+    </w:p>
+    <w:p>
+      <w:pPr>
+        <w:rPr>
+          <w:lang w:val="en-US"/>
+        </w:rPr>
+      </w:pPr>
+      <w:r>
+        <w:lastRenderedPageBreak/>
+        <w:t></w:t>
+      </w:r>
+      <w:r>
+        <w:rPr>
+          <w:lang w:val="en-US"/>
+        </w:rPr>
+        <w:t xml:space="preserve">  </w:t>
+      </w:r>
+      <w:r>
+        <w:t></w:t>
+      </w:r>
+      <w:r>
+        <w:rPr>
+          <w:lang w:val="en-US"/>
+        </w:rPr>
+        <w:t xml:space="preserve">  </w:t>
+      </w:r>
+      <w:r>
+        <w:rPr>
+          <w:b/>
+          <w:bCs/>
+          <w:lang w:val="en-US"/>
+        </w:rPr>
+        <w:t>Electron Discovery:</w:t>
+      </w:r>
+      <w:r>
+        <w:rPr>
+          <w:lang w:val="en-US"/>
+        </w:rPr>
+        <w:t xml:space="preserve"> </w:t>
+      </w:r>
+    </w:p>
+    <w:p>
+      <w:pPr>
+        <w:rPr>
+          <w:lang w:val="en-US"/>
+        </w:rPr>
+      </w:pPr>
+      <w:r>
+        <w:rPr>
+          <w:lang w:val="en-US"/>
+        </w:rPr>
+        <w:t>Later, when electrons were discovered, they were found to be the carriers of the "negative" charge, and the positively charged particles were called protons. </w:t>
+      </w:r>
+    </w:p>
+    <w:p>
+      <w:pPr>
+        <w:rPr>
+          <w:lang w:val="en-US"/>
+        </w:rPr>
+      </w:pPr>
+      <w:r>
+        <w:t></w:t>
+      </w:r>
+      <w:r>
+        <w:rPr>
+          <w:lang w:val="en-US"/>
+        </w:rPr>
+        <w:t xml:space="preserve">  </w:t>
+      </w:r>
+      <w:r>
+        <w:t></w:t>
+      </w:r>
+      <w:r>
+        <w:rPr>
+          <w:lang w:val="en-US"/>
+        </w:rPr>
+        <w:t xml:space="preserve">  </w:t>
+      </w:r>
+      <w:r>
+        <w:rPr>
+          <w:b/>
+          <w:bCs/>
+          <w:lang w:val="en-US"/>
+        </w:rPr>
+        <w:t>Convention:</w:t>
+      </w:r>
+      <w:r>
+        <w:rPr>
+          <w:lang w:val="en-US"/>
+        </w:rPr>
+        <w:t xml:space="preserve"> </w:t>
+      </w:r>
+    </w:p>
+    <w:p>
+      <w:pPr>
+        <w:rPr>
+          <w:lang w:val="en-US"/>
+        </w:rPr>
+      </w:pPr>
+      <w:r>
+        <w:rPr>
+          <w:lang w:val="en-US"/>
+        </w:rPr>
+        <w:t>This initial designation by Franklin, although arbitrary, has become the standard convention in physics and chemistry. </w:t>
+      </w:r>
+    </w:p>
+    <w:p>
+      <w:pPr>
+        <w:rPr>
+          <w:lang w:val="en-US"/>
+        </w:rPr>
+      </w:pPr>
+      <w:r>
+        <w:t></w:t>
+      </w:r>
+      <w:r>
+        <w:rPr>
+          <w:lang w:val="en-US"/>
+        </w:rPr>
+        <w:t xml:space="preserve">  </w:t>
+      </w:r>
+      <w:r>
+        <w:t></w:t>
+      </w:r>
+      <w:r>
+        <w:rPr>
+          <w:lang w:val="en-US"/>
+        </w:rPr>
+        <w:t xml:space="preserve">  </w:t>
+      </w:r>
+      <w:r>
+        <w:rPr>
+          <w:b/>
+          <w:bCs/>
+          <w:lang w:val="en-US"/>
+        </w:rPr>
+        <w:t>Opposite Charges:</w:t>
+      </w:r>
+      <w:r>
+        <w:rPr>
+          <w:lang w:val="en-US"/>
+        </w:rPr>
+        <w:t xml:space="preserve"> </w:t>
+      </w:r>
+    </w:p>
+    <w:p>
+      <w:pPr>
+        <w:rPr>
+          <w:lang w:val="en-US"/>
+        </w:rPr>
+      </w:pPr>
+      <w:r>
+        <w:rPr>
+          <w:lang w:val="en-US"/>
+        </w:rPr>
+        <w:t>It is important to note that the charge of a proton and an electron are opposite, so that a neutral atom has the same number of protons and electrons, resulting in zero net charge</w:t>
+      </w:r>
+    </w:p>
+    <w:p>
+      <w:pPr>
+        <w:rPr>
           <w:lang w:val="en-US"/>
         </w:rPr>
       </w:pPr>
@@ -592,7 +875,6 @@
           <w:noProof/>
           <w:lang w:val="en-US"/>
         </w:rPr>
-        <w:lastRenderedPageBreak/>
         <w:drawing>
           <wp:inline distT="0" distB="0" distL="0" distR="0" wp14:anchorId="0403B37E" wp14:editId="5FB60F2E">
             <wp:extent cx="5760720" cy="4513580"/>
@@ -636,6 +918,61 @@
           <w:lang w:val="en-US"/>
         </w:rPr>
       </w:pPr>
+    </w:p>
+    <w:p>
+      <w:pPr>
+        <w:rPr>
+          <w:lang w:val="en-US"/>
+        </w:rPr>
+      </w:pPr>
+    </w:p>
+    <w:p>
+      <w:pPr>
+        <w:rPr>
+          <w:lang w:val="en-US"/>
+        </w:rPr>
+      </w:pPr>
+    </w:p>
+    <w:p>
+      <w:pPr>
+        <w:rPr>
+          <w:lang w:val="en-US"/>
+        </w:rPr>
+      </w:pPr>
+    </w:p>
+    <w:p>
+      <w:pPr>
+        <w:rPr>
+          <w:lang w:val="en-US"/>
+        </w:rPr>
+      </w:pPr>
+    </w:p>
+    <w:p>
+      <w:pPr>
+        <w:rPr>
+          <w:lang w:val="en-US"/>
+        </w:rPr>
+      </w:pPr>
+      <w:r>
+        <w:rPr>
+          <w:lang w:val="en-US"/>
+        </w:rPr>
+        <w:lastRenderedPageBreak/>
+        <w:t>Total energy of the electron</w:t>
+      </w:r>
+      <w:r>
+        <w:rPr>
+          <w:lang w:val="en-US"/>
+        </w:rPr>
+        <w:t xml:space="preserve">: Slide 32: </w:t>
+      </w:r>
+    </w:p>
+    <w:p>
+      <w:pPr>
+        <w:rPr>
+          <w:lang w:val="en-US"/>
+        </w:rPr>
+      </w:pPr>
       <w:r>
         <w:rPr>
           <w:noProof/>
@@ -689,7 +1026,6 @@
           <w:noProof/>
           <w:lang w:val="en-US"/>
         </w:rPr>
-        <w:lastRenderedPageBreak/>
         <w:drawing>
           <wp:inline distT="0" distB="0" distL="0" distR="0" wp14:anchorId="4255D73B" wp14:editId="28AA11F3">
             <wp:extent cx="5760720" cy="3309620"/>
@@ -733,6 +1069,144 @@
           <w:lang w:val="en-US"/>
         </w:rPr>
       </w:pPr>
+      <w:r>
+        <w:rPr>
+          <w:lang w:val="en-US"/>
+        </w:rPr>
+        <w:t>Newton's second law of motion:</w:t>
+      </w:r>
+    </w:p>
+    <w:p>
+      <w:pPr>
+        <w:jc w:val="both"/>
+        <w:rPr>
+          <w:lang w:val="en-US"/>
+        </w:rPr>
+      </w:pPr>
+      <w:r>
+        <w:rPr>
+          <w:lang w:val="en-US"/>
+        </w:rPr>
+        <w:t>At any instant of time, the net force on a body is equal to the body's acceleration multiplied by its mass or, equivalently, the rate at which the body's momentum is changing with time.</w:t>
+      </w:r>
+    </w:p>
+    <w:p>
+      <w:pPr>
+        <w:jc w:val="both"/>
+        <w:rPr>
+          <w:lang w:val="en-US"/>
+        </w:rPr>
+      </w:pPr>
+    </w:p>
+    <w:p>
+      <w:pPr>
+        <w:jc w:val="both"/>
+        <w:rPr>
+          <w:lang w:val="en-US"/>
+        </w:rPr>
+      </w:pPr>
+    </w:p>
+    <w:p>
+      <w:pPr>
+        <w:jc w:val="both"/>
+        <w:rPr>
+          <w:lang w:val="en-US"/>
+        </w:rPr>
+      </w:pPr>
+    </w:p>
+    <w:p>
+      <w:pPr>
+        <w:jc w:val="both"/>
+        <w:rPr>
+          <w:lang w:val="en-US"/>
+        </w:rPr>
+      </w:pPr>
+    </w:p>
+    <w:p>
+      <w:pPr>
+        <w:jc w:val="both"/>
+        <w:rPr>
+          <w:lang w:val="en-US"/>
+        </w:rPr>
+      </w:pPr>
+    </w:p>
+    <w:p>
+      <w:pPr>
+        <w:jc w:val="both"/>
+        <w:rPr>
+          <w:lang w:val="en-US"/>
+        </w:rPr>
+      </w:pPr>
+      <w:r>
+        <w:rPr>
+          <w:lang w:val="en-US"/>
+        </w:rPr>
+        <w:lastRenderedPageBreak/>
+        <w:drawing>
+          <wp:inline distT="0" distB="0" distL="0" distR="0" wp14:anchorId="16E1C574" wp14:editId="035C5593">
+            <wp:extent cx="5760720" cy="3942080"/>
+            <wp:effectExtent l="0" t="0" r="0" b="1270"/>
+            <wp:docPr id="175391625" name="Grafik 1" descr="Ein Bild, das Text, Screenshot, Schrift, Zahl enthält.&#10;&#10;KI-generierte Inhalte können fehlerhaft sein."/>
+            <wp:cNvGraphicFramePr>
+              <a:graphicFrameLocks xmlns:a="http://schemas.openxmlformats.org/drawingml/2006/main" noChangeAspect="1"/>
+            </wp:cNvGraphicFramePr>
+            <a:graphic xmlns:a="http://schemas.openxmlformats.org/drawingml/2006/main">
+              <a:graphicData uri="http://schemas.openxmlformats.org/drawingml/2006/picture">
+                <pic:pic xmlns:pic="http://schemas.openxmlformats.org/drawingml/2006/picture">
+                  <pic:nvPicPr>
+                    <pic:cNvPr id="175391625" name="Grafik 1" descr="Ein Bild, das Text, Screenshot, Schrift, Zahl enthält.&#10;&#10;KI-generierte Inhalte können fehlerhaft sein."/>
+                    <pic:cNvPicPr/>
+                  </pic:nvPicPr>
+                  <pic:blipFill>
+                    <a:blip r:embed="rId8"/>
+                    <a:stretch>
+                      <a:fillRect/>
+                    </a:stretch>
+                  </pic:blipFill>
+                  <pic:spPr>
+                    <a:xfrm>
+                      <a:off x="0" y="0"/>
+                      <a:ext cx="5760720" cy="3942080"/>
+                    </a:xfrm>
+                    <a:prstGeom prst="rect">
+                      <a:avLst/>
+                    </a:prstGeom>
+                  </pic:spPr>
+                </pic:pic>
+              </a:graphicData>
+            </a:graphic>
+          </wp:inline>
+        </w:drawing>
+      </w:r>
+    </w:p>
+    <w:p>
+      <w:pPr>
+        <w:jc w:val="both"/>
+        <w:rPr>
+          <w:lang w:val="en-US"/>
+        </w:rPr>
+      </w:pPr>
+      <w:r>
+        <w:rPr>
+          <w:b/>
+          <w:bCs/>
+          <w:lang w:val="en-US"/>
+        </w:rPr>
+        <w:t>energy levels are quantized</w:t>
+      </w:r>
+      <w:r>
+        <w:rPr>
+          <w:lang w:val="en-US"/>
+        </w:rPr>
+        <w:t>, meaning that a system can only exist at specific, discrete energy values, rather than a continuous range of values</w:t>
+      </w:r>
+    </w:p>
+    <w:p>
+      <w:pPr>
+        <w:rPr>
+          <w:lang w:val="en-US"/>
+        </w:rPr>
+      </w:pPr>
     </w:p>
     <w:p>
       <w:pPr>
@@ -761,7 +1235,7 @@
                     <pic:cNvPicPr/>
                   </pic:nvPicPr>
                   <pic:blipFill>
-                    <a:blip r:embed="rId8"/>
+                    <a:blip r:embed="rId9"/>
                     <a:stretch>
                       <a:fillRect/>
                     </a:stretch>
@@ -850,25 +1324,7 @@
           <w:bCs/>
           <w:lang w:val="en-US"/>
         </w:rPr>
-        <w:t>1. Quantized orbits (n=</w:t>
-      </w:r>
-      <w:proofErr w:type="gramStart"/>
-      <w:r>
-        <w:rPr>
-          <w:b/>
-          <w:bCs/>
-          <w:lang w:val="en-US"/>
-        </w:rPr>
-        <w:t>1,2,…</w:t>
-      </w:r>
-      <w:proofErr w:type="gramEnd"/>
-      <w:r>
-        <w:rPr>
-          <w:b/>
-          <w:bCs/>
-          <w:lang w:val="en-US"/>
-        </w:rPr>
-        <w:t xml:space="preserve">)(n = 1, 2, \ldots)(n=1,2,…) </w:t>
+        <w:t xml:space="preserve">1. Quantized orbits (n=1,2,…)(n = 1, 2, \ldots)(n=1,2,…) </w:t>
       </w:r>
       <w:r>
         <w:rPr>
@@ -1030,7 +1486,14 @@
           <w:lang w:val="en-US"/>
         </w:rPr>
         <w:br/>
-        <w:t xml:space="preserve">In a solid, atoms are packed closely together. Their overlapping orbitals cause these discrete levels to </w:t>
+        <w:t xml:space="preserve">In a solid, atoms are packed closely together. Their overlapping orbitals cause </w:t>
+      </w:r>
+      <w:r>
+        <w:rPr>
+          <w:lang w:val="en-US"/>
+        </w:rPr>
+        <w:lastRenderedPageBreak/>
+        <w:t xml:space="preserve">these discrete levels to </w:t>
       </w:r>
       <w:r>
         <w:rPr>
@@ -1104,7 +1567,6 @@
           <w:bCs/>
           <w:lang w:val="en-US"/>
         </w:rPr>
-        <w:lastRenderedPageBreak/>
         <w:t>Bohr Atom</w:t>
       </w:r>
       <w:r>
@@ -1215,7 +1677,23 @@
           <w:bCs/>
           <w:lang w:val="en-US"/>
         </w:rPr>
-        <w:t>3. Ionization limit W=0W = 0W=0 → Bottom of conduction band</w:t>
+        <w:t xml:space="preserve">3. Ionization limit W=0W = </w:t>
+      </w:r>
+      <w:r>
+        <w:rPr>
+          <w:b/>
+          <w:bCs/>
+          <w:lang w:val="en-US"/>
+        </w:rPr>
+        <w:t>0</w:t>
+      </w:r>
+      <w:r>
+        <w:rPr>
+          <w:b/>
+          <w:bCs/>
+          <w:lang w:val="en-US"/>
+        </w:rPr>
+        <w:t xml:space="preserve"> → Bottom of conduction band</w:t>
       </w:r>
     </w:p>
     <w:p>
@@ -1644,6 +2122,7 @@
           <w:bCs/>
           <w:lang w:val="en-US"/>
         </w:rPr>
+        <w:lastRenderedPageBreak/>
         <w:t>-------------------------------------------------------------</w:t>
       </w:r>
     </w:p>
@@ -1715,7 +2194,7 @@
                     <pic:cNvPicPr/>
                   </pic:nvPicPr>
                   <pic:blipFill>
-                    <a:blip r:embed="rId9"/>
+                    <a:blip r:embed="rId10"/>
                     <a:stretch>
                       <a:fillRect/>
                     </a:stretch>
@@ -1762,6 +2241,7 @@
       <w:r>
         <w:rPr>
           <w:bCs/>
+          <w:noProof/>
           <w:lang w:val="en-US"/>
         </w:rPr>
         <w:lastRenderedPageBreak/>
@@ -1781,7 +2261,7 @@
                     <pic:cNvPicPr/>
                   </pic:nvPicPr>
                   <pic:blipFill>
-                    <a:blip r:embed="rId10"/>
+                    <a:blip r:embed="rId11"/>
                     <a:stretch>
                       <a:fillRect/>
                     </a:stretch>
@@ -1823,6 +2303,155 @@
 <file path=word/numbering.xml><?xml version="1.0" encoding="utf-8"?>
 <w:numbering xmlns:wpc="http://schemas.microsoft.com/office/word/2010/wordprocessingCanvas" xmlns:cx="http://schemas.microsoft.com/office/drawing/2014/chartex" xmlns:cx1="http://schemas.microsoft.com/office/drawing/2015/9/8/chartex" xmlns:cx2="http://schemas.microsoft.com/office/drawing/2015/10/21/chartex" xmlns:cx3="http://schemas.microsoft.com/office/drawing/2016/5/9/chartex" xmlns:cx4="http://schemas.microsoft.com/office/drawing/2016/5/10/chartex" xmlns:cx5="http://schemas.microsoft.com/office/drawing/2016/5/11/chartex" xmlns:cx6="http://schemas.microsoft.com/office/drawing/2016/5/12/chartex" xmlns:cx7="http://schemas.microsoft.com/office/drawing/2016/5/13/chartex" xmlns:cx8="http://schemas.microsoft.com/office/drawing/2016/5/14/chartex" xmlns:mc="http://schemas.openxmlformats.org/markup-compatibility/2006" xmlns:aink="http://schemas.microsoft.com/office/drawing/2016/ink" xmlns:am3d="http://schemas.microsoft.com/office/drawing/2017/model3d" xmlns:o="urn:schemas-microsoft-com:office:office" xmlns:oel="http://schemas.microsoft.com/office/2019/extlst" xmlns:r="http://schemas.openxmlformats.org/officeDocument/2006/relationships" xmlns:m="http://schemas.openxmlformats.org/officeDocument/2006/math" xmlns:v="urn:schemas-microsoft-com:vml" xmlns:wp14="http://schemas.microsoft.com/office/word/2010/wordprocessingDrawing" xmlns:wp="http://schemas.openxmlformats.org/drawingml/2006/wordprocessingDrawing" xmlns:w10="urn:schemas-microsoft-com:office:word" xmlns:w="http://schemas.openxmlformats.org/wordprocessingml/2006/main" xmlns:w14="http://schemas.microsoft.com/office/word/2010/wordml" xmlns:w15="http://schemas.microsoft.com/office/word/2012/wordml" xmlns:w16cex="http://schemas.microsoft.com/office/word/2018/wordml/cex" xmlns:w16cid="http://schemas.microsoft.com/office/word/2016/wordml/cid" xmlns:w16="http://schemas.microsoft.com/office/word/2018/wordml" xmlns:w16du="http://schemas.microsoft.com/office/word/2023/wordml/word16du" xmlns:w16sdtdh="http://schemas.microsoft.com/office/word/2020/wordml/sdtdatahash" xmlns:w16sdtfl="http://schemas.microsoft.com/office/word/2024/wordml/sdtformatlock" xmlns:w16se="http://schemas.microsoft.com/office/word/2015/wordml/symex" xmlns:wpg="http://schemas.microsoft.com/office/word/2010/wordprocessingGroup" xmlns:wpi="http://schemas.microsoft.com/office/word/2010/wordprocessingInk" xmlns:wne="http://schemas.microsoft.com/office/word/2006/wordml" xmlns:wps="http://schemas.microsoft.com/office/word/2010/wordprocessingShape" mc:Ignorable="w14 w15 w16se w16cid w16 w16cex w16sdtdh w16sdtfl w16du wp14">
   <w:abstractNum w:abstractNumId="0" w15:restartNumberingAfterBreak="0">
+    <w:nsid w:val="08085639"/>
+    <w:multiLevelType w:val="multilevel"/>
+    <w:tmpl w:val="0B3698F2"/>
+    <w:lvl w:ilvl="0">
+      <w:start w:val="1"/>
+      <w:numFmt w:val="bullet"/>
+      <w:lvlText w:val=""/>
+      <w:lvlJc w:val="left"/>
+      <w:pPr>
+        <w:tabs>
+          <w:tab w:val="num" w:pos="720"/>
+        </w:tabs>
+        <w:ind w:left="720" w:hanging="360"/>
+      </w:pPr>
+      <w:rPr>
+        <w:rFonts w:ascii="Symbol" w:hAnsi="Symbol" w:hint="default"/>
+        <w:sz w:val="20"/>
+      </w:rPr>
+    </w:lvl>
+    <w:lvl w:ilvl="1" w:tentative="1">
+      <w:start w:val="1"/>
+      <w:numFmt w:val="bullet"/>
+      <w:lvlText w:val="o"/>
+      <w:lvlJc w:val="left"/>
+      <w:pPr>
+        <w:tabs>
+          <w:tab w:val="num" w:pos="1440"/>
+        </w:tabs>
+        <w:ind w:left="1440" w:hanging="360"/>
+      </w:pPr>
+      <w:rPr>
+        <w:rFonts w:ascii="Courier New" w:hAnsi="Courier New" w:hint="default"/>
+        <w:sz w:val="20"/>
+      </w:rPr>
+    </w:lvl>
+    <w:lvl w:ilvl="2" w:tentative="1">
+      <w:start w:val="1"/>
+      <w:numFmt w:val="bullet"/>
+      <w:lvlText w:val=""/>
+      <w:lvlJc w:val="left"/>
+      <w:pPr>
+        <w:tabs>
+          <w:tab w:val="num" w:pos="2160"/>
+        </w:tabs>
+        <w:ind w:left="2160" w:hanging="360"/>
+      </w:pPr>
+      <w:rPr>
+        <w:rFonts w:ascii="Wingdings" w:hAnsi="Wingdings" w:hint="default"/>
+        <w:sz w:val="20"/>
+      </w:rPr>
+    </w:lvl>
+    <w:lvl w:ilvl="3" w:tentative="1">
+      <w:start w:val="1"/>
+      <w:numFmt w:val="bullet"/>
+      <w:lvlText w:val=""/>
+      <w:lvlJc w:val="left"/>
+      <w:pPr>
+        <w:tabs>
+          <w:tab w:val="num" w:pos="2880"/>
+        </w:tabs>
+        <w:ind w:left="2880" w:hanging="360"/>
+      </w:pPr>
+      <w:rPr>
+        <w:rFonts w:ascii="Wingdings" w:hAnsi="Wingdings" w:hint="default"/>
+        <w:sz w:val="20"/>
+      </w:rPr>
+    </w:lvl>
+    <w:lvl w:ilvl="4" w:tentative="1">
+      <w:start w:val="1"/>
+      <w:numFmt w:val="bullet"/>
+      <w:lvlText w:val=""/>
+      <w:lvlJc w:val="left"/>
+      <w:pPr>
+        <w:tabs>
+          <w:tab w:val="num" w:pos="3600"/>
+        </w:tabs>
+        <w:ind w:left="3600" w:hanging="360"/>
+      </w:pPr>
+      <w:rPr>
+        <w:rFonts w:ascii="Wingdings" w:hAnsi="Wingdings" w:hint="default"/>
+        <w:sz w:val="20"/>
+      </w:rPr>
+    </w:lvl>
+    <w:lvl w:ilvl="5" w:tentative="1">
+      <w:start w:val="1"/>
+      <w:numFmt w:val="bullet"/>
+      <w:lvlText w:val=""/>
+      <w:lvlJc w:val="left"/>
+      <w:pPr>
+        <w:tabs>
+          <w:tab w:val="num" w:pos="4320"/>
+        </w:tabs>
+        <w:ind w:left="4320" w:hanging="360"/>
+      </w:pPr>
+      <w:rPr>
+        <w:rFonts w:ascii="Wingdings" w:hAnsi="Wingdings" w:hint="default"/>
+        <w:sz w:val="20"/>
+      </w:rPr>
+    </w:lvl>
+    <w:lvl w:ilvl="6" w:tentative="1">
+      <w:start w:val="1"/>
+      <w:numFmt w:val="bullet"/>
+      <w:lvlText w:val=""/>
+      <w:lvlJc w:val="left"/>
+      <w:pPr>
+        <w:tabs>
+          <w:tab w:val="num" w:pos="5040"/>
+        </w:tabs>
+        <w:ind w:left="5040" w:hanging="360"/>
+      </w:pPr>
+      <w:rPr>
+        <w:rFonts w:ascii="Wingdings" w:hAnsi="Wingdings" w:hint="default"/>
+        <w:sz w:val="20"/>
+      </w:rPr>
+    </w:lvl>
+    <w:lvl w:ilvl="7" w:tentative="1">
+      <w:start w:val="1"/>
+      <w:numFmt w:val="bullet"/>
+      <w:lvlText w:val=""/>
+      <w:lvlJc w:val="left"/>
+      <w:pPr>
+        <w:tabs>
+          <w:tab w:val="num" w:pos="5760"/>
+        </w:tabs>
+        <w:ind w:left="5760" w:hanging="360"/>
+      </w:pPr>
+      <w:rPr>
+        <w:rFonts w:ascii="Wingdings" w:hAnsi="Wingdings" w:hint="default"/>
+        <w:sz w:val="20"/>
+      </w:rPr>
+    </w:lvl>
+    <w:lvl w:ilvl="8" w:tentative="1">
+      <w:start w:val="1"/>
+      <w:numFmt w:val="bullet"/>
+      <w:lvlText w:val=""/>
+      <w:lvlJc w:val="left"/>
+      <w:pPr>
+        <w:tabs>
+          <w:tab w:val="num" w:pos="6480"/>
+        </w:tabs>
+        <w:ind w:left="6480" w:hanging="360"/>
+      </w:pPr>
+      <w:rPr>
+        <w:rFonts w:ascii="Wingdings" w:hAnsi="Wingdings" w:hint="default"/>
+        <w:sz w:val="20"/>
+      </w:rPr>
+    </w:lvl>
+  </w:abstractNum>
+  <w:abstractNum w:abstractNumId="1" w15:restartNumberingAfterBreak="0">
     <w:nsid w:val="0AEC253B"/>
     <w:multiLevelType w:val="multilevel"/>
     <w:tmpl w:val="F718D422"/>
@@ -1971,7 +2600,7 @@
       </w:rPr>
     </w:lvl>
   </w:abstractNum>
-  <w:abstractNum w:abstractNumId="1" w15:restartNumberingAfterBreak="0">
+  <w:abstractNum w:abstractNumId="2" w15:restartNumberingAfterBreak="0">
     <w:nsid w:val="1A1973BC"/>
     <w:multiLevelType w:val="multilevel"/>
     <w:tmpl w:val="968CFA3A"/>
@@ -2120,7 +2749,7 @@
       </w:rPr>
     </w:lvl>
   </w:abstractNum>
-  <w:abstractNum w:abstractNumId="2" w15:restartNumberingAfterBreak="0">
+  <w:abstractNum w:abstractNumId="3" w15:restartNumberingAfterBreak="0">
     <w:nsid w:val="1D56196A"/>
     <w:multiLevelType w:val="multilevel"/>
     <w:tmpl w:val="412209E0"/>
@@ -2269,7 +2898,7 @@
       </w:rPr>
     </w:lvl>
   </w:abstractNum>
-  <w:abstractNum w:abstractNumId="3" w15:restartNumberingAfterBreak="0">
+  <w:abstractNum w:abstractNumId="4" w15:restartNumberingAfterBreak="0">
     <w:nsid w:val="25991215"/>
     <w:multiLevelType w:val="multilevel"/>
     <w:tmpl w:val="D036403C"/>
@@ -2418,7 +3047,7 @@
       </w:rPr>
     </w:lvl>
   </w:abstractNum>
-  <w:abstractNum w:abstractNumId="4" w15:restartNumberingAfterBreak="0">
+  <w:abstractNum w:abstractNumId="5" w15:restartNumberingAfterBreak="0">
     <w:nsid w:val="263905B2"/>
     <w:multiLevelType w:val="multilevel"/>
     <w:tmpl w:val="7166DB0A"/>
@@ -2567,7 +3196,7 @@
       </w:rPr>
     </w:lvl>
   </w:abstractNum>
-  <w:abstractNum w:abstractNumId="5" w15:restartNumberingAfterBreak="0">
+  <w:abstractNum w:abstractNumId="6" w15:restartNumberingAfterBreak="0">
     <w:nsid w:val="57CB41E8"/>
     <w:multiLevelType w:val="multilevel"/>
     <w:tmpl w:val="2B5611D4"/>
@@ -2689,22 +3318,25 @@
     </w:lvl>
   </w:abstractNum>
   <w:num w:numId="1" w16cid:durableId="525871127">
+    <w:abstractNumId w:val="6"/>
+  </w:num>
+  <w:num w:numId="2" w16cid:durableId="1309356008">
     <w:abstractNumId w:val="5"/>
   </w:num>
-  <w:num w:numId="2" w16cid:durableId="1309356008">
+  <w:num w:numId="3" w16cid:durableId="1454209953">
+    <w:abstractNumId w:val="1"/>
+  </w:num>
+  <w:num w:numId="4" w16cid:durableId="336199783">
+    <w:abstractNumId w:val="2"/>
+  </w:num>
+  <w:num w:numId="5" w16cid:durableId="351959375">
+    <w:abstractNumId w:val="3"/>
+  </w:num>
+  <w:num w:numId="6" w16cid:durableId="1679388164">
     <w:abstractNumId w:val="4"/>
   </w:num>
-  <w:num w:numId="3" w16cid:durableId="1454209953">
+  <w:num w:numId="7" w16cid:durableId="2071540971">
     <w:abstractNumId w:val="0"/>
-  </w:num>
-  <w:num w:numId="4" w16cid:durableId="336199783">
-    <w:abstractNumId w:val="1"/>
-  </w:num>
-  <w:num w:numId="5" w16cid:durableId="351959375">
-    <w:abstractNumId w:val="2"/>
-  </w:num>
-  <w:num w:numId="6" w16cid:durableId="1679388164">
-    <w:abstractNumId w:val="3"/>
   </w:num>
 </w:numbering>
 </file>
@@ -3312,7 +3944,6 @@
   <w:style w:type="character" w:default="1" w:styleId="Absatz-Standardschriftart">
     <w:name w:val="Default Paragraph Font"/>
     <w:uiPriority w:val="1"/>
-    <w:semiHidden/>
     <w:unhideWhenUsed/>
   </w:style>
   <w:style w:type="table" w:default="1" w:styleId="NormaleTabelle">
@@ -3626,6 +4257,29 @@
       <w:spacing w:val="5"/>
     </w:rPr>
   </w:style>
+  <w:style w:type="character" w:styleId="Hyperlink">
+    <w:name w:val="Hyperlink"/>
+    <w:basedOn w:val="Absatz-Standardschriftart"/>
+    <w:uiPriority w:val="99"/>
+    <w:unhideWhenUsed/>
+    <w:rsid w:val="006E3E0C"/>
+    <w:rPr>
+      <w:color w:val="467886" w:themeColor="hyperlink"/>
+      <w:u w:val="single"/>
+    </w:rPr>
+  </w:style>
+  <w:style w:type="character" w:styleId="NichtaufgelsteErwhnung">
+    <w:name w:val="Unresolved Mention"/>
+    <w:basedOn w:val="Absatz-Standardschriftart"/>
+    <w:uiPriority w:val="99"/>
+    <w:semiHidden/>
+    <w:unhideWhenUsed/>
+    <w:rsid w:val="006E3E0C"/>
+    <w:rPr>
+      <w:color w:val="605E5C"/>
+      <w:shd w:val="clear" w:color="auto" w:fill="E1DFDD"/>
+    </w:rPr>
+  </w:style>
 </w:styles>
 </file>
 

</xml_diff>

<commit_message>
new additions of slides and minor corrections in spelling
</commit_message>
<xml_diff>
--- a/Support_file.docx
+++ b/Support_file.docx
@@ -24,7 +24,25 @@
           <w:bCs/>
           <w:lang w:val="en-US"/>
         </w:rPr>
-        <w:t xml:space="preserve"> Why Graphite is a Good Conductor of Electricity</w:t>
+        <w:t xml:space="preserve"> Why </w:t>
+      </w:r>
+      <w:proofErr w:type="gramStart"/>
+      <w:r>
+        <w:rPr>
+          <w:b/>
+          <w:bCs/>
+          <w:lang w:val="en-US"/>
+        </w:rPr>
+        <w:t>Graphite</w:t>
+      </w:r>
+      <w:proofErr w:type="gramEnd"/>
+      <w:r>
+        <w:rPr>
+          <w:b/>
+          <w:bCs/>
+          <w:lang w:val="en-US"/>
+        </w:rPr>
+        <w:t xml:space="preserve"> is a Good Conductor of Electricity</w:t>
       </w:r>
     </w:p>
     <w:p>
@@ -64,8 +82,17 @@
           <w:b/>
           <w:bCs/>
         </w:rPr>
-        <w:t xml:space="preserve"> of Graphite</w:t>
-      </w:r>
+        <w:t xml:space="preserve"> of </w:t>
+      </w:r>
+      <w:proofErr w:type="gramStart"/>
+      <w:r>
+        <w:rPr>
+          <w:b/>
+          <w:bCs/>
+        </w:rPr>
+        <w:t>Graphite</w:t>
+      </w:r>
+      <w:proofErr w:type="gramEnd"/>
     </w:p>
     <w:p>
       <w:pPr>
@@ -383,7 +410,21 @@
         <w:rPr>
           <w:lang w:val="en-US"/>
         </w:rPr>
-        <w:t xml:space="preserve"> act like a "sea of charge" — similar to metals.</w:t>
+        <w:t xml:space="preserve"> act like a "sea of charge" — </w:t>
+      </w:r>
+      <w:proofErr w:type="gramStart"/>
+      <w:r>
+        <w:rPr>
+          <w:lang w:val="en-US"/>
+        </w:rPr>
+        <w:t>similar to</w:t>
+      </w:r>
+      <w:proofErr w:type="gramEnd"/>
+      <w:r>
+        <w:rPr>
+          <w:lang w:val="en-US"/>
+        </w:rPr>
+        <w:t xml:space="preserve"> metals.</w:t>
       </w:r>
     </w:p>
     <w:p>
@@ -654,6 +695,7 @@
           <w:lang w:val="en-US"/>
         </w:rPr>
       </w:pPr>
+      <w:proofErr w:type="gramStart"/>
       <w:r>
         <w:t></w:t>
       </w:r>
@@ -666,6 +708,7 @@
       <w:r>
         <w:t></w:t>
       </w:r>
+      <w:proofErr w:type="gramEnd"/>
       <w:r>
         <w:rPr>
           <w:lang w:val="en-US"/>
@@ -706,6 +749,7 @@
           <w:lang w:val="en-US"/>
         </w:rPr>
       </w:pPr>
+      <w:proofErr w:type="gramStart"/>
       <w:r>
         <w:lastRenderedPageBreak/>
         <w:t></w:t>
@@ -719,6 +763,7 @@
       <w:r>
         <w:t></w:t>
       </w:r>
+      <w:proofErr w:type="gramEnd"/>
       <w:r>
         <w:rPr>
           <w:lang w:val="en-US"/>
@@ -759,6 +804,7 @@
           <w:lang w:val="en-US"/>
         </w:rPr>
       </w:pPr>
+      <w:proofErr w:type="gramStart"/>
       <w:r>
         <w:t></w:t>
       </w:r>
@@ -771,6 +817,7 @@
       <w:r>
         <w:t></w:t>
       </w:r>
+      <w:proofErr w:type="gramEnd"/>
       <w:r>
         <w:rPr>
           <w:lang w:val="en-US"/>
@@ -811,6 +858,7 @@
           <w:lang w:val="en-US"/>
         </w:rPr>
       </w:pPr>
+      <w:proofErr w:type="gramStart"/>
       <w:r>
         <w:t></w:t>
       </w:r>
@@ -823,6 +871,7 @@
       <w:r>
         <w:t></w:t>
       </w:r>
+      <w:proofErr w:type="gramEnd"/>
       <w:r>
         <w:rPr>
           <w:lang w:val="en-US"/>
@@ -1324,7 +1373,25 @@
           <w:bCs/>
           <w:lang w:val="en-US"/>
         </w:rPr>
-        <w:t xml:space="preserve">1. Quantized orbits (n=1,2,…)(n = 1, 2, \ldots)(n=1,2,…) </w:t>
+        <w:t>1. Quantized orbits (n=</w:t>
+      </w:r>
+      <w:proofErr w:type="gramStart"/>
+      <w:r>
+        <w:rPr>
+          <w:b/>
+          <w:bCs/>
+          <w:lang w:val="en-US"/>
+        </w:rPr>
+        <w:t>1,2,…</w:t>
+      </w:r>
+      <w:proofErr w:type="gramEnd"/>
+      <w:r>
+        <w:rPr>
+          <w:b/>
+          <w:bCs/>
+          <w:lang w:val="en-US"/>
+        </w:rPr>
+        <w:t xml:space="preserve">)(n = 1, 2, \ldots)(n=1,2,…) </w:t>
       </w:r>
       <w:r>
         <w:rPr>
@@ -1531,8 +1598,18 @@
           <w:bCs/>
           <w:lang w:val="en-US"/>
         </w:rPr>
-        <w:t>2. Negative WnW_nWn</w:t>
-      </w:r>
+        <w:t xml:space="preserve">2. Negative </w:t>
+      </w:r>
+      <w:proofErr w:type="spellStart"/>
+      <w:r>
+        <w:rPr>
+          <w:b/>
+          <w:bCs/>
+          <w:lang w:val="en-US"/>
+        </w:rPr>
+        <w:t>Wn</w:t>
+      </w:r>
+      <w:proofErr w:type="spellEnd"/>
       <w:r>
         <w:rPr>
           <w:rFonts w:ascii="Arial" w:hAnsi="Arial" w:cs="Arial"/>
@@ -1580,15 +1657,16 @@
           <w:lang w:val="en-US"/>
         </w:rPr>
         <w:br/>
-        <w:t>The negative energy Wn&lt;0W_n &lt; 0Wn</w:t>
-      </w:r>
-      <w:r>
-        <w:rPr>
-          <w:rFonts w:ascii="Arial" w:hAnsi="Arial" w:cs="Arial"/>
-          <w:lang w:val="en-US"/>
-        </w:rPr>
-        <w:t>​</w:t>
-      </w:r>
+        <w:t xml:space="preserve">The negative energy </w:t>
+      </w:r>
+      <w:proofErr w:type="spellStart"/>
+      <w:r>
+        <w:rPr>
+          <w:lang w:val="en-US"/>
+        </w:rPr>
+        <w:t>Wn</w:t>
+      </w:r>
+      <w:proofErr w:type="spellEnd"/>
       <w:r>
         <w:rPr>
           <w:lang w:val="en-US"/>
@@ -1677,23 +1755,7 @@
           <w:bCs/>
           <w:lang w:val="en-US"/>
         </w:rPr>
-        <w:t xml:space="preserve">3. Ionization limit W=0W = </w:t>
-      </w:r>
-      <w:r>
-        <w:rPr>
-          <w:b/>
-          <w:bCs/>
-          <w:lang w:val="en-US"/>
-        </w:rPr>
-        <w:t>0</w:t>
-      </w:r>
-      <w:r>
-        <w:rPr>
-          <w:b/>
-          <w:bCs/>
-          <w:lang w:val="en-US"/>
-        </w:rPr>
-        <w:t xml:space="preserve"> → Bottom of conduction band</w:t>
+        <w:t>3. Ionization limit W=0 → Bottom of conduction band</w:t>
       </w:r>
     </w:p>
     <w:p>
@@ -1725,7 +1787,7 @@
           <w:lang w:val="en-US"/>
         </w:rPr>
         <w:br/>
-        <w:t xml:space="preserve">When W=0W = 0W=0, the electron is </w:t>
+        <w:t xml:space="preserve">When W=0W, the electron is </w:t>
       </w:r>
       <w:r>
         <w:rPr>
@@ -2010,6 +2072,1014 @@
           <w:lang w:val="en-US"/>
         </w:rPr>
       </w:pPr>
+    </w:p>
+    <w:p>
+      <w:pPr>
+        <w:rPr>
+          <w:bCs/>
+          <w:lang w:val="en-US"/>
+        </w:rPr>
+      </w:pPr>
+    </w:p>
+    <w:p>
+      <w:pPr>
+        <w:rPr>
+          <w:bCs/>
+          <w:lang w:val="en-US"/>
+        </w:rPr>
+      </w:pPr>
+    </w:p>
+    <w:p>
+      <w:pPr>
+        <w:rPr>
+          <w:bCs/>
+          <w:lang w:val="en-US"/>
+        </w:rPr>
+      </w:pPr>
+    </w:p>
+    <w:p>
+      <w:pPr>
+        <w:rPr>
+          <w:bCs/>
+          <w:lang w:val="en-US"/>
+        </w:rPr>
+      </w:pPr>
+      <w:r>
+        <w:rPr>
+          <w:bCs/>
+          <w:lang w:val="en-US"/>
+        </w:rPr>
+        <w:lastRenderedPageBreak/>
+        <w:drawing>
+          <wp:inline distT="0" distB="0" distL="0" distR="0" wp14:anchorId="656DDA34" wp14:editId="06EE007E">
+            <wp:extent cx="5760720" cy="2768600"/>
+            <wp:effectExtent l="0" t="0" r="0" b="0"/>
+            <wp:docPr id="678851322" name="Grafik 1" descr="Ein Bild, das Text, Screenshot, Schrift, Dokument enthält.&#10;&#10;KI-generierte Inhalte können fehlerhaft sein."/>
+            <wp:cNvGraphicFramePr>
+              <a:graphicFrameLocks xmlns:a="http://schemas.openxmlformats.org/drawingml/2006/main" noChangeAspect="1"/>
+            </wp:cNvGraphicFramePr>
+            <a:graphic xmlns:a="http://schemas.openxmlformats.org/drawingml/2006/main">
+              <a:graphicData uri="http://schemas.openxmlformats.org/drawingml/2006/picture">
+                <pic:pic xmlns:pic="http://schemas.openxmlformats.org/drawingml/2006/picture">
+                  <pic:nvPicPr>
+                    <pic:cNvPr id="678851322" name="Grafik 1" descr="Ein Bild, das Text, Screenshot, Schrift, Dokument enthält.&#10;&#10;KI-generierte Inhalte können fehlerhaft sein."/>
+                    <pic:cNvPicPr/>
+                  </pic:nvPicPr>
+                  <pic:blipFill>
+                    <a:blip r:embed="rId10"/>
+                    <a:stretch>
+                      <a:fillRect/>
+                    </a:stretch>
+                  </pic:blipFill>
+                  <pic:spPr>
+                    <a:xfrm>
+                      <a:off x="0" y="0"/>
+                      <a:ext cx="5760720" cy="2768600"/>
+                    </a:xfrm>
+                    <a:prstGeom prst="rect">
+                      <a:avLst/>
+                    </a:prstGeom>
+                  </pic:spPr>
+                </pic:pic>
+              </a:graphicData>
+            </a:graphic>
+          </wp:inline>
+        </w:drawing>
+      </w:r>
+    </w:p>
+    <w:p>
+      <w:pPr>
+        <w:rPr>
+          <w:bCs/>
+        </w:rPr>
+      </w:pPr>
+      <w:r>
+        <w:rPr>
+          <w:bCs/>
+          <w:lang w:val="en-US"/>
+        </w:rPr>
+        <w:t xml:space="preserve">This slide explains how </w:t>
+      </w:r>
+      <w:r>
+        <w:rPr>
+          <w:b/>
+          <w:bCs/>
+          <w:lang w:val="en-US"/>
+        </w:rPr>
+        <w:t>energy bands form in solids</w:t>
+      </w:r>
+      <w:r>
+        <w:rPr>
+          <w:bCs/>
+          <w:lang w:val="en-US"/>
+        </w:rPr>
+        <w:t xml:space="preserve"> and the role of the </w:t>
+      </w:r>
+      <w:r>
+        <w:rPr>
+          <w:b/>
+          <w:bCs/>
+          <w:lang w:val="en-US"/>
+        </w:rPr>
+        <w:t>quantum number nnn</w:t>
+      </w:r>
+      <w:r>
+        <w:rPr>
+          <w:bCs/>
+          <w:lang w:val="en-US"/>
+        </w:rPr>
+        <w:t xml:space="preserve"> in transitioning from discrete atomic levels (Bohr model) to continuous bands in solid-state materials. </w:t>
+      </w:r>
+      <w:proofErr w:type="spellStart"/>
+      <w:r>
+        <w:rPr>
+          <w:bCs/>
+        </w:rPr>
+        <w:t>Here's</w:t>
+      </w:r>
+      <w:proofErr w:type="spellEnd"/>
+      <w:r>
+        <w:rPr>
+          <w:bCs/>
+        </w:rPr>
+        <w:t xml:space="preserve"> a breakdown of </w:t>
+      </w:r>
+      <w:proofErr w:type="spellStart"/>
+      <w:r>
+        <w:rPr>
+          <w:bCs/>
+        </w:rPr>
+        <w:t>the</w:t>
+      </w:r>
+      <w:proofErr w:type="spellEnd"/>
+      <w:r>
+        <w:rPr>
+          <w:bCs/>
+        </w:rPr>
+        <w:t xml:space="preserve"> </w:t>
+      </w:r>
+      <w:proofErr w:type="spellStart"/>
+      <w:r>
+        <w:rPr>
+          <w:bCs/>
+        </w:rPr>
+        <w:t>key</w:t>
+      </w:r>
+      <w:proofErr w:type="spellEnd"/>
+      <w:r>
+        <w:rPr>
+          <w:bCs/>
+        </w:rPr>
+        <w:t xml:space="preserve"> </w:t>
+      </w:r>
+      <w:proofErr w:type="spellStart"/>
+      <w:r>
+        <w:rPr>
+          <w:bCs/>
+        </w:rPr>
+        <w:t>points</w:t>
+      </w:r>
+      <w:proofErr w:type="spellEnd"/>
+      <w:r>
+        <w:rPr>
+          <w:bCs/>
+        </w:rPr>
+        <w:t>:</w:t>
+      </w:r>
+    </w:p>
+    <w:p>
+      <w:pPr>
+        <w:rPr>
+          <w:bCs/>
+        </w:rPr>
+      </w:pPr>
+      <w:r>
+        <w:rPr>
+          <w:bCs/>
+        </w:rPr>
+        <w:pict w14:anchorId="5897F182">
+          <v:rect id="_x0000_i1029" style="width:0;height:1.5pt" o:hralign="center" o:hrstd="t" o:hr="t" fillcolor="#a0a0a0" stroked="f"/>
+        </w:pict>
+      </w:r>
+    </w:p>
+    <w:p>
+      <w:pPr>
+        <w:rPr>
+          <w:b/>
+          <w:bCs/>
+        </w:rPr>
+      </w:pPr>
+      <w:r>
+        <w:rPr>
+          <w:rFonts w:ascii="Segoe UI Emoji" w:hAnsi="Segoe UI Emoji" w:cs="Segoe UI Emoji"/>
+          <w:b/>
+          <w:bCs/>
+        </w:rPr>
+        <w:t>🔹</w:t>
+      </w:r>
+      <w:r>
+        <w:rPr>
+          <w:b/>
+          <w:bCs/>
+        </w:rPr>
+        <w:t xml:space="preserve"> Valence Band</w:t>
+      </w:r>
+    </w:p>
+    <w:p>
+      <w:pPr>
+        <w:numPr>
+          <w:ilvl w:val="0"/>
+          <w:numId w:val="8"/>
+        </w:numPr>
+        <w:rPr>
+          <w:bCs/>
+          <w:lang w:val="en-US"/>
+        </w:rPr>
+      </w:pPr>
+      <w:r>
+        <w:rPr>
+          <w:bCs/>
+          <w:lang w:val="en-US"/>
+        </w:rPr>
+        <w:t xml:space="preserve">Formed from the </w:t>
+      </w:r>
+      <w:r>
+        <w:rPr>
+          <w:b/>
+          <w:bCs/>
+          <w:lang w:val="en-US"/>
+        </w:rPr>
+        <w:t>outermost electron levels</w:t>
+      </w:r>
+      <w:r>
+        <w:rPr>
+          <w:bCs/>
+          <w:lang w:val="en-US"/>
+        </w:rPr>
+        <w:t xml:space="preserve"> of atoms (e.g., quantum levels where n=2,3n = 2, 3n=2,3).</w:t>
+      </w:r>
+    </w:p>
+    <w:p>
+      <w:pPr>
+        <w:numPr>
+          <w:ilvl w:val="0"/>
+          <w:numId w:val="8"/>
+        </w:numPr>
+        <w:rPr>
+          <w:bCs/>
+          <w:lang w:val="en-US"/>
+        </w:rPr>
+      </w:pPr>
+      <w:r>
+        <w:rPr>
+          <w:bCs/>
+          <w:lang w:val="en-US"/>
+        </w:rPr>
+        <w:t xml:space="preserve">These electrons are </w:t>
+      </w:r>
+      <w:r>
+        <w:rPr>
+          <w:b/>
+          <w:bCs/>
+          <w:lang w:val="en-US"/>
+        </w:rPr>
+        <w:t>bound</w:t>
+      </w:r>
+      <w:r>
+        <w:rPr>
+          <w:bCs/>
+          <w:lang w:val="en-US"/>
+        </w:rPr>
+        <w:t xml:space="preserve"> and not free to move easily.</w:t>
+      </w:r>
+    </w:p>
+    <w:p>
+      <w:pPr>
+        <w:numPr>
+          <w:ilvl w:val="0"/>
+          <w:numId w:val="8"/>
+        </w:numPr>
+        <w:rPr>
+          <w:bCs/>
+          <w:lang w:val="en-US"/>
+        </w:rPr>
+      </w:pPr>
+      <w:r>
+        <w:rPr>
+          <w:bCs/>
+          <w:lang w:val="en-US"/>
+        </w:rPr>
+        <w:t xml:space="preserve">In solids, these orbitals </w:t>
+      </w:r>
+      <w:r>
+        <w:rPr>
+          <w:b/>
+          <w:bCs/>
+          <w:lang w:val="en-US"/>
+        </w:rPr>
+        <w:t>overlap</w:t>
+      </w:r>
+      <w:r>
+        <w:rPr>
+          <w:bCs/>
+          <w:lang w:val="en-US"/>
+        </w:rPr>
+        <w:t xml:space="preserve">, and the discrete energy levels merge into a </w:t>
+      </w:r>
+      <w:r>
+        <w:rPr>
+          <w:b/>
+          <w:bCs/>
+          <w:lang w:val="en-US"/>
+        </w:rPr>
+        <w:t>band</w:t>
+      </w:r>
+      <w:r>
+        <w:rPr>
+          <w:bCs/>
+          <w:lang w:val="en-US"/>
+        </w:rPr>
+        <w:t>.</w:t>
+      </w:r>
+    </w:p>
+    <w:p>
+      <w:pPr>
+        <w:rPr>
+          <w:bCs/>
+        </w:rPr>
+      </w:pPr>
+      <w:r>
+        <w:rPr>
+          <w:bCs/>
+        </w:rPr>
+        <w:pict w14:anchorId="5818EC8E">
+          <v:rect id="_x0000_i1030" style="width:0;height:1.5pt" o:hralign="center" o:hrstd="t" o:hr="t" fillcolor="#a0a0a0" stroked="f"/>
+        </w:pict>
+      </w:r>
+    </w:p>
+    <w:p>
+      <w:pPr>
+        <w:rPr>
+          <w:b/>
+          <w:bCs/>
+        </w:rPr>
+      </w:pPr>
+      <w:r>
+        <w:rPr>
+          <w:rFonts w:ascii="Segoe UI Emoji" w:hAnsi="Segoe UI Emoji" w:cs="Segoe UI Emoji"/>
+          <w:b/>
+          <w:bCs/>
+        </w:rPr>
+        <w:t>🔹</w:t>
+      </w:r>
+      <w:r>
+        <w:rPr>
+          <w:b/>
+          <w:bCs/>
+        </w:rPr>
+        <w:t xml:space="preserve"> </w:t>
+      </w:r>
+      <w:proofErr w:type="spellStart"/>
+      <w:r>
+        <w:rPr>
+          <w:b/>
+          <w:bCs/>
+        </w:rPr>
+        <w:t>Conduction</w:t>
+      </w:r>
+      <w:proofErr w:type="spellEnd"/>
+      <w:r>
+        <w:rPr>
+          <w:b/>
+          <w:bCs/>
+        </w:rPr>
+        <w:t xml:space="preserve"> Band</w:t>
+      </w:r>
+    </w:p>
+    <w:p>
+      <w:pPr>
+        <w:numPr>
+          <w:ilvl w:val="0"/>
+          <w:numId w:val="9"/>
+        </w:numPr>
+        <w:rPr>
+          <w:bCs/>
+          <w:lang w:val="en-US"/>
+        </w:rPr>
+      </w:pPr>
+      <w:r>
+        <w:rPr>
+          <w:bCs/>
+          <w:lang w:val="en-US"/>
+        </w:rPr>
+        <w:t xml:space="preserve">Formed from </w:t>
+      </w:r>
+      <w:r>
+        <w:rPr>
+          <w:b/>
+          <w:bCs/>
+          <w:lang w:val="en-US"/>
+        </w:rPr>
+        <w:t>higher energy states</w:t>
+      </w:r>
+      <w:r>
+        <w:rPr>
+          <w:bCs/>
+          <w:lang w:val="en-US"/>
+        </w:rPr>
+        <w:t xml:space="preserve"> that are unoccupied in a neutral atom.</w:t>
+      </w:r>
+    </w:p>
+    <w:p>
+      <w:pPr>
+        <w:numPr>
+          <w:ilvl w:val="0"/>
+          <w:numId w:val="9"/>
+        </w:numPr>
+        <w:rPr>
+          <w:bCs/>
+          <w:lang w:val="en-US"/>
+        </w:rPr>
+      </w:pPr>
+      <w:r>
+        <w:rPr>
+          <w:bCs/>
+          <w:lang w:val="en-US"/>
+        </w:rPr>
+        <w:t xml:space="preserve">Electrons in this band are </w:t>
+      </w:r>
+      <w:r>
+        <w:rPr>
+          <w:b/>
+          <w:bCs/>
+          <w:lang w:val="en-US"/>
+        </w:rPr>
+        <w:t>free or nearly free</w:t>
+      </w:r>
+      <w:r>
+        <w:rPr>
+          <w:bCs/>
+          <w:lang w:val="en-US"/>
+        </w:rPr>
+        <w:t xml:space="preserve">, contributing to </w:t>
+      </w:r>
+      <w:r>
+        <w:rPr>
+          <w:b/>
+          <w:bCs/>
+          <w:lang w:val="en-US"/>
+        </w:rPr>
+        <w:t>electrical conduction</w:t>
+      </w:r>
+      <w:r>
+        <w:rPr>
+          <w:bCs/>
+          <w:lang w:val="en-US"/>
+        </w:rPr>
+        <w:t>.</w:t>
+      </w:r>
+    </w:p>
+    <w:p>
+      <w:pPr>
+        <w:rPr>
+          <w:bCs/>
+        </w:rPr>
+      </w:pPr>
+      <w:r>
+        <w:rPr>
+          <w:bCs/>
+        </w:rPr>
+        <w:pict w14:anchorId="4F37E5BE">
+          <v:rect id="_x0000_i1031" style="width:0;height:1.5pt" o:hralign="center" o:hrstd="t" o:hr="t" fillcolor="#a0a0a0" stroked="f"/>
+        </w:pict>
+      </w:r>
+    </w:p>
+    <w:p>
+      <w:pPr>
+        <w:rPr>
+          <w:b/>
+          <w:bCs/>
+        </w:rPr>
+      </w:pPr>
+      <w:r>
+        <w:rPr>
+          <w:rFonts w:ascii="Segoe UI Emoji" w:hAnsi="Segoe UI Emoji" w:cs="Segoe UI Emoji"/>
+          <w:b/>
+          <w:bCs/>
+        </w:rPr>
+        <w:t>🔹</w:t>
+      </w:r>
+      <w:r>
+        <w:rPr>
+          <w:b/>
+          <w:bCs/>
+        </w:rPr>
+        <w:t xml:space="preserve"> Band Gap (</w:t>
+      </w:r>
+      <w:proofErr w:type="spellStart"/>
+      <w:r>
+        <w:rPr>
+          <w:b/>
+          <w:bCs/>
+        </w:rPr>
+        <w:t>EgE_gEg</w:t>
+      </w:r>
+      <w:proofErr w:type="spellEnd"/>
+      <w:r>
+        <w:rPr>
+          <w:rFonts w:ascii="Arial" w:hAnsi="Arial" w:cs="Arial"/>
+          <w:b/>
+          <w:bCs/>
+        </w:rPr>
+        <w:t>​</w:t>
+      </w:r>
+      <w:r>
+        <w:rPr>
+          <w:b/>
+          <w:bCs/>
+        </w:rPr>
+        <w:t>)</w:t>
+      </w:r>
+    </w:p>
+    <w:p>
+      <w:pPr>
+        <w:numPr>
+          <w:ilvl w:val="0"/>
+          <w:numId w:val="10"/>
+        </w:numPr>
+        <w:rPr>
+          <w:bCs/>
+          <w:lang w:val="en-US"/>
+        </w:rPr>
+      </w:pPr>
+      <w:r>
+        <w:rPr>
+          <w:bCs/>
+          <w:lang w:val="en-US"/>
+        </w:rPr>
+        <w:t xml:space="preserve">The </w:t>
+      </w:r>
+      <w:r>
+        <w:rPr>
+          <w:b/>
+          <w:bCs/>
+          <w:lang w:val="en-US"/>
+        </w:rPr>
+        <w:t>energy difference</w:t>
+      </w:r>
+      <w:r>
+        <w:rPr>
+          <w:bCs/>
+          <w:lang w:val="en-US"/>
+        </w:rPr>
+        <w:t xml:space="preserve"> between the conduction band and valence band.</w:t>
+      </w:r>
+    </w:p>
+    <w:p>
+      <w:pPr>
+        <w:numPr>
+          <w:ilvl w:val="0"/>
+          <w:numId w:val="10"/>
+        </w:numPr>
+        <w:rPr>
+          <w:bCs/>
+          <w:lang w:val="en-US"/>
+        </w:rPr>
+      </w:pPr>
+      <w:r>
+        <w:rPr>
+          <w:bCs/>
+          <w:lang w:val="en-US"/>
+        </w:rPr>
+        <w:t xml:space="preserve">A </w:t>
+      </w:r>
+      <w:r>
+        <w:rPr>
+          <w:b/>
+          <w:bCs/>
+          <w:lang w:val="en-US"/>
+        </w:rPr>
+        <w:t>key factor</w:t>
+      </w:r>
+      <w:r>
+        <w:rPr>
+          <w:bCs/>
+          <w:lang w:val="en-US"/>
+        </w:rPr>
+        <w:t xml:space="preserve"> in determining whether a material is a conductor, semiconductor, or insulator:</w:t>
+      </w:r>
+    </w:p>
+    <w:p>
+      <w:pPr>
+        <w:numPr>
+          <w:ilvl w:val="1"/>
+          <w:numId w:val="10"/>
+        </w:numPr>
+        <w:rPr>
+          <w:bCs/>
+        </w:rPr>
+      </w:pPr>
+      <w:r>
+        <w:rPr>
+          <w:b/>
+          <w:bCs/>
+        </w:rPr>
+        <w:t xml:space="preserve">Small </w:t>
+      </w:r>
+      <w:proofErr w:type="spellStart"/>
+      <w:r>
+        <w:rPr>
+          <w:b/>
+          <w:bCs/>
+        </w:rPr>
+        <w:t>EgE_gEg</w:t>
+      </w:r>
+      <w:proofErr w:type="spellEnd"/>
+      <w:r>
+        <w:rPr>
+          <w:rFonts w:ascii="Arial" w:hAnsi="Arial" w:cs="Arial"/>
+          <w:b/>
+          <w:bCs/>
+        </w:rPr>
+        <w:t>​</w:t>
+      </w:r>
+      <w:r>
+        <w:rPr>
+          <w:bCs/>
+        </w:rPr>
+        <w:t xml:space="preserve"> → </w:t>
+      </w:r>
+      <w:proofErr w:type="spellStart"/>
+      <w:r>
+        <w:rPr>
+          <w:bCs/>
+        </w:rPr>
+        <w:t>semiconductor</w:t>
+      </w:r>
+      <w:proofErr w:type="spellEnd"/>
+    </w:p>
+    <w:p>
+      <w:pPr>
+        <w:numPr>
+          <w:ilvl w:val="1"/>
+          <w:numId w:val="10"/>
+        </w:numPr>
+        <w:rPr>
+          <w:bCs/>
+        </w:rPr>
+      </w:pPr>
+      <w:r>
+        <w:rPr>
+          <w:b/>
+          <w:bCs/>
+        </w:rPr>
+        <w:lastRenderedPageBreak/>
+        <w:t xml:space="preserve">Large </w:t>
+      </w:r>
+      <w:proofErr w:type="spellStart"/>
+      <w:r>
+        <w:rPr>
+          <w:b/>
+          <w:bCs/>
+        </w:rPr>
+        <w:t>EgE_gEg</w:t>
+      </w:r>
+      <w:proofErr w:type="spellEnd"/>
+      <w:r>
+        <w:rPr>
+          <w:rFonts w:ascii="Arial" w:hAnsi="Arial" w:cs="Arial"/>
+          <w:b/>
+          <w:bCs/>
+        </w:rPr>
+        <w:t>​</w:t>
+      </w:r>
+      <w:r>
+        <w:rPr>
+          <w:bCs/>
+        </w:rPr>
+        <w:t xml:space="preserve"> → </w:t>
+      </w:r>
+      <w:proofErr w:type="spellStart"/>
+      <w:r>
+        <w:rPr>
+          <w:bCs/>
+        </w:rPr>
+        <w:t>insulator</w:t>
+      </w:r>
+      <w:proofErr w:type="spellEnd"/>
+    </w:p>
+    <w:p>
+      <w:pPr>
+        <w:numPr>
+          <w:ilvl w:val="1"/>
+          <w:numId w:val="10"/>
+        </w:numPr>
+        <w:rPr>
+          <w:bCs/>
+        </w:rPr>
+      </w:pPr>
+      <w:proofErr w:type="spellStart"/>
+      <w:r>
+        <w:rPr>
+          <w:b/>
+          <w:bCs/>
+        </w:rPr>
+        <w:t>No</w:t>
+      </w:r>
+      <w:proofErr w:type="spellEnd"/>
+      <w:r>
+        <w:rPr>
+          <w:b/>
+          <w:bCs/>
+        </w:rPr>
+        <w:t xml:space="preserve"> </w:t>
+      </w:r>
+      <w:proofErr w:type="spellStart"/>
+      <w:r>
+        <w:rPr>
+          <w:b/>
+          <w:bCs/>
+        </w:rPr>
+        <w:t>EgE_gEg</w:t>
+      </w:r>
+      <w:proofErr w:type="spellEnd"/>
+      <w:r>
+        <w:rPr>
+          <w:rFonts w:ascii="Arial" w:hAnsi="Arial" w:cs="Arial"/>
+          <w:b/>
+          <w:bCs/>
+        </w:rPr>
+        <w:t>​</w:t>
+      </w:r>
+      <w:r>
+        <w:rPr>
+          <w:bCs/>
+        </w:rPr>
+        <w:t xml:space="preserve"> (</w:t>
+      </w:r>
+      <w:proofErr w:type="spellStart"/>
+      <w:r>
+        <w:rPr>
+          <w:bCs/>
+        </w:rPr>
+        <w:t>overlap</w:t>
+      </w:r>
+      <w:proofErr w:type="spellEnd"/>
+      <w:r>
+        <w:rPr>
+          <w:bCs/>
+        </w:rPr>
+        <w:t xml:space="preserve">) → </w:t>
+      </w:r>
+      <w:proofErr w:type="spellStart"/>
+      <w:r>
+        <w:rPr>
+          <w:bCs/>
+        </w:rPr>
+        <w:t>conductor</w:t>
+      </w:r>
+      <w:proofErr w:type="spellEnd"/>
+    </w:p>
+    <w:p>
+      <w:pPr>
+        <w:rPr>
+          <w:bCs/>
+        </w:rPr>
+      </w:pPr>
+      <w:r>
+        <w:rPr>
+          <w:bCs/>
+        </w:rPr>
+        <w:pict w14:anchorId="2E7581EA">
+          <v:rect id="_x0000_i1032" style="width:0;height:1.5pt" o:hralign="center" o:hrstd="t" o:hr="t" fillcolor="#a0a0a0" stroked="f"/>
+        </w:pict>
+      </w:r>
+    </w:p>
+    <w:p>
+      <w:pPr>
+        <w:rPr>
+          <w:b/>
+          <w:bCs/>
+          <w:lang w:val="en-US"/>
+        </w:rPr>
+      </w:pPr>
+      <w:r>
+        <w:rPr>
+          <w:rFonts w:ascii="Segoe UI Emoji" w:hAnsi="Segoe UI Emoji" w:cs="Segoe UI Emoji"/>
+          <w:b/>
+          <w:bCs/>
+        </w:rPr>
+        <w:t>🔹</w:t>
+      </w:r>
+      <w:r>
+        <w:rPr>
+          <w:b/>
+          <w:bCs/>
+          <w:lang w:val="en-US"/>
+        </w:rPr>
+        <w:t xml:space="preserve"> Energy Bands &amp; Role of Quantum Number nnn</w:t>
+      </w:r>
+    </w:p>
+    <w:p>
+      <w:pPr>
+        <w:numPr>
+          <w:ilvl w:val="0"/>
+          <w:numId w:val="11"/>
+        </w:numPr>
+        <w:rPr>
+          <w:bCs/>
+          <w:lang w:val="en-US"/>
+        </w:rPr>
+      </w:pPr>
+      <w:r>
+        <w:rPr>
+          <w:bCs/>
+          <w:lang w:val="en-US"/>
+        </w:rPr>
+        <w:t xml:space="preserve">In the </w:t>
+      </w:r>
+      <w:r>
+        <w:rPr>
+          <w:b/>
+          <w:bCs/>
+          <w:lang w:val="en-US"/>
+        </w:rPr>
+        <w:t>Bohr model</w:t>
+      </w:r>
+      <w:r>
+        <w:rPr>
+          <w:bCs/>
+          <w:lang w:val="en-US"/>
+        </w:rPr>
+        <w:t xml:space="preserve">, nnn defines </w:t>
+      </w:r>
+      <w:r>
+        <w:rPr>
+          <w:b/>
+          <w:bCs/>
+          <w:lang w:val="en-US"/>
+        </w:rPr>
+        <w:t>discrete energy levels</w:t>
+      </w:r>
+      <w:r>
+        <w:rPr>
+          <w:bCs/>
+          <w:lang w:val="en-US"/>
+        </w:rPr>
+        <w:t xml:space="preserve"> (orbits).</w:t>
+      </w:r>
+    </w:p>
+    <w:p>
+      <w:pPr>
+        <w:numPr>
+          <w:ilvl w:val="0"/>
+          <w:numId w:val="11"/>
+        </w:numPr>
+        <w:rPr>
+          <w:bCs/>
+          <w:lang w:val="en-US"/>
+        </w:rPr>
+      </w:pPr>
+      <w:r>
+        <w:rPr>
+          <w:bCs/>
+          <w:lang w:val="en-US"/>
+        </w:rPr>
+        <w:t xml:space="preserve">In </w:t>
+      </w:r>
+      <w:r>
+        <w:rPr>
+          <w:b/>
+          <w:bCs/>
+          <w:lang w:val="en-US"/>
+        </w:rPr>
+        <w:t>solids</w:t>
+      </w:r>
+      <w:r>
+        <w:rPr>
+          <w:bCs/>
+          <w:lang w:val="en-US"/>
+        </w:rPr>
+        <w:t xml:space="preserve">, due to atomic proximity, orbitals </w:t>
+      </w:r>
+      <w:r>
+        <w:rPr>
+          <w:b/>
+          <w:bCs/>
+          <w:lang w:val="en-US"/>
+        </w:rPr>
+        <w:t>overlap</w:t>
+      </w:r>
+      <w:r>
+        <w:rPr>
+          <w:bCs/>
+          <w:lang w:val="en-US"/>
+        </w:rPr>
+        <w:t xml:space="preserve">, and these discrete levels </w:t>
+      </w:r>
+      <w:r>
+        <w:rPr>
+          <w:b/>
+          <w:bCs/>
+          <w:lang w:val="en-US"/>
+        </w:rPr>
+        <w:t>form bands</w:t>
+      </w:r>
+      <w:r>
+        <w:rPr>
+          <w:bCs/>
+          <w:lang w:val="en-US"/>
+        </w:rPr>
+        <w:t>.</w:t>
+      </w:r>
+    </w:p>
+    <w:p>
+      <w:pPr>
+        <w:numPr>
+          <w:ilvl w:val="0"/>
+          <w:numId w:val="11"/>
+        </w:numPr>
+        <w:rPr>
+          <w:bCs/>
+          <w:lang w:val="en-US"/>
+        </w:rPr>
+      </w:pPr>
+      <w:r>
+        <w:rPr>
+          <w:bCs/>
+          <w:lang w:val="en-US"/>
+        </w:rPr>
+        <w:t xml:space="preserve">These </w:t>
+      </w:r>
+      <w:r>
+        <w:rPr>
+          <w:b/>
+          <w:bCs/>
+          <w:lang w:val="en-US"/>
+        </w:rPr>
+        <w:t>energy bands</w:t>
+      </w:r>
+      <w:r>
+        <w:rPr>
+          <w:bCs/>
+          <w:lang w:val="en-US"/>
+        </w:rPr>
+        <w:t xml:space="preserve"> are separated by </w:t>
+      </w:r>
+      <w:r>
+        <w:rPr>
+          <w:b/>
+          <w:bCs/>
+          <w:lang w:val="en-US"/>
+        </w:rPr>
+        <w:t>band gaps</w:t>
+      </w:r>
+      <w:r>
+        <w:rPr>
+          <w:bCs/>
+          <w:lang w:val="en-US"/>
+        </w:rPr>
+        <w:t xml:space="preserve">, and this structure governs </w:t>
+      </w:r>
+      <w:r>
+        <w:rPr>
+          <w:b/>
+          <w:bCs/>
+          <w:lang w:val="en-US"/>
+        </w:rPr>
+        <w:t>electrical behavior</w:t>
+      </w:r>
+      <w:r>
+        <w:rPr>
+          <w:bCs/>
+          <w:lang w:val="en-US"/>
+        </w:rPr>
+        <w:t>.</w:t>
+      </w:r>
+    </w:p>
+    <w:p>
+      <w:pPr>
+        <w:rPr>
+          <w:bCs/>
+          <w:lang w:val="en-US"/>
+        </w:rPr>
+      </w:pPr>
+    </w:p>
+    <w:p>
+      <w:pPr>
+        <w:rPr>
+          <w:bCs/>
+          <w:lang w:val="en-US"/>
+        </w:rPr>
+      </w:pPr>
+    </w:p>
+    <w:p>
+      <w:pPr>
+        <w:rPr>
+          <w:bCs/>
+          <w:lang w:val="en-US"/>
+        </w:rPr>
+      </w:pPr>
       <w:r>
         <w:rPr>
           <w:bCs/>
@@ -2122,7 +3192,6 @@
           <w:bCs/>
           <w:lang w:val="en-US"/>
         </w:rPr>
-        <w:lastRenderedPageBreak/>
         <w:t>-------------------------------------------------------------</w:t>
       </w:r>
     </w:p>
@@ -2194,7 +3263,7 @@
                     <pic:cNvPicPr/>
                   </pic:nvPicPr>
                   <pic:blipFill>
-                    <a:blip r:embed="rId10"/>
+                    <a:blip r:embed="rId11"/>
                     <a:stretch>
                       <a:fillRect/>
                     </a:stretch>
@@ -2261,7 +3330,7 @@
                     <pic:cNvPicPr/>
                   </pic:nvPicPr>
                   <pic:blipFill>
-                    <a:blip r:embed="rId11"/>
+                    <a:blip r:embed="rId12"/>
                     <a:stretch>
                       <a:fillRect/>
                     </a:stretch>
@@ -2452,6 +3521,155 @@
     </w:lvl>
   </w:abstractNum>
   <w:abstractNum w:abstractNumId="1" w15:restartNumberingAfterBreak="0">
+    <w:nsid w:val="09A35343"/>
+    <w:multiLevelType w:val="multilevel"/>
+    <w:tmpl w:val="F5DC84A6"/>
+    <w:lvl w:ilvl="0">
+      <w:start w:val="1"/>
+      <w:numFmt w:val="bullet"/>
+      <w:lvlText w:val=""/>
+      <w:lvlJc w:val="left"/>
+      <w:pPr>
+        <w:tabs>
+          <w:tab w:val="num" w:pos="720"/>
+        </w:tabs>
+        <w:ind w:left="720" w:hanging="360"/>
+      </w:pPr>
+      <w:rPr>
+        <w:rFonts w:ascii="Symbol" w:hAnsi="Symbol" w:hint="default"/>
+        <w:sz w:val="20"/>
+      </w:rPr>
+    </w:lvl>
+    <w:lvl w:ilvl="1">
+      <w:start w:val="1"/>
+      <w:numFmt w:val="bullet"/>
+      <w:lvlText w:val="o"/>
+      <w:lvlJc w:val="left"/>
+      <w:pPr>
+        <w:tabs>
+          <w:tab w:val="num" w:pos="1440"/>
+        </w:tabs>
+        <w:ind w:left="1440" w:hanging="360"/>
+      </w:pPr>
+      <w:rPr>
+        <w:rFonts w:ascii="Courier New" w:hAnsi="Courier New" w:hint="default"/>
+        <w:sz w:val="20"/>
+      </w:rPr>
+    </w:lvl>
+    <w:lvl w:ilvl="2" w:tentative="1">
+      <w:start w:val="1"/>
+      <w:numFmt w:val="bullet"/>
+      <w:lvlText w:val=""/>
+      <w:lvlJc w:val="left"/>
+      <w:pPr>
+        <w:tabs>
+          <w:tab w:val="num" w:pos="2160"/>
+        </w:tabs>
+        <w:ind w:left="2160" w:hanging="360"/>
+      </w:pPr>
+      <w:rPr>
+        <w:rFonts w:ascii="Wingdings" w:hAnsi="Wingdings" w:hint="default"/>
+        <w:sz w:val="20"/>
+      </w:rPr>
+    </w:lvl>
+    <w:lvl w:ilvl="3" w:tentative="1">
+      <w:start w:val="1"/>
+      <w:numFmt w:val="bullet"/>
+      <w:lvlText w:val=""/>
+      <w:lvlJc w:val="left"/>
+      <w:pPr>
+        <w:tabs>
+          <w:tab w:val="num" w:pos="2880"/>
+        </w:tabs>
+        <w:ind w:left="2880" w:hanging="360"/>
+      </w:pPr>
+      <w:rPr>
+        <w:rFonts w:ascii="Wingdings" w:hAnsi="Wingdings" w:hint="default"/>
+        <w:sz w:val="20"/>
+      </w:rPr>
+    </w:lvl>
+    <w:lvl w:ilvl="4" w:tentative="1">
+      <w:start w:val="1"/>
+      <w:numFmt w:val="bullet"/>
+      <w:lvlText w:val=""/>
+      <w:lvlJc w:val="left"/>
+      <w:pPr>
+        <w:tabs>
+          <w:tab w:val="num" w:pos="3600"/>
+        </w:tabs>
+        <w:ind w:left="3600" w:hanging="360"/>
+      </w:pPr>
+      <w:rPr>
+        <w:rFonts w:ascii="Wingdings" w:hAnsi="Wingdings" w:hint="default"/>
+        <w:sz w:val="20"/>
+      </w:rPr>
+    </w:lvl>
+    <w:lvl w:ilvl="5" w:tentative="1">
+      <w:start w:val="1"/>
+      <w:numFmt w:val="bullet"/>
+      <w:lvlText w:val=""/>
+      <w:lvlJc w:val="left"/>
+      <w:pPr>
+        <w:tabs>
+          <w:tab w:val="num" w:pos="4320"/>
+        </w:tabs>
+        <w:ind w:left="4320" w:hanging="360"/>
+      </w:pPr>
+      <w:rPr>
+        <w:rFonts w:ascii="Wingdings" w:hAnsi="Wingdings" w:hint="default"/>
+        <w:sz w:val="20"/>
+      </w:rPr>
+    </w:lvl>
+    <w:lvl w:ilvl="6" w:tentative="1">
+      <w:start w:val="1"/>
+      <w:numFmt w:val="bullet"/>
+      <w:lvlText w:val=""/>
+      <w:lvlJc w:val="left"/>
+      <w:pPr>
+        <w:tabs>
+          <w:tab w:val="num" w:pos="5040"/>
+        </w:tabs>
+        <w:ind w:left="5040" w:hanging="360"/>
+      </w:pPr>
+      <w:rPr>
+        <w:rFonts w:ascii="Wingdings" w:hAnsi="Wingdings" w:hint="default"/>
+        <w:sz w:val="20"/>
+      </w:rPr>
+    </w:lvl>
+    <w:lvl w:ilvl="7" w:tentative="1">
+      <w:start w:val="1"/>
+      <w:numFmt w:val="bullet"/>
+      <w:lvlText w:val=""/>
+      <w:lvlJc w:val="left"/>
+      <w:pPr>
+        <w:tabs>
+          <w:tab w:val="num" w:pos="5760"/>
+        </w:tabs>
+        <w:ind w:left="5760" w:hanging="360"/>
+      </w:pPr>
+      <w:rPr>
+        <w:rFonts w:ascii="Wingdings" w:hAnsi="Wingdings" w:hint="default"/>
+        <w:sz w:val="20"/>
+      </w:rPr>
+    </w:lvl>
+    <w:lvl w:ilvl="8" w:tentative="1">
+      <w:start w:val="1"/>
+      <w:numFmt w:val="bullet"/>
+      <w:lvlText w:val=""/>
+      <w:lvlJc w:val="left"/>
+      <w:pPr>
+        <w:tabs>
+          <w:tab w:val="num" w:pos="6480"/>
+        </w:tabs>
+        <w:ind w:left="6480" w:hanging="360"/>
+      </w:pPr>
+      <w:rPr>
+        <w:rFonts w:ascii="Wingdings" w:hAnsi="Wingdings" w:hint="default"/>
+        <w:sz w:val="20"/>
+      </w:rPr>
+    </w:lvl>
+  </w:abstractNum>
+  <w:abstractNum w:abstractNumId="2" w15:restartNumberingAfterBreak="0">
     <w:nsid w:val="0AEC253B"/>
     <w:multiLevelType w:val="multilevel"/>
     <w:tmpl w:val="F718D422"/>
@@ -2600,7 +3818,7 @@
       </w:rPr>
     </w:lvl>
   </w:abstractNum>
-  <w:abstractNum w:abstractNumId="2" w15:restartNumberingAfterBreak="0">
+  <w:abstractNum w:abstractNumId="3" w15:restartNumberingAfterBreak="0">
     <w:nsid w:val="1A1973BC"/>
     <w:multiLevelType w:val="multilevel"/>
     <w:tmpl w:val="968CFA3A"/>
@@ -2749,7 +3967,7 @@
       </w:rPr>
     </w:lvl>
   </w:abstractNum>
-  <w:abstractNum w:abstractNumId="3" w15:restartNumberingAfterBreak="0">
+  <w:abstractNum w:abstractNumId="4" w15:restartNumberingAfterBreak="0">
     <w:nsid w:val="1D56196A"/>
     <w:multiLevelType w:val="multilevel"/>
     <w:tmpl w:val="412209E0"/>
@@ -2898,7 +4116,7 @@
       </w:rPr>
     </w:lvl>
   </w:abstractNum>
-  <w:abstractNum w:abstractNumId="4" w15:restartNumberingAfterBreak="0">
+  <w:abstractNum w:abstractNumId="5" w15:restartNumberingAfterBreak="0">
     <w:nsid w:val="25991215"/>
     <w:multiLevelType w:val="multilevel"/>
     <w:tmpl w:val="D036403C"/>
@@ -3047,7 +4265,7 @@
       </w:rPr>
     </w:lvl>
   </w:abstractNum>
-  <w:abstractNum w:abstractNumId="5" w15:restartNumberingAfterBreak="0">
+  <w:abstractNum w:abstractNumId="6" w15:restartNumberingAfterBreak="0">
     <w:nsid w:val="263905B2"/>
     <w:multiLevelType w:val="multilevel"/>
     <w:tmpl w:val="7166DB0A"/>
@@ -3196,7 +4414,156 @@
       </w:rPr>
     </w:lvl>
   </w:abstractNum>
-  <w:abstractNum w:abstractNumId="6" w15:restartNumberingAfterBreak="0">
+  <w:abstractNum w:abstractNumId="7" w15:restartNumberingAfterBreak="0">
+    <w:nsid w:val="37A85ACA"/>
+    <w:multiLevelType w:val="multilevel"/>
+    <w:tmpl w:val="8E804AD8"/>
+    <w:lvl w:ilvl="0">
+      <w:start w:val="1"/>
+      <w:numFmt w:val="bullet"/>
+      <w:lvlText w:val=""/>
+      <w:lvlJc w:val="left"/>
+      <w:pPr>
+        <w:tabs>
+          <w:tab w:val="num" w:pos="720"/>
+        </w:tabs>
+        <w:ind w:left="720" w:hanging="360"/>
+      </w:pPr>
+      <w:rPr>
+        <w:rFonts w:ascii="Symbol" w:hAnsi="Symbol" w:hint="default"/>
+        <w:sz w:val="20"/>
+      </w:rPr>
+    </w:lvl>
+    <w:lvl w:ilvl="1" w:tentative="1">
+      <w:start w:val="1"/>
+      <w:numFmt w:val="bullet"/>
+      <w:lvlText w:val="o"/>
+      <w:lvlJc w:val="left"/>
+      <w:pPr>
+        <w:tabs>
+          <w:tab w:val="num" w:pos="1440"/>
+        </w:tabs>
+        <w:ind w:left="1440" w:hanging="360"/>
+      </w:pPr>
+      <w:rPr>
+        <w:rFonts w:ascii="Courier New" w:hAnsi="Courier New" w:hint="default"/>
+        <w:sz w:val="20"/>
+      </w:rPr>
+    </w:lvl>
+    <w:lvl w:ilvl="2" w:tentative="1">
+      <w:start w:val="1"/>
+      <w:numFmt w:val="bullet"/>
+      <w:lvlText w:val=""/>
+      <w:lvlJc w:val="left"/>
+      <w:pPr>
+        <w:tabs>
+          <w:tab w:val="num" w:pos="2160"/>
+        </w:tabs>
+        <w:ind w:left="2160" w:hanging="360"/>
+      </w:pPr>
+      <w:rPr>
+        <w:rFonts w:ascii="Wingdings" w:hAnsi="Wingdings" w:hint="default"/>
+        <w:sz w:val="20"/>
+      </w:rPr>
+    </w:lvl>
+    <w:lvl w:ilvl="3" w:tentative="1">
+      <w:start w:val="1"/>
+      <w:numFmt w:val="bullet"/>
+      <w:lvlText w:val=""/>
+      <w:lvlJc w:val="left"/>
+      <w:pPr>
+        <w:tabs>
+          <w:tab w:val="num" w:pos="2880"/>
+        </w:tabs>
+        <w:ind w:left="2880" w:hanging="360"/>
+      </w:pPr>
+      <w:rPr>
+        <w:rFonts w:ascii="Wingdings" w:hAnsi="Wingdings" w:hint="default"/>
+        <w:sz w:val="20"/>
+      </w:rPr>
+    </w:lvl>
+    <w:lvl w:ilvl="4" w:tentative="1">
+      <w:start w:val="1"/>
+      <w:numFmt w:val="bullet"/>
+      <w:lvlText w:val=""/>
+      <w:lvlJc w:val="left"/>
+      <w:pPr>
+        <w:tabs>
+          <w:tab w:val="num" w:pos="3600"/>
+        </w:tabs>
+        <w:ind w:left="3600" w:hanging="360"/>
+      </w:pPr>
+      <w:rPr>
+        <w:rFonts w:ascii="Wingdings" w:hAnsi="Wingdings" w:hint="default"/>
+        <w:sz w:val="20"/>
+      </w:rPr>
+    </w:lvl>
+    <w:lvl w:ilvl="5" w:tentative="1">
+      <w:start w:val="1"/>
+      <w:numFmt w:val="bullet"/>
+      <w:lvlText w:val=""/>
+      <w:lvlJc w:val="left"/>
+      <w:pPr>
+        <w:tabs>
+          <w:tab w:val="num" w:pos="4320"/>
+        </w:tabs>
+        <w:ind w:left="4320" w:hanging="360"/>
+      </w:pPr>
+      <w:rPr>
+        <w:rFonts w:ascii="Wingdings" w:hAnsi="Wingdings" w:hint="default"/>
+        <w:sz w:val="20"/>
+      </w:rPr>
+    </w:lvl>
+    <w:lvl w:ilvl="6" w:tentative="1">
+      <w:start w:val="1"/>
+      <w:numFmt w:val="bullet"/>
+      <w:lvlText w:val=""/>
+      <w:lvlJc w:val="left"/>
+      <w:pPr>
+        <w:tabs>
+          <w:tab w:val="num" w:pos="5040"/>
+        </w:tabs>
+        <w:ind w:left="5040" w:hanging="360"/>
+      </w:pPr>
+      <w:rPr>
+        <w:rFonts w:ascii="Wingdings" w:hAnsi="Wingdings" w:hint="default"/>
+        <w:sz w:val="20"/>
+      </w:rPr>
+    </w:lvl>
+    <w:lvl w:ilvl="7" w:tentative="1">
+      <w:start w:val="1"/>
+      <w:numFmt w:val="bullet"/>
+      <w:lvlText w:val=""/>
+      <w:lvlJc w:val="left"/>
+      <w:pPr>
+        <w:tabs>
+          <w:tab w:val="num" w:pos="5760"/>
+        </w:tabs>
+        <w:ind w:left="5760" w:hanging="360"/>
+      </w:pPr>
+      <w:rPr>
+        <w:rFonts w:ascii="Wingdings" w:hAnsi="Wingdings" w:hint="default"/>
+        <w:sz w:val="20"/>
+      </w:rPr>
+    </w:lvl>
+    <w:lvl w:ilvl="8" w:tentative="1">
+      <w:start w:val="1"/>
+      <w:numFmt w:val="bullet"/>
+      <w:lvlText w:val=""/>
+      <w:lvlJc w:val="left"/>
+      <w:pPr>
+        <w:tabs>
+          <w:tab w:val="num" w:pos="6480"/>
+        </w:tabs>
+        <w:ind w:left="6480" w:hanging="360"/>
+      </w:pPr>
+      <w:rPr>
+        <w:rFonts w:ascii="Wingdings" w:hAnsi="Wingdings" w:hint="default"/>
+        <w:sz w:val="20"/>
+      </w:rPr>
+    </w:lvl>
+  </w:abstractNum>
+  <w:abstractNum w:abstractNumId="8" w15:restartNumberingAfterBreak="0">
     <w:nsid w:val="57CB41E8"/>
     <w:multiLevelType w:val="multilevel"/>
     <w:tmpl w:val="2B5611D4"/>
@@ -3317,26 +4684,336 @@
       </w:pPr>
     </w:lvl>
   </w:abstractNum>
+  <w:abstractNum w:abstractNumId="9" w15:restartNumberingAfterBreak="0">
+    <w:nsid w:val="76502620"/>
+    <w:multiLevelType w:val="multilevel"/>
+    <w:tmpl w:val="9134DE96"/>
+    <w:lvl w:ilvl="0">
+      <w:start w:val="1"/>
+      <w:numFmt w:val="bullet"/>
+      <w:lvlText w:val=""/>
+      <w:lvlJc w:val="left"/>
+      <w:pPr>
+        <w:tabs>
+          <w:tab w:val="num" w:pos="720"/>
+        </w:tabs>
+        <w:ind w:left="720" w:hanging="360"/>
+      </w:pPr>
+      <w:rPr>
+        <w:rFonts w:ascii="Symbol" w:hAnsi="Symbol" w:hint="default"/>
+        <w:sz w:val="20"/>
+      </w:rPr>
+    </w:lvl>
+    <w:lvl w:ilvl="1" w:tentative="1">
+      <w:start w:val="1"/>
+      <w:numFmt w:val="bullet"/>
+      <w:lvlText w:val="o"/>
+      <w:lvlJc w:val="left"/>
+      <w:pPr>
+        <w:tabs>
+          <w:tab w:val="num" w:pos="1440"/>
+        </w:tabs>
+        <w:ind w:left="1440" w:hanging="360"/>
+      </w:pPr>
+      <w:rPr>
+        <w:rFonts w:ascii="Courier New" w:hAnsi="Courier New" w:hint="default"/>
+        <w:sz w:val="20"/>
+      </w:rPr>
+    </w:lvl>
+    <w:lvl w:ilvl="2" w:tentative="1">
+      <w:start w:val="1"/>
+      <w:numFmt w:val="bullet"/>
+      <w:lvlText w:val=""/>
+      <w:lvlJc w:val="left"/>
+      <w:pPr>
+        <w:tabs>
+          <w:tab w:val="num" w:pos="2160"/>
+        </w:tabs>
+        <w:ind w:left="2160" w:hanging="360"/>
+      </w:pPr>
+      <w:rPr>
+        <w:rFonts w:ascii="Wingdings" w:hAnsi="Wingdings" w:hint="default"/>
+        <w:sz w:val="20"/>
+      </w:rPr>
+    </w:lvl>
+    <w:lvl w:ilvl="3" w:tentative="1">
+      <w:start w:val="1"/>
+      <w:numFmt w:val="bullet"/>
+      <w:lvlText w:val=""/>
+      <w:lvlJc w:val="left"/>
+      <w:pPr>
+        <w:tabs>
+          <w:tab w:val="num" w:pos="2880"/>
+        </w:tabs>
+        <w:ind w:left="2880" w:hanging="360"/>
+      </w:pPr>
+      <w:rPr>
+        <w:rFonts w:ascii="Wingdings" w:hAnsi="Wingdings" w:hint="default"/>
+        <w:sz w:val="20"/>
+      </w:rPr>
+    </w:lvl>
+    <w:lvl w:ilvl="4" w:tentative="1">
+      <w:start w:val="1"/>
+      <w:numFmt w:val="bullet"/>
+      <w:lvlText w:val=""/>
+      <w:lvlJc w:val="left"/>
+      <w:pPr>
+        <w:tabs>
+          <w:tab w:val="num" w:pos="3600"/>
+        </w:tabs>
+        <w:ind w:left="3600" w:hanging="360"/>
+      </w:pPr>
+      <w:rPr>
+        <w:rFonts w:ascii="Wingdings" w:hAnsi="Wingdings" w:hint="default"/>
+        <w:sz w:val="20"/>
+      </w:rPr>
+    </w:lvl>
+    <w:lvl w:ilvl="5" w:tentative="1">
+      <w:start w:val="1"/>
+      <w:numFmt w:val="bullet"/>
+      <w:lvlText w:val=""/>
+      <w:lvlJc w:val="left"/>
+      <w:pPr>
+        <w:tabs>
+          <w:tab w:val="num" w:pos="4320"/>
+        </w:tabs>
+        <w:ind w:left="4320" w:hanging="360"/>
+      </w:pPr>
+      <w:rPr>
+        <w:rFonts w:ascii="Wingdings" w:hAnsi="Wingdings" w:hint="default"/>
+        <w:sz w:val="20"/>
+      </w:rPr>
+    </w:lvl>
+    <w:lvl w:ilvl="6" w:tentative="1">
+      <w:start w:val="1"/>
+      <w:numFmt w:val="bullet"/>
+      <w:lvlText w:val=""/>
+      <w:lvlJc w:val="left"/>
+      <w:pPr>
+        <w:tabs>
+          <w:tab w:val="num" w:pos="5040"/>
+        </w:tabs>
+        <w:ind w:left="5040" w:hanging="360"/>
+      </w:pPr>
+      <w:rPr>
+        <w:rFonts w:ascii="Wingdings" w:hAnsi="Wingdings" w:hint="default"/>
+        <w:sz w:val="20"/>
+      </w:rPr>
+    </w:lvl>
+    <w:lvl w:ilvl="7" w:tentative="1">
+      <w:start w:val="1"/>
+      <w:numFmt w:val="bullet"/>
+      <w:lvlText w:val=""/>
+      <w:lvlJc w:val="left"/>
+      <w:pPr>
+        <w:tabs>
+          <w:tab w:val="num" w:pos="5760"/>
+        </w:tabs>
+        <w:ind w:left="5760" w:hanging="360"/>
+      </w:pPr>
+      <w:rPr>
+        <w:rFonts w:ascii="Wingdings" w:hAnsi="Wingdings" w:hint="default"/>
+        <w:sz w:val="20"/>
+      </w:rPr>
+    </w:lvl>
+    <w:lvl w:ilvl="8" w:tentative="1">
+      <w:start w:val="1"/>
+      <w:numFmt w:val="bullet"/>
+      <w:lvlText w:val=""/>
+      <w:lvlJc w:val="left"/>
+      <w:pPr>
+        <w:tabs>
+          <w:tab w:val="num" w:pos="6480"/>
+        </w:tabs>
+        <w:ind w:left="6480" w:hanging="360"/>
+      </w:pPr>
+      <w:rPr>
+        <w:rFonts w:ascii="Wingdings" w:hAnsi="Wingdings" w:hint="default"/>
+        <w:sz w:val="20"/>
+      </w:rPr>
+    </w:lvl>
+  </w:abstractNum>
+  <w:abstractNum w:abstractNumId="10" w15:restartNumberingAfterBreak="0">
+    <w:nsid w:val="7A1433E3"/>
+    <w:multiLevelType w:val="multilevel"/>
+    <w:tmpl w:val="B58A0164"/>
+    <w:lvl w:ilvl="0">
+      <w:start w:val="1"/>
+      <w:numFmt w:val="bullet"/>
+      <w:lvlText w:val=""/>
+      <w:lvlJc w:val="left"/>
+      <w:pPr>
+        <w:tabs>
+          <w:tab w:val="num" w:pos="720"/>
+        </w:tabs>
+        <w:ind w:left="720" w:hanging="360"/>
+      </w:pPr>
+      <w:rPr>
+        <w:rFonts w:ascii="Symbol" w:hAnsi="Symbol" w:hint="default"/>
+        <w:sz w:val="20"/>
+      </w:rPr>
+    </w:lvl>
+    <w:lvl w:ilvl="1" w:tentative="1">
+      <w:start w:val="1"/>
+      <w:numFmt w:val="bullet"/>
+      <w:lvlText w:val="o"/>
+      <w:lvlJc w:val="left"/>
+      <w:pPr>
+        <w:tabs>
+          <w:tab w:val="num" w:pos="1440"/>
+        </w:tabs>
+        <w:ind w:left="1440" w:hanging="360"/>
+      </w:pPr>
+      <w:rPr>
+        <w:rFonts w:ascii="Courier New" w:hAnsi="Courier New" w:hint="default"/>
+        <w:sz w:val="20"/>
+      </w:rPr>
+    </w:lvl>
+    <w:lvl w:ilvl="2" w:tentative="1">
+      <w:start w:val="1"/>
+      <w:numFmt w:val="bullet"/>
+      <w:lvlText w:val=""/>
+      <w:lvlJc w:val="left"/>
+      <w:pPr>
+        <w:tabs>
+          <w:tab w:val="num" w:pos="2160"/>
+        </w:tabs>
+        <w:ind w:left="2160" w:hanging="360"/>
+      </w:pPr>
+      <w:rPr>
+        <w:rFonts w:ascii="Wingdings" w:hAnsi="Wingdings" w:hint="default"/>
+        <w:sz w:val="20"/>
+      </w:rPr>
+    </w:lvl>
+    <w:lvl w:ilvl="3" w:tentative="1">
+      <w:start w:val="1"/>
+      <w:numFmt w:val="bullet"/>
+      <w:lvlText w:val=""/>
+      <w:lvlJc w:val="left"/>
+      <w:pPr>
+        <w:tabs>
+          <w:tab w:val="num" w:pos="2880"/>
+        </w:tabs>
+        <w:ind w:left="2880" w:hanging="360"/>
+      </w:pPr>
+      <w:rPr>
+        <w:rFonts w:ascii="Wingdings" w:hAnsi="Wingdings" w:hint="default"/>
+        <w:sz w:val="20"/>
+      </w:rPr>
+    </w:lvl>
+    <w:lvl w:ilvl="4" w:tentative="1">
+      <w:start w:val="1"/>
+      <w:numFmt w:val="bullet"/>
+      <w:lvlText w:val=""/>
+      <w:lvlJc w:val="left"/>
+      <w:pPr>
+        <w:tabs>
+          <w:tab w:val="num" w:pos="3600"/>
+        </w:tabs>
+        <w:ind w:left="3600" w:hanging="360"/>
+      </w:pPr>
+      <w:rPr>
+        <w:rFonts w:ascii="Wingdings" w:hAnsi="Wingdings" w:hint="default"/>
+        <w:sz w:val="20"/>
+      </w:rPr>
+    </w:lvl>
+    <w:lvl w:ilvl="5" w:tentative="1">
+      <w:start w:val="1"/>
+      <w:numFmt w:val="bullet"/>
+      <w:lvlText w:val=""/>
+      <w:lvlJc w:val="left"/>
+      <w:pPr>
+        <w:tabs>
+          <w:tab w:val="num" w:pos="4320"/>
+        </w:tabs>
+        <w:ind w:left="4320" w:hanging="360"/>
+      </w:pPr>
+      <w:rPr>
+        <w:rFonts w:ascii="Wingdings" w:hAnsi="Wingdings" w:hint="default"/>
+        <w:sz w:val="20"/>
+      </w:rPr>
+    </w:lvl>
+    <w:lvl w:ilvl="6" w:tentative="1">
+      <w:start w:val="1"/>
+      <w:numFmt w:val="bullet"/>
+      <w:lvlText w:val=""/>
+      <w:lvlJc w:val="left"/>
+      <w:pPr>
+        <w:tabs>
+          <w:tab w:val="num" w:pos="5040"/>
+        </w:tabs>
+        <w:ind w:left="5040" w:hanging="360"/>
+      </w:pPr>
+      <w:rPr>
+        <w:rFonts w:ascii="Wingdings" w:hAnsi="Wingdings" w:hint="default"/>
+        <w:sz w:val="20"/>
+      </w:rPr>
+    </w:lvl>
+    <w:lvl w:ilvl="7" w:tentative="1">
+      <w:start w:val="1"/>
+      <w:numFmt w:val="bullet"/>
+      <w:lvlText w:val=""/>
+      <w:lvlJc w:val="left"/>
+      <w:pPr>
+        <w:tabs>
+          <w:tab w:val="num" w:pos="5760"/>
+        </w:tabs>
+        <w:ind w:left="5760" w:hanging="360"/>
+      </w:pPr>
+      <w:rPr>
+        <w:rFonts w:ascii="Wingdings" w:hAnsi="Wingdings" w:hint="default"/>
+        <w:sz w:val="20"/>
+      </w:rPr>
+    </w:lvl>
+    <w:lvl w:ilvl="8" w:tentative="1">
+      <w:start w:val="1"/>
+      <w:numFmt w:val="bullet"/>
+      <w:lvlText w:val=""/>
+      <w:lvlJc w:val="left"/>
+      <w:pPr>
+        <w:tabs>
+          <w:tab w:val="num" w:pos="6480"/>
+        </w:tabs>
+        <w:ind w:left="6480" w:hanging="360"/>
+      </w:pPr>
+      <w:rPr>
+        <w:rFonts w:ascii="Wingdings" w:hAnsi="Wingdings" w:hint="default"/>
+        <w:sz w:val="20"/>
+      </w:rPr>
+    </w:lvl>
+  </w:abstractNum>
   <w:num w:numId="1" w16cid:durableId="525871127">
+    <w:abstractNumId w:val="8"/>
+  </w:num>
+  <w:num w:numId="2" w16cid:durableId="1309356008">
     <w:abstractNumId w:val="6"/>
   </w:num>
-  <w:num w:numId="2" w16cid:durableId="1309356008">
-    <w:abstractNumId w:val="5"/>
-  </w:num>
   <w:num w:numId="3" w16cid:durableId="1454209953">
-    <w:abstractNumId w:val="1"/>
+    <w:abstractNumId w:val="2"/>
   </w:num>
   <w:num w:numId="4" w16cid:durableId="336199783">
-    <w:abstractNumId w:val="2"/>
+    <w:abstractNumId w:val="3"/>
   </w:num>
   <w:num w:numId="5" w16cid:durableId="351959375">
-    <w:abstractNumId w:val="3"/>
+    <w:abstractNumId w:val="4"/>
   </w:num>
   <w:num w:numId="6" w16cid:durableId="1679388164">
-    <w:abstractNumId w:val="4"/>
+    <w:abstractNumId w:val="5"/>
   </w:num>
   <w:num w:numId="7" w16cid:durableId="2071540971">
     <w:abstractNumId w:val="0"/>
+  </w:num>
+  <w:num w:numId="8" w16cid:durableId="1396858388">
+    <w:abstractNumId w:val="7"/>
+  </w:num>
+  <w:num w:numId="9" w16cid:durableId="1509908005">
+    <w:abstractNumId w:val="9"/>
+  </w:num>
+  <w:num w:numId="10" w16cid:durableId="604313557">
+    <w:abstractNumId w:val="1"/>
+  </w:num>
+  <w:num w:numId="11" w16cid:durableId="1460803291">
+    <w:abstractNumId w:val="10"/>
   </w:num>
 </w:numbering>
 </file>

</xml_diff>

<commit_message>
Added slides for class on 23-April 2024
</commit_message>
<xml_diff>
--- a/Support_file.docx
+++ b/Support_file.docx
@@ -410,7 +410,21 @@
         <w:rPr>
           <w:lang w:val="en-US"/>
         </w:rPr>
-        <w:t xml:space="preserve"> act like a "sea of charge" — </w:t>
+        <w:t xml:space="preserve"> act like a "sea of </w:t>
+      </w:r>
+      <w:proofErr w:type="gramStart"/>
+      <w:r>
+        <w:rPr>
+          <w:lang w:val="en-US"/>
+        </w:rPr>
+        <w:t>charge" —</w:t>
+      </w:r>
+      <w:proofErr w:type="gramEnd"/>
+      <w:r>
+        <w:rPr>
+          <w:lang w:val="en-US"/>
+        </w:rPr>
+        <w:t xml:space="preserve"> </w:t>
       </w:r>
       <w:proofErr w:type="gramStart"/>
       <w:r>
@@ -751,61 +765,61 @@
       </w:pPr>
       <w:proofErr w:type="gramStart"/>
       <w:r>
+        <w:t></w:t>
+      </w:r>
+      <w:r>
+        <w:rPr>
+          <w:lang w:val="en-US"/>
+        </w:rPr>
+        <w:t xml:space="preserve">  </w:t>
+      </w:r>
+      <w:r>
+        <w:t></w:t>
+      </w:r>
+      <w:proofErr w:type="gramEnd"/>
+      <w:r>
+        <w:rPr>
+          <w:lang w:val="en-US"/>
+        </w:rPr>
+        <w:t xml:space="preserve">  </w:t>
+      </w:r>
+      <w:r>
+        <w:rPr>
+          <w:b/>
+          <w:bCs/>
+          <w:lang w:val="en-US"/>
+        </w:rPr>
+        <w:t>Electron Discovery:</w:t>
+      </w:r>
+      <w:r>
+        <w:rPr>
+          <w:lang w:val="en-US"/>
+        </w:rPr>
+        <w:t xml:space="preserve"> </w:t>
+      </w:r>
+    </w:p>
+    <w:p>
+      <w:pPr>
+        <w:rPr>
+          <w:lang w:val="en-US"/>
+        </w:rPr>
+      </w:pPr>
+      <w:r>
+        <w:rPr>
+          <w:lang w:val="en-US"/>
+        </w:rPr>
+        <w:t>Later, when electrons were discovered, they were found to be the carriers of the "negative" charge, and the positively charged particles were called protons. </w:t>
+      </w:r>
+    </w:p>
+    <w:p>
+      <w:pPr>
+        <w:rPr>
+          <w:lang w:val="en-US"/>
+        </w:rPr>
+      </w:pPr>
+      <w:proofErr w:type="gramStart"/>
+      <w:r>
         <w:lastRenderedPageBreak/>
-        <w:t></w:t>
-      </w:r>
-      <w:r>
-        <w:rPr>
-          <w:lang w:val="en-US"/>
-        </w:rPr>
-        <w:t xml:space="preserve">  </w:t>
-      </w:r>
-      <w:r>
-        <w:t></w:t>
-      </w:r>
-      <w:proofErr w:type="gramEnd"/>
-      <w:r>
-        <w:rPr>
-          <w:lang w:val="en-US"/>
-        </w:rPr>
-        <w:t xml:space="preserve">  </w:t>
-      </w:r>
-      <w:r>
-        <w:rPr>
-          <w:b/>
-          <w:bCs/>
-          <w:lang w:val="en-US"/>
-        </w:rPr>
-        <w:t>Electron Discovery:</w:t>
-      </w:r>
-      <w:r>
-        <w:rPr>
-          <w:lang w:val="en-US"/>
-        </w:rPr>
-        <w:t xml:space="preserve"> </w:t>
-      </w:r>
-    </w:p>
-    <w:p>
-      <w:pPr>
-        <w:rPr>
-          <w:lang w:val="en-US"/>
-        </w:rPr>
-      </w:pPr>
-      <w:r>
-        <w:rPr>
-          <w:lang w:val="en-US"/>
-        </w:rPr>
-        <w:t>Later, when electrons were discovered, they were found to be the carriers of the "negative" charge, and the positively charged particles were called protons. </w:t>
-      </w:r>
-    </w:p>
-    <w:p>
-      <w:pPr>
-        <w:rPr>
-          <w:lang w:val="en-US"/>
-        </w:rPr>
-      </w:pPr>
-      <w:proofErr w:type="gramStart"/>
-      <w:r>
         <w:t></w:t>
       </w:r>
       <w:r>
@@ -940,7 +954,7 @@
                     <pic:cNvPicPr/>
                   </pic:nvPicPr>
                   <pic:blipFill>
-                    <a:blip r:embed="rId5"/>
+                    <a:blip r:embed="rId7"/>
                     <a:stretch>
                       <a:fillRect/>
                     </a:stretch>
@@ -1006,27 +1020,27 @@
         <w:rPr>
           <w:lang w:val="en-US"/>
         </w:rPr>
+        <w:t>Total energy of the electron</w:t>
+      </w:r>
+      <w:r>
+        <w:rPr>
+          <w:lang w:val="en-US"/>
+        </w:rPr>
+        <w:t xml:space="preserve">: Slide 32: </w:t>
+      </w:r>
+    </w:p>
+    <w:p>
+      <w:pPr>
+        <w:rPr>
+          <w:lang w:val="en-US"/>
+        </w:rPr>
+      </w:pPr>
+      <w:r>
+        <w:rPr>
+          <w:noProof/>
+          <w:lang w:val="en-US"/>
+        </w:rPr>
         <w:lastRenderedPageBreak/>
-        <w:t>Total energy of the electron</w:t>
-      </w:r>
-      <w:r>
-        <w:rPr>
-          <w:lang w:val="en-US"/>
-        </w:rPr>
-        <w:t xml:space="preserve">: Slide 32: </w:t>
-      </w:r>
-    </w:p>
-    <w:p>
-      <w:pPr>
-        <w:rPr>
-          <w:lang w:val="en-US"/>
-        </w:rPr>
-      </w:pPr>
-      <w:r>
-        <w:rPr>
-          <w:noProof/>
-          <w:lang w:val="en-US"/>
-        </w:rPr>
         <w:drawing>
           <wp:inline distT="0" distB="0" distL="0" distR="0" wp14:anchorId="64F9B200" wp14:editId="1838474D">
             <wp:extent cx="4396740" cy="2406285"/>
@@ -1043,7 +1057,7 @@
                     <pic:cNvPicPr/>
                   </pic:nvPicPr>
                   <pic:blipFill>
-                    <a:blip r:embed="rId6"/>
+                    <a:blip r:embed="rId8"/>
                     <a:stretch>
                       <a:fillRect/>
                     </a:stretch>
@@ -1091,7 +1105,7 @@
                     <pic:cNvPicPr/>
                   </pic:nvPicPr>
                   <pic:blipFill>
-                    <a:blip r:embed="rId7"/>
+                    <a:blip r:embed="rId9"/>
                     <a:stretch>
                       <a:fillRect/>
                     </a:stretch>
@@ -1188,6 +1202,7 @@
       </w:pPr>
       <w:r>
         <w:rPr>
+          <w:noProof/>
           <w:lang w:val="en-US"/>
         </w:rPr>
         <w:lastRenderedPageBreak/>
@@ -1207,7 +1222,7 @@
                     <pic:cNvPicPr/>
                   </pic:nvPicPr>
                   <pic:blipFill>
-                    <a:blip r:embed="rId8"/>
+                    <a:blip r:embed="rId10"/>
                     <a:stretch>
                       <a:fillRect/>
                     </a:stretch>
@@ -1284,7 +1299,7 @@
                     <pic:cNvPicPr/>
                   </pic:nvPicPr>
                   <pic:blipFill>
-                    <a:blip r:embed="rId9"/>
+                    <a:blip r:embed="rId11"/>
                     <a:stretch>
                       <a:fillRect/>
                     </a:stretch>
@@ -1382,6 +1397,42 @@
           <w:bCs/>
           <w:lang w:val="en-US"/>
         </w:rPr>
+        <w:t>1,2,…)(</w:t>
+      </w:r>
+      <w:proofErr w:type="gramEnd"/>
+      <w:r>
+        <w:rPr>
+          <w:b/>
+          <w:bCs/>
+          <w:lang w:val="en-US"/>
+        </w:rPr>
+        <w:t>n = 1, 2, \</w:t>
+      </w:r>
+      <w:proofErr w:type="gramStart"/>
+      <w:r>
+        <w:rPr>
+          <w:b/>
+          <w:bCs/>
+          <w:lang w:val="en-US"/>
+        </w:rPr>
+        <w:t>ldots)(</w:t>
+      </w:r>
+      <w:proofErr w:type="gramEnd"/>
+      <w:r>
+        <w:rPr>
+          <w:b/>
+          <w:bCs/>
+          <w:lang w:val="en-US"/>
+        </w:rPr>
+        <w:t>n=</w:t>
+      </w:r>
+      <w:proofErr w:type="gramStart"/>
+      <w:r>
+        <w:rPr>
+          <w:b/>
+          <w:bCs/>
+          <w:lang w:val="en-US"/>
+        </w:rPr>
         <w:t>1,2,…</w:t>
       </w:r>
       <w:proofErr w:type="gramEnd"/>
@@ -1391,7 +1442,7 @@
           <w:bCs/>
           <w:lang w:val="en-US"/>
         </w:rPr>
-        <w:t xml:space="preserve">)(n = 1, 2, \ldots)(n=1,2,…) </w:t>
+        <w:t xml:space="preserve">) </w:t>
       </w:r>
       <w:r>
         <w:rPr>
@@ -1553,14 +1604,7 @@
           <w:lang w:val="en-US"/>
         </w:rPr>
         <w:br/>
-        <w:t xml:space="preserve">In a solid, atoms are packed closely together. Their overlapping orbitals cause </w:t>
-      </w:r>
-      <w:r>
-        <w:rPr>
-          <w:lang w:val="en-US"/>
-        </w:rPr>
-        <w:lastRenderedPageBreak/>
-        <w:t xml:space="preserve">these discrete levels to </w:t>
+        <w:t xml:space="preserve">In a solid, atoms are packed closely together. Their overlapping orbitals cause these discrete levels to </w:t>
       </w:r>
       <w:r>
         <w:rPr>
@@ -1598,6 +1642,7 @@
           <w:bCs/>
           <w:lang w:val="en-US"/>
         </w:rPr>
+        <w:lastRenderedPageBreak/>
         <w:t xml:space="preserve">2. Negative </w:t>
       </w:r>
       <w:proofErr w:type="spellStart"/>
@@ -2107,6 +2152,7 @@
       <w:r>
         <w:rPr>
           <w:bCs/>
+          <w:noProof/>
           <w:lang w:val="en-US"/>
         </w:rPr>
         <w:lastRenderedPageBreak/>
@@ -2126,7 +2172,7 @@
                     <pic:cNvPicPr/>
                   </pic:nvPicPr>
                   <pic:blipFill>
-                    <a:blip r:embed="rId10"/>
+                    <a:blip r:embed="rId12"/>
                     <a:stretch>
                       <a:fillRect/>
                     </a:stretch>
@@ -2733,7 +2779,6 @@
           <w:b/>
           <w:bCs/>
         </w:rPr>
-        <w:lastRenderedPageBreak/>
         <w:t xml:space="preserve">Large </w:t>
       </w:r>
       <w:proofErr w:type="spellStart"/>
@@ -2869,6 +2914,7 @@
           <w:b/>
           <w:bCs/>
         </w:rPr>
+        <w:lastRenderedPageBreak/>
         <w:t>🔹</w:t>
       </w:r>
       <w:r>
@@ -3226,6 +3272,1394 @@
           <w:lang w:val="en-US"/>
         </w:rPr>
       </w:pPr>
+    </w:p>
+    <w:p>
+      <w:pPr>
+        <w:rPr>
+          <w:bCs/>
+          <w:lang w:val="en-US"/>
+        </w:rPr>
+      </w:pPr>
+    </w:p>
+    <w:p>
+      <w:pPr>
+        <w:rPr>
+          <w:bCs/>
+          <w:lang w:val="en-US"/>
+        </w:rPr>
+      </w:pPr>
+    </w:p>
+    <w:p>
+      <w:pPr>
+        <w:rPr>
+          <w:bCs/>
+          <w:lang w:val="en-US"/>
+        </w:rPr>
+      </w:pPr>
+    </w:p>
+    <w:p>
+      <w:pPr>
+        <w:rPr>
+          <w:bCs/>
+          <w:lang w:val="en-US"/>
+        </w:rPr>
+      </w:pPr>
+    </w:p>
+    <w:p>
+      <w:pPr>
+        <w:rPr>
+          <w:bCs/>
+          <w:lang w:val="en-US"/>
+        </w:rPr>
+      </w:pPr>
+    </w:p>
+    <w:p>
+      <w:pPr>
+        <w:rPr>
+          <w:bCs/>
+          <w:lang w:val="en-US"/>
+        </w:rPr>
+      </w:pPr>
+    </w:p>
+    <w:p>
+      <w:pPr>
+        <w:rPr>
+          <w:bCs/>
+          <w:lang w:val="en-US"/>
+        </w:rPr>
+      </w:pPr>
+    </w:p>
+    <w:p>
+      <w:pPr>
+        <w:rPr>
+          <w:bCs/>
+          <w:lang w:val="en-US"/>
+        </w:rPr>
+      </w:pPr>
+    </w:p>
+    <w:p>
+      <w:pPr>
+        <w:rPr>
+          <w:bCs/>
+          <w:lang w:val="en-US"/>
+        </w:rPr>
+      </w:pPr>
+    </w:p>
+    <w:p>
+      <w:pPr>
+        <w:rPr>
+          <w:bCs/>
+          <w:lang w:val="en-US"/>
+        </w:rPr>
+      </w:pPr>
+    </w:p>
+    <w:p>
+      <w:pPr>
+        <w:rPr>
+          <w:bCs/>
+          <w:lang w:val="en-US"/>
+        </w:rPr>
+      </w:pPr>
+    </w:p>
+    <w:p>
+      <w:pPr>
+        <w:rPr>
+          <w:bCs/>
+          <w:lang w:val="en-US"/>
+        </w:rPr>
+      </w:pPr>
+    </w:p>
+    <w:p>
+      <w:pPr>
+        <w:rPr>
+          <w:bCs/>
+          <w:lang w:val="en-US"/>
+        </w:rPr>
+      </w:pPr>
+    </w:p>
+    <w:p>
+      <w:pPr>
+        <w:rPr>
+          <w:bCs/>
+          <w:lang w:val="en-US"/>
+        </w:rPr>
+      </w:pPr>
+    </w:p>
+    <w:p>
+      <w:pPr>
+        <w:rPr>
+          <w:bCs/>
+          <w:lang w:val="en-US"/>
+        </w:rPr>
+      </w:pPr>
+    </w:p>
+    <w:p>
+      <w:pPr>
+        <w:rPr>
+          <w:bCs/>
+          <w:lang w:val="en-US"/>
+        </w:rPr>
+      </w:pPr>
+      <w:r>
+        <w:rPr>
+          <w:bCs/>
+          <w:lang w:val="en-US"/>
+        </w:rPr>
+        <w:lastRenderedPageBreak/>
+        <w:t>Lecture II: 16-04-2025</w:t>
+      </w:r>
+    </w:p>
+    <w:p>
+      <w:pPr>
+        <w:rPr>
+          <w:bCs/>
+          <w:lang w:val="en-US"/>
+        </w:rPr>
+      </w:pPr>
+      <w:r>
+        <w:rPr>
+          <w:bCs/>
+          <w:lang w:val="en-US"/>
+        </w:rPr>
+        <w:t xml:space="preserve">Mass action law: Derivation: </w:t>
+      </w:r>
+    </w:p>
+    <w:p>
+      <w:pPr>
+        <w:rPr>
+          <w:bCs/>
+          <w:lang w:val="en-US"/>
+        </w:rPr>
+      </w:pPr>
+      <w:r>
+        <w:rPr>
+          <w:bCs/>
+          <w:lang w:val="en-US"/>
+        </w:rPr>
+        <w:drawing>
+          <wp:inline distT="0" distB="0" distL="0" distR="0" wp14:anchorId="713ADE22" wp14:editId="0B913B28">
+            <wp:extent cx="5097780" cy="9072245"/>
+            <wp:effectExtent l="0" t="0" r="7620" b="0"/>
+            <wp:docPr id="759307334" name="Grafik 1" descr="Ein Bild, das Text, Screenshot, Schrift, Dokument enthält.&#10;&#10;KI-generierte Inhalte können fehlerhaft sein."/>
+            <wp:cNvGraphicFramePr>
+              <a:graphicFrameLocks xmlns:a="http://schemas.openxmlformats.org/drawingml/2006/main" noChangeAspect="1"/>
+            </wp:cNvGraphicFramePr>
+            <a:graphic xmlns:a="http://schemas.openxmlformats.org/drawingml/2006/main">
+              <a:graphicData uri="http://schemas.openxmlformats.org/drawingml/2006/picture">
+                <pic:pic xmlns:pic="http://schemas.openxmlformats.org/drawingml/2006/picture">
+                  <pic:nvPicPr>
+                    <pic:cNvPr id="759307334" name="Grafik 1" descr="Ein Bild, das Text, Screenshot, Schrift, Dokument enthält.&#10;&#10;KI-generierte Inhalte können fehlerhaft sein."/>
+                    <pic:cNvPicPr/>
+                  </pic:nvPicPr>
+                  <pic:blipFill>
+                    <a:blip r:embed="rId13"/>
+                    <a:stretch>
+                      <a:fillRect/>
+                    </a:stretch>
+                  </pic:blipFill>
+                  <pic:spPr>
+                    <a:xfrm>
+                      <a:off x="0" y="0"/>
+                      <a:ext cx="5097780" cy="9072245"/>
+                    </a:xfrm>
+                    <a:prstGeom prst="rect">
+                      <a:avLst/>
+                    </a:prstGeom>
+                  </pic:spPr>
+                </pic:pic>
+              </a:graphicData>
+            </a:graphic>
+          </wp:inline>
+        </w:drawing>
+      </w:r>
+    </w:p>
+    <w:p>
+      <w:pPr>
+        <w:rPr>
+          <w:bCs/>
+          <w:lang w:val="en-US"/>
+        </w:rPr>
+      </w:pPr>
+      <w:r>
+        <w:rPr>
+          <w:bCs/>
+          <w:lang w:val="en-US"/>
+        </w:rPr>
+        <w:lastRenderedPageBreak/>
+        <w:t xml:space="preserve">Analogy to understand: </w:t>
+      </w:r>
+      <w:r>
+        <w:rPr>
+          <w:bCs/>
+          <w:lang w:val="en-US"/>
+        </w:rPr>
+        <w:t>N</w:t>
+      </w:r>
+      <w:r>
+        <w:rPr>
+          <w:bCs/>
+          <w:vertAlign w:val="subscript"/>
+          <w:lang w:val="en-US"/>
+        </w:rPr>
+        <w:t>C</w:t>
+      </w:r>
+      <w:r>
+        <w:rPr>
+          <w:rFonts w:ascii="Arial" w:hAnsi="Arial" w:cs="Arial"/>
+          <w:bCs/>
+          <w:lang w:val="en-US"/>
+        </w:rPr>
+        <w:t>​</w:t>
+      </w:r>
+      <w:r>
+        <w:rPr>
+          <w:bCs/>
+          <w:lang w:val="en-US"/>
+        </w:rPr>
+        <w:t xml:space="preserve"> as the number of </w:t>
+      </w:r>
+      <w:r>
+        <w:rPr>
+          <w:b/>
+          <w:bCs/>
+          <w:lang w:val="en-US"/>
+        </w:rPr>
+        <w:t>available hotel rooms</w:t>
+      </w:r>
+      <w:r>
+        <w:rPr>
+          <w:bCs/>
+          <w:lang w:val="en-US"/>
+        </w:rPr>
+        <w:t xml:space="preserve"> (states) in the conduction band. Electrons (guests) can move in if energy (money) allows — but the rooms must exist first!</w:t>
+      </w:r>
+    </w:p>
+    <w:p>
+      <w:pPr>
+        <w:rPr>
+          <w:bCs/>
+          <w:lang w:val="en-US"/>
+        </w:rPr>
+      </w:pPr>
+      <w:r>
+        <w:rPr>
+          <w:bCs/>
+          <w:lang w:val="en-US"/>
+        </w:rPr>
+        <w:drawing>
+          <wp:inline distT="0" distB="0" distL="0" distR="0" wp14:anchorId="2771AD02" wp14:editId="39EA3A22">
+            <wp:extent cx="5760720" cy="4453890"/>
+            <wp:effectExtent l="0" t="0" r="0" b="3810"/>
+            <wp:docPr id="198968573" name="Grafik 1" descr="Ein Bild, das Text, Screenshot, Schrift, Zahl enthält.&#10;&#10;KI-generierte Inhalte können fehlerhaft sein."/>
+            <wp:cNvGraphicFramePr>
+              <a:graphicFrameLocks xmlns:a="http://schemas.openxmlformats.org/drawingml/2006/main" noChangeAspect="1"/>
+            </wp:cNvGraphicFramePr>
+            <a:graphic xmlns:a="http://schemas.openxmlformats.org/drawingml/2006/main">
+              <a:graphicData uri="http://schemas.openxmlformats.org/drawingml/2006/picture">
+                <pic:pic xmlns:pic="http://schemas.openxmlformats.org/drawingml/2006/picture">
+                  <pic:nvPicPr>
+                    <pic:cNvPr id="198968573" name="Grafik 1" descr="Ein Bild, das Text, Screenshot, Schrift, Zahl enthält.&#10;&#10;KI-generierte Inhalte können fehlerhaft sein."/>
+                    <pic:cNvPicPr/>
+                  </pic:nvPicPr>
+                  <pic:blipFill>
+                    <a:blip r:embed="rId14"/>
+                    <a:stretch>
+                      <a:fillRect/>
+                    </a:stretch>
+                  </pic:blipFill>
+                  <pic:spPr>
+                    <a:xfrm>
+                      <a:off x="0" y="0"/>
+                      <a:ext cx="5760720" cy="4453890"/>
+                    </a:xfrm>
+                    <a:prstGeom prst="rect">
+                      <a:avLst/>
+                    </a:prstGeom>
+                  </pic:spPr>
+                </pic:pic>
+              </a:graphicData>
+            </a:graphic>
+          </wp:inline>
+        </w:drawing>
+      </w:r>
+    </w:p>
+    <w:p>
+      <w:pPr>
+        <w:rPr>
+          <w:b/>
+          <w:lang w:val="en-US"/>
+        </w:rPr>
+      </w:pPr>
+      <w:r>
+        <w:rPr>
+          <w:b/>
+          <w:lang w:val="en-US"/>
+        </w:rPr>
+        <w:t xml:space="preserve">Charge </w:t>
+      </w:r>
+      <w:r>
+        <w:rPr>
+          <w:b/>
+          <w:lang w:val="en-US"/>
+        </w:rPr>
+        <w:t>neutrality equation</w:t>
+      </w:r>
+    </w:p>
+    <w:p>
+      <w:pPr>
+        <w:rPr>
+          <w:b/>
+          <w:lang w:val="en-US"/>
+        </w:rPr>
+      </w:pPr>
+      <w:r>
+        <w:rPr>
+          <w:b/>
+          <w:lang w:val="en-US"/>
+        </w:rPr>
+        <w:drawing>
+          <wp:inline distT="0" distB="0" distL="0" distR="0" wp14:anchorId="7FE82336" wp14:editId="582735B4">
+            <wp:extent cx="4676775" cy="502630"/>
+            <wp:effectExtent l="0" t="0" r="0" b="0"/>
+            <wp:docPr id="60010576" name="Grafik 1" descr="Ein Bild, das Text, Screenshot, Schrift, Reihe enthält.&#10;&#10;KI-generierte Inhalte können fehlerhaft sein."/>
+            <wp:cNvGraphicFramePr>
+              <a:graphicFrameLocks xmlns:a="http://schemas.openxmlformats.org/drawingml/2006/main" noChangeAspect="1"/>
+            </wp:cNvGraphicFramePr>
+            <a:graphic xmlns:a="http://schemas.openxmlformats.org/drawingml/2006/main">
+              <a:graphicData uri="http://schemas.openxmlformats.org/drawingml/2006/picture">
+                <pic:pic xmlns:pic="http://schemas.openxmlformats.org/drawingml/2006/picture">
+                  <pic:nvPicPr>
+                    <pic:cNvPr id="60010576" name="Grafik 1" descr="Ein Bild, das Text, Screenshot, Schrift, Reihe enthält.&#10;&#10;KI-generierte Inhalte können fehlerhaft sein."/>
+                    <pic:cNvPicPr/>
+                  </pic:nvPicPr>
+                  <pic:blipFill rotWithShape="1">
+                    <a:blip r:embed="rId15"/>
+                    <a:srcRect b="79611"/>
+                    <a:stretch/>
+                  </pic:blipFill>
+                  <pic:spPr bwMode="auto">
+                    <a:xfrm>
+                      <a:off x="0" y="0"/>
+                      <a:ext cx="4716123" cy="506859"/>
+                    </a:xfrm>
+                    <a:prstGeom prst="rect">
+                      <a:avLst/>
+                    </a:prstGeom>
+                    <a:ln>
+                      <a:noFill/>
+                    </a:ln>
+                    <a:extLst>
+                      <a:ext uri="{53640926-AAD7-44D8-BBD7-CCE9431645EC}">
+                        <a14:shadowObscured xmlns:a14="http://schemas.microsoft.com/office/drawing/2010/main"/>
+                      </a:ext>
+                    </a:extLst>
+                  </pic:spPr>
+                </pic:pic>
+              </a:graphicData>
+            </a:graphic>
+          </wp:inline>
+        </w:drawing>
+      </w:r>
+    </w:p>
+    <w:p>
+      <w:pPr>
+        <w:rPr>
+          <w:b/>
+          <w:lang w:val="en-US"/>
+        </w:rPr>
+      </w:pPr>
+      <w:r>
+        <w:rPr>
+          <w:b/>
+          <w:lang w:val="en-US"/>
+        </w:rPr>
+        <w:drawing>
+          <wp:inline distT="0" distB="0" distL="0" distR="0" wp14:anchorId="683E8104" wp14:editId="5EC2F4EA">
+            <wp:extent cx="4676775" cy="3390043"/>
+            <wp:effectExtent l="0" t="0" r="0" b="1270"/>
+            <wp:docPr id="1482787317" name="Grafik 1" descr="Ein Bild, das Text, Screenshot, Schrift enthält.&#10;&#10;KI-generierte Inhalte können fehlerhaft sein."/>
+            <wp:cNvGraphicFramePr>
+              <a:graphicFrameLocks xmlns:a="http://schemas.openxmlformats.org/drawingml/2006/main" noChangeAspect="1"/>
+            </wp:cNvGraphicFramePr>
+            <a:graphic xmlns:a="http://schemas.openxmlformats.org/drawingml/2006/main">
+              <a:graphicData uri="http://schemas.openxmlformats.org/drawingml/2006/picture">
+                <pic:pic xmlns:pic="http://schemas.openxmlformats.org/drawingml/2006/picture">
+                  <pic:nvPicPr>
+                    <pic:cNvPr id="1482787317" name="Grafik 1" descr="Ein Bild, das Text, Screenshot, Schrift enthält.&#10;&#10;KI-generierte Inhalte können fehlerhaft sein."/>
+                    <pic:cNvPicPr/>
+                  </pic:nvPicPr>
+                  <pic:blipFill>
+                    <a:blip r:embed="rId16"/>
+                    <a:stretch>
+                      <a:fillRect/>
+                    </a:stretch>
+                  </pic:blipFill>
+                  <pic:spPr>
+                    <a:xfrm>
+                      <a:off x="0" y="0"/>
+                      <a:ext cx="4680405" cy="3392674"/>
+                    </a:xfrm>
+                    <a:prstGeom prst="rect">
+                      <a:avLst/>
+                    </a:prstGeom>
+                  </pic:spPr>
+                </pic:pic>
+              </a:graphicData>
+            </a:graphic>
+          </wp:inline>
+        </w:drawing>
+      </w:r>
+    </w:p>
+    <w:p>
+      <w:pPr>
+        <w:rPr>
+          <w:bCs/>
+          <w:lang w:val="en-US"/>
+        </w:rPr>
+      </w:pPr>
+      <w:r>
+        <w:rPr>
+          <w:bCs/>
+          <w:lang w:val="en-US"/>
+        </w:rPr>
+        <w:lastRenderedPageBreak/>
+        <w:drawing>
+          <wp:inline distT="0" distB="0" distL="0" distR="0" wp14:anchorId="3EB47F2E" wp14:editId="725B7CC4">
+            <wp:extent cx="5077221" cy="2466975"/>
+            <wp:effectExtent l="0" t="0" r="9525" b="0"/>
+            <wp:docPr id="925144780" name="Grafik 1" descr="Ein Bild, das Text, Screenshot, Schrift, Algebra enthält.&#10;&#10;KI-generierte Inhalte können fehlerhaft sein."/>
+            <wp:cNvGraphicFramePr>
+              <a:graphicFrameLocks xmlns:a="http://schemas.openxmlformats.org/drawingml/2006/main" noChangeAspect="1"/>
+            </wp:cNvGraphicFramePr>
+            <a:graphic xmlns:a="http://schemas.openxmlformats.org/drawingml/2006/main">
+              <a:graphicData uri="http://schemas.openxmlformats.org/drawingml/2006/picture">
+                <pic:pic xmlns:pic="http://schemas.openxmlformats.org/drawingml/2006/picture">
+                  <pic:nvPicPr>
+                    <pic:cNvPr id="925144780" name="Grafik 1" descr="Ein Bild, das Text, Screenshot, Schrift, Algebra enthält.&#10;&#10;KI-generierte Inhalte können fehlerhaft sein."/>
+                    <pic:cNvPicPr/>
+                  </pic:nvPicPr>
+                  <pic:blipFill>
+                    <a:blip r:embed="rId17"/>
+                    <a:stretch>
+                      <a:fillRect/>
+                    </a:stretch>
+                  </pic:blipFill>
+                  <pic:spPr>
+                    <a:xfrm>
+                      <a:off x="0" y="0"/>
+                      <a:ext cx="5091541" cy="2473933"/>
+                    </a:xfrm>
+                    <a:prstGeom prst="rect">
+                      <a:avLst/>
+                    </a:prstGeom>
+                  </pic:spPr>
+                </pic:pic>
+              </a:graphicData>
+            </a:graphic>
+          </wp:inline>
+        </w:drawing>
+      </w:r>
+    </w:p>
+    <w:p>
+      <w:pPr>
+        <w:rPr>
+          <w:bCs/>
+          <w:lang w:val="en-US"/>
+        </w:rPr>
+      </w:pPr>
+    </w:p>
+    <w:p>
+      <w:pPr>
+        <w:rPr>
+          <w:bCs/>
+          <w:lang w:val="en-US"/>
+        </w:rPr>
+      </w:pPr>
+      <w:r>
+        <w:rPr>
+          <w:bCs/>
+          <w:lang w:val="en-US"/>
+        </w:rPr>
+        <w:t xml:space="preserve">Slide 53: Conductivity and career mobility: </w:t>
+      </w:r>
+      <w:r>
+        <w:rPr>
+          <w:bCs/>
+          <w:lang w:val="en-US"/>
+        </w:rPr>
+        <w:br/>
+      </w:r>
+      <w:r>
+        <w:rPr>
+          <w:bCs/>
+          <w:lang w:val="en-US"/>
+        </w:rPr>
+        <w:drawing>
+          <wp:inline distT="0" distB="0" distL="0" distR="0" wp14:anchorId="22E64D59" wp14:editId="52E67E98">
+            <wp:extent cx="3867150" cy="459877"/>
+            <wp:effectExtent l="0" t="0" r="0" b="0"/>
+            <wp:docPr id="1692480308" name="Grafik 1"/>
+            <wp:cNvGraphicFramePr>
+              <a:graphicFrameLocks xmlns:a="http://schemas.openxmlformats.org/drawingml/2006/main" noChangeAspect="1"/>
+            </wp:cNvGraphicFramePr>
+            <a:graphic xmlns:a="http://schemas.openxmlformats.org/drawingml/2006/main">
+              <a:graphicData uri="http://schemas.openxmlformats.org/drawingml/2006/picture">
+                <pic:pic xmlns:pic="http://schemas.openxmlformats.org/drawingml/2006/picture">
+                  <pic:nvPicPr>
+                    <pic:cNvPr id="1692480308" name=""/>
+                    <pic:cNvPicPr/>
+                  </pic:nvPicPr>
+                  <pic:blipFill>
+                    <a:blip r:embed="rId18"/>
+                    <a:stretch>
+                      <a:fillRect/>
+                    </a:stretch>
+                  </pic:blipFill>
+                  <pic:spPr>
+                    <a:xfrm>
+                      <a:off x="0" y="0"/>
+                      <a:ext cx="3903412" cy="464189"/>
+                    </a:xfrm>
+                    <a:prstGeom prst="rect">
+                      <a:avLst/>
+                    </a:prstGeom>
+                  </pic:spPr>
+                </pic:pic>
+              </a:graphicData>
+            </a:graphic>
+          </wp:inline>
+        </w:drawing>
+      </w:r>
+      <w:r>
+        <w:rPr>
+          <w:bCs/>
+          <w:lang w:val="en-US"/>
+        </w:rPr>
+        <w:t>?????? Why</w:t>
+      </w:r>
+    </w:p>
+    <w:p>
+      <w:pPr>
+        <w:rPr>
+          <w:bCs/>
+          <w:lang w:val="en-US"/>
+        </w:rPr>
+      </w:pPr>
+      <w:r>
+        <w:rPr>
+          <w:bCs/>
+          <w:lang w:val="en-US"/>
+        </w:rPr>
+        <w:drawing>
+          <wp:inline distT="0" distB="0" distL="0" distR="0" wp14:anchorId="5D1A15DD" wp14:editId="6A0FF2CD">
+            <wp:extent cx="5760720" cy="3582035"/>
+            <wp:effectExtent l="0" t="0" r="0" b="0"/>
+            <wp:docPr id="762204614" name="Grafik 1" descr="Ein Bild, das Text, Screenshot, Schrift enthält.&#10;&#10;KI-generierte Inhalte können fehlerhaft sein."/>
+            <wp:cNvGraphicFramePr>
+              <a:graphicFrameLocks xmlns:a="http://schemas.openxmlformats.org/drawingml/2006/main" noChangeAspect="1"/>
+            </wp:cNvGraphicFramePr>
+            <a:graphic xmlns:a="http://schemas.openxmlformats.org/drawingml/2006/main">
+              <a:graphicData uri="http://schemas.openxmlformats.org/drawingml/2006/picture">
+                <pic:pic xmlns:pic="http://schemas.openxmlformats.org/drawingml/2006/picture">
+                  <pic:nvPicPr>
+                    <pic:cNvPr id="762204614" name="Grafik 1" descr="Ein Bild, das Text, Screenshot, Schrift enthält.&#10;&#10;KI-generierte Inhalte können fehlerhaft sein."/>
+                    <pic:cNvPicPr/>
+                  </pic:nvPicPr>
+                  <pic:blipFill>
+                    <a:blip r:embed="rId19"/>
+                    <a:stretch>
+                      <a:fillRect/>
+                    </a:stretch>
+                  </pic:blipFill>
+                  <pic:spPr>
+                    <a:xfrm>
+                      <a:off x="0" y="0"/>
+                      <a:ext cx="5760720" cy="3582035"/>
+                    </a:xfrm>
+                    <a:prstGeom prst="rect">
+                      <a:avLst/>
+                    </a:prstGeom>
+                  </pic:spPr>
+                </pic:pic>
+              </a:graphicData>
+            </a:graphic>
+          </wp:inline>
+        </w:drawing>
+      </w:r>
+    </w:p>
+    <w:p>
+      <w:pPr>
+        <w:rPr>
+          <w:bCs/>
+          <w:color w:val="FF0000"/>
+          <w:lang w:val="en-US"/>
+        </w:rPr>
+      </w:pPr>
+      <w:r>
+        <w:rPr>
+          <w:bCs/>
+          <w:color w:val="FF0000"/>
+          <w:lang w:val="en-US"/>
+        </w:rPr>
+        <w:t xml:space="preserve">Relevance of this equation: </w:t>
+      </w:r>
+    </w:p>
+    <w:p>
+      <w:pPr>
+        <w:rPr>
+          <w:bCs/>
+          <w:lang w:val="en-US"/>
+        </w:rPr>
+      </w:pPr>
+      <w:r>
+        <w:rPr>
+          <w:bCs/>
+          <w:lang w:val="en-US"/>
+        </w:rPr>
+        <w:drawing>
+          <wp:inline distT="0" distB="0" distL="0" distR="0" wp14:anchorId="4B5DAB54" wp14:editId="7E85BB6A">
+            <wp:extent cx="5760720" cy="803275"/>
+            <wp:effectExtent l="0" t="0" r="0" b="0"/>
+            <wp:docPr id="731447357" name="Grafik 1" descr="Ein Bild, das Text, Schrift, Typografie enthält.&#10;&#10;KI-generierte Inhalte können fehlerhaft sein."/>
+            <wp:cNvGraphicFramePr>
+              <a:graphicFrameLocks xmlns:a="http://schemas.openxmlformats.org/drawingml/2006/main" noChangeAspect="1"/>
+            </wp:cNvGraphicFramePr>
+            <a:graphic xmlns:a="http://schemas.openxmlformats.org/drawingml/2006/main">
+              <a:graphicData uri="http://schemas.openxmlformats.org/drawingml/2006/picture">
+                <pic:pic xmlns:pic="http://schemas.openxmlformats.org/drawingml/2006/picture">
+                  <pic:nvPicPr>
+                    <pic:cNvPr id="731447357" name="Grafik 1" descr="Ein Bild, das Text, Schrift, Typografie enthält.&#10;&#10;KI-generierte Inhalte können fehlerhaft sein."/>
+                    <pic:cNvPicPr/>
+                  </pic:nvPicPr>
+                  <pic:blipFill>
+                    <a:blip r:embed="rId20"/>
+                    <a:stretch>
+                      <a:fillRect/>
+                    </a:stretch>
+                  </pic:blipFill>
+                  <pic:spPr>
+                    <a:xfrm>
+                      <a:off x="0" y="0"/>
+                      <a:ext cx="5760720" cy="803275"/>
+                    </a:xfrm>
+                    <a:prstGeom prst="rect">
+                      <a:avLst/>
+                    </a:prstGeom>
+                  </pic:spPr>
+                </pic:pic>
+              </a:graphicData>
+            </a:graphic>
+          </wp:inline>
+        </w:drawing>
+      </w:r>
+    </w:p>
+    <w:tbl>
+      <w:tblPr>
+        <w:tblW w:w="0" w:type="auto"/>
+        <w:tblCellSpacing w:w="15" w:type="dxa"/>
+        <w:tblCellMar>
+          <w:top w:w="15" w:type="dxa"/>
+          <w:left w:w="15" w:type="dxa"/>
+          <w:bottom w:w="15" w:type="dxa"/>
+          <w:right w:w="15" w:type="dxa"/>
+        </w:tblCellMar>
+        <w:tblLook w:val="04A0" w:firstRow="1" w:lastRow="0" w:firstColumn="1" w:lastColumn="0" w:noHBand="0" w:noVBand="1"/>
+      </w:tblPr>
+      <w:tblGrid>
+        <w:gridCol w:w="1455"/>
+        <w:gridCol w:w="7617"/>
+      </w:tblGrid>
+      <w:tr>
+        <w:trPr>
+          <w:tblHeader/>
+          <w:tblCellSpacing w:w="15" w:type="dxa"/>
+        </w:trPr>
+        <w:tc>
+          <w:tcPr>
+            <w:tcW w:w="0" w:type="auto"/>
+            <w:vAlign w:val="center"/>
+            <w:hideMark/>
+          </w:tcPr>
+          <w:p>
+            <w:pPr>
+              <w:rPr>
+                <w:b/>
+                <w:bCs/>
+              </w:rPr>
+            </w:pPr>
+            <w:r>
+              <w:rPr>
+                <w:b/>
+                <w:bCs/>
+              </w:rPr>
+              <w:t>Symbol</w:t>
+            </w:r>
+          </w:p>
+        </w:tc>
+        <w:tc>
+          <w:tcPr>
+            <w:tcW w:w="0" w:type="auto"/>
+            <w:vAlign w:val="center"/>
+            <w:hideMark/>
+          </w:tcPr>
+          <w:p>
+            <w:pPr>
+              <w:rPr>
+                <w:b/>
+                <w:bCs/>
+              </w:rPr>
+            </w:pPr>
+            <w:proofErr w:type="spellStart"/>
+            <w:r>
+              <w:rPr>
+                <w:b/>
+                <w:bCs/>
+              </w:rPr>
+              <w:t>Meaning</w:t>
+            </w:r>
+            <w:proofErr w:type="spellEnd"/>
+          </w:p>
+        </w:tc>
+      </w:tr>
+      <w:tr>
+        <w:trPr>
+          <w:tblCellSpacing w:w="15" w:type="dxa"/>
+        </w:trPr>
+        <w:tc>
+          <w:tcPr>
+            <w:tcW w:w="0" w:type="auto"/>
+            <w:vAlign w:val="center"/>
+            <w:hideMark/>
+          </w:tcPr>
+          <w:p>
+            <w:pPr>
+              <w:rPr>
+                <w:bCs/>
+              </w:rPr>
+            </w:pPr>
+            <w:proofErr w:type="spellStart"/>
+            <w:r>
+              <w:rPr>
+                <w:bCs/>
+              </w:rPr>
+              <w:t>nin_ini</w:t>
+            </w:r>
+            <w:proofErr w:type="spellEnd"/>
+            <w:r>
+              <w:rPr>
+                <w:rFonts w:ascii="Arial" w:hAnsi="Arial" w:cs="Arial"/>
+                <w:bCs/>
+              </w:rPr>
+              <w:t>​</w:t>
+            </w:r>
+          </w:p>
+        </w:tc>
+        <w:tc>
+          <w:tcPr>
+            <w:tcW w:w="0" w:type="auto"/>
+            <w:vAlign w:val="center"/>
+            <w:hideMark/>
+          </w:tcPr>
+          <w:p>
+            <w:pPr>
+              <w:rPr>
+                <w:bCs/>
+                <w:lang w:val="en-US"/>
+              </w:rPr>
+            </w:pPr>
+            <w:r>
+              <w:rPr>
+                <w:bCs/>
+                <w:lang w:val="en-US"/>
+              </w:rPr>
+              <w:t>Intrinsic carrier concentration (number of free electrons or holes in an undoped semiconductor)</w:t>
+            </w:r>
+          </w:p>
+        </w:tc>
+      </w:tr>
+      <w:tr>
+        <w:trPr>
+          <w:tblCellSpacing w:w="15" w:type="dxa"/>
+        </w:trPr>
+        <w:tc>
+          <w:tcPr>
+            <w:tcW w:w="0" w:type="auto"/>
+            <w:vAlign w:val="center"/>
+            <w:hideMark/>
+          </w:tcPr>
+          <w:p>
+            <w:pPr>
+              <w:rPr>
+                <w:bCs/>
+              </w:rPr>
+            </w:pPr>
+            <w:r>
+              <w:rPr>
+                <w:bCs/>
+              </w:rPr>
+              <w:lastRenderedPageBreak/>
+              <w:t>A0</w:t>
+            </w:r>
+          </w:p>
+        </w:tc>
+        <w:tc>
+          <w:tcPr>
+            <w:tcW w:w="0" w:type="auto"/>
+            <w:vAlign w:val="center"/>
+            <w:hideMark/>
+          </w:tcPr>
+          <w:p>
+            <w:pPr>
+              <w:rPr>
+                <w:bCs/>
+                <w:lang w:val="en-US"/>
+              </w:rPr>
+            </w:pPr>
+            <w:r>
+              <w:rPr>
+                <w:bCs/>
+                <w:lang w:val="en-US"/>
+              </w:rPr>
+              <w:t xml:space="preserve">A material-dependent constant that includes the </w:t>
+            </w:r>
+            <w:r>
+              <w:rPr>
+                <w:b/>
+                <w:bCs/>
+                <w:lang w:val="en-US"/>
+              </w:rPr>
+              <w:t>effective density of states</w:t>
+            </w:r>
+            <w:r>
+              <w:rPr>
+                <w:bCs/>
+                <w:lang w:val="en-US"/>
+              </w:rPr>
+              <w:t xml:space="preserve"> in conduction and valence bands</w:t>
+            </w:r>
+          </w:p>
+        </w:tc>
+      </w:tr>
+      <w:tr>
+        <w:trPr>
+          <w:tblCellSpacing w:w="15" w:type="dxa"/>
+        </w:trPr>
+        <w:tc>
+          <w:tcPr>
+            <w:tcW w:w="0" w:type="auto"/>
+            <w:vAlign w:val="center"/>
+            <w:hideMark/>
+          </w:tcPr>
+          <w:p>
+            <w:pPr>
+              <w:rPr>
+                <w:bCs/>
+              </w:rPr>
+            </w:pPr>
+            <w:r>
+              <w:rPr>
+                <w:bCs/>
+              </w:rPr>
+              <w:t>T</w:t>
+            </w:r>
+          </w:p>
+        </w:tc>
+        <w:tc>
+          <w:tcPr>
+            <w:tcW w:w="0" w:type="auto"/>
+            <w:vAlign w:val="center"/>
+            <w:hideMark/>
+          </w:tcPr>
+          <w:p>
+            <w:pPr>
+              <w:rPr>
+                <w:bCs/>
+              </w:rPr>
+            </w:pPr>
+            <w:r>
+              <w:rPr>
+                <w:bCs/>
+              </w:rPr>
+              <w:t xml:space="preserve">Absolute </w:t>
+            </w:r>
+            <w:proofErr w:type="spellStart"/>
+            <w:r>
+              <w:rPr>
+                <w:bCs/>
+              </w:rPr>
+              <w:t>temperature</w:t>
+            </w:r>
+            <w:proofErr w:type="spellEnd"/>
+            <w:r>
+              <w:rPr>
+                <w:bCs/>
+              </w:rPr>
+              <w:t xml:space="preserve"> (in Kelvin)</w:t>
+            </w:r>
+          </w:p>
+        </w:tc>
+      </w:tr>
+      <w:tr>
+        <w:trPr>
+          <w:tblCellSpacing w:w="15" w:type="dxa"/>
+        </w:trPr>
+        <w:tc>
+          <w:tcPr>
+            <w:tcW w:w="0" w:type="auto"/>
+            <w:vAlign w:val="center"/>
+            <w:hideMark/>
+          </w:tcPr>
+          <w:p>
+            <w:pPr>
+              <w:rPr>
+                <w:bCs/>
+              </w:rPr>
+            </w:pPr>
+            <w:r>
+              <w:rPr>
+                <w:bCs/>
+              </w:rPr>
+              <w:t>T3</w:t>
+            </w:r>
+          </w:p>
+        </w:tc>
+        <w:tc>
+          <w:tcPr>
+            <w:tcW w:w="0" w:type="auto"/>
+            <w:vAlign w:val="center"/>
+            <w:hideMark/>
+          </w:tcPr>
+          <w:p>
+            <w:pPr>
+              <w:rPr>
+                <w:bCs/>
+                <w:lang w:val="en-US"/>
+              </w:rPr>
+            </w:pPr>
+            <w:r>
+              <w:rPr>
+                <w:bCs/>
+                <w:lang w:val="en-US"/>
+              </w:rPr>
+              <w:t>Shows that the number of available energy states increases with TTT</w:t>
+            </w:r>
+          </w:p>
+        </w:tc>
+      </w:tr>
+      <w:tr>
+        <w:trPr>
+          <w:tblCellSpacing w:w="15" w:type="dxa"/>
+        </w:trPr>
+        <w:tc>
+          <w:tcPr>
+            <w:tcW w:w="0" w:type="auto"/>
+            <w:vAlign w:val="center"/>
+            <w:hideMark/>
+          </w:tcPr>
+          <w:p>
+            <w:pPr>
+              <w:rPr>
+                <w:bCs/>
+              </w:rPr>
+            </w:pPr>
+            <w:r>
+              <w:rPr>
+                <w:bCs/>
+              </w:rPr>
+              <w:t>E</w:t>
+            </w:r>
+            <w:r>
+              <w:rPr>
+                <w:bCs/>
+                <w:vertAlign w:val="subscript"/>
+              </w:rPr>
+              <w:t>G0</w:t>
+            </w:r>
+          </w:p>
+        </w:tc>
+        <w:tc>
+          <w:tcPr>
+            <w:tcW w:w="0" w:type="auto"/>
+            <w:vAlign w:val="center"/>
+            <w:hideMark/>
+          </w:tcPr>
+          <w:p>
+            <w:pPr>
+              <w:rPr>
+                <w:bCs/>
+                <w:lang w:val="en-US"/>
+              </w:rPr>
+            </w:pPr>
+            <w:r>
+              <w:rPr>
+                <w:bCs/>
+                <w:lang w:val="en-US"/>
+              </w:rPr>
+              <w:t>Bandgap energy at 0 K (energy needed to excite an electron across the gap)</w:t>
+            </w:r>
+          </w:p>
+        </w:tc>
+      </w:tr>
+      <w:tr>
+        <w:trPr>
+          <w:tblCellSpacing w:w="15" w:type="dxa"/>
+        </w:trPr>
+        <w:tc>
+          <w:tcPr>
+            <w:tcW w:w="0" w:type="auto"/>
+            <w:vAlign w:val="center"/>
+            <w:hideMark/>
+          </w:tcPr>
+          <w:p>
+            <w:pPr>
+              <w:rPr>
+                <w:bCs/>
+              </w:rPr>
+            </w:pPr>
+            <w:r>
+              <w:rPr>
+                <w:bCs/>
+              </w:rPr>
+              <w:t>K</w:t>
+            </w:r>
+          </w:p>
+        </w:tc>
+        <w:tc>
+          <w:tcPr>
+            <w:tcW w:w="0" w:type="auto"/>
+            <w:vAlign w:val="center"/>
+            <w:hideMark/>
+          </w:tcPr>
+          <w:p>
+            <w:pPr>
+              <w:rPr>
+                <w:bCs/>
+              </w:rPr>
+            </w:pPr>
+            <w:r>
+              <w:rPr>
+                <w:bCs/>
+              </w:rPr>
+              <w:t xml:space="preserve">Boltzmann </w:t>
+            </w:r>
+            <w:proofErr w:type="spellStart"/>
+            <w:r>
+              <w:rPr>
+                <w:bCs/>
+              </w:rPr>
+              <w:t>constant</w:t>
+            </w:r>
+            <w:proofErr w:type="spellEnd"/>
+            <w:r>
+              <w:rPr>
+                <w:bCs/>
+              </w:rPr>
+              <w:t xml:space="preserve"> ≈1.38×10−23</w:t>
+            </w:r>
+            <w:r>
+              <w:rPr>
+                <w:rFonts w:ascii="Arial" w:hAnsi="Arial" w:cs="Arial"/>
+                <w:bCs/>
+              </w:rPr>
+              <w:t> </w:t>
+            </w:r>
+            <w:r>
+              <w:rPr>
+                <w:bCs/>
+              </w:rPr>
+              <w:t>J/K\</w:t>
+            </w:r>
+            <w:proofErr w:type="spellStart"/>
+            <w:r>
+              <w:rPr>
+                <w:bCs/>
+              </w:rPr>
+              <w:t>approx</w:t>
+            </w:r>
+            <w:proofErr w:type="spellEnd"/>
+            <w:r>
+              <w:rPr>
+                <w:bCs/>
+              </w:rPr>
+              <w:t xml:space="preserve"> 1.38 \</w:t>
+            </w:r>
+            <w:proofErr w:type="spellStart"/>
+            <w:r>
+              <w:rPr>
+                <w:bCs/>
+              </w:rPr>
+              <w:t>times</w:t>
+            </w:r>
+            <w:proofErr w:type="spellEnd"/>
+            <w:r>
+              <w:rPr>
+                <w:bCs/>
+              </w:rPr>
+              <w:t xml:space="preserve"> 10</w:t>
+            </w:r>
+            <w:proofErr w:type="gramStart"/>
+            <w:r>
+              <w:rPr>
+                <w:bCs/>
+              </w:rPr>
+              <w:t>^{</w:t>
+            </w:r>
+            <w:proofErr w:type="gramEnd"/>
+            <w:r>
+              <w:rPr>
+                <w:bCs/>
+              </w:rPr>
+              <w:t>-23} \, \</w:t>
+            </w:r>
+            <w:proofErr w:type="spellStart"/>
+            <w:r>
+              <w:rPr>
+                <w:bCs/>
+              </w:rPr>
+              <w:t>text</w:t>
+            </w:r>
+            <w:proofErr w:type="spellEnd"/>
+            <w:r>
+              <w:rPr>
+                <w:bCs/>
+              </w:rPr>
+              <w:t>{J/</w:t>
+            </w:r>
+            <w:proofErr w:type="gramStart"/>
+            <w:r>
+              <w:rPr>
+                <w:bCs/>
+              </w:rPr>
+              <w:t>K}≈</w:t>
+            </w:r>
+            <w:proofErr w:type="gramEnd"/>
+            <w:r>
+              <w:rPr>
+                <w:bCs/>
+              </w:rPr>
+              <w:t>1.38×10−23J/K</w:t>
+            </w:r>
+          </w:p>
+        </w:tc>
+      </w:tr>
+      <w:tr>
+        <w:trPr>
+          <w:tblCellSpacing w:w="15" w:type="dxa"/>
+        </w:trPr>
+        <w:tc>
+          <w:tcPr>
+            <w:tcW w:w="0" w:type="auto"/>
+            <w:vAlign w:val="center"/>
+            <w:hideMark/>
+          </w:tcPr>
+          <w:p>
+            <w:pPr>
+              <w:rPr>
+                <w:bCs/>
+              </w:rPr>
+            </w:pPr>
+            <w:r>
+              <w:rPr>
+                <w:bCs/>
+              </w:rPr>
+              <w:drawing>
+                <wp:inline distT="0" distB="0" distL="0" distR="0" wp14:anchorId="5827FC52" wp14:editId="1107AFA2">
+                  <wp:extent cx="876422" cy="428685"/>
+                  <wp:effectExtent l="0" t="0" r="0" b="9525"/>
+                  <wp:docPr id="94456319" name="Grafik 1"/>
+                  <wp:cNvGraphicFramePr>
+                    <a:graphicFrameLocks xmlns:a="http://schemas.openxmlformats.org/drawingml/2006/main" noChangeAspect="1"/>
+                  </wp:cNvGraphicFramePr>
+                  <a:graphic xmlns:a="http://schemas.openxmlformats.org/drawingml/2006/main">
+                    <a:graphicData uri="http://schemas.openxmlformats.org/drawingml/2006/picture">
+                      <pic:pic xmlns:pic="http://schemas.openxmlformats.org/drawingml/2006/picture">
+                        <pic:nvPicPr>
+                          <pic:cNvPr id="94456319" name=""/>
+                          <pic:cNvPicPr/>
+                        </pic:nvPicPr>
+                        <pic:blipFill>
+                          <a:blip r:embed="rId21"/>
+                          <a:stretch>
+                            <a:fillRect/>
+                          </a:stretch>
+                        </pic:blipFill>
+                        <pic:spPr>
+                          <a:xfrm>
+                            <a:off x="0" y="0"/>
+                            <a:ext cx="876422" cy="428685"/>
+                          </a:xfrm>
+                          <a:prstGeom prst="rect">
+                            <a:avLst/>
+                          </a:prstGeom>
+                        </pic:spPr>
+                      </pic:pic>
+                    </a:graphicData>
+                  </a:graphic>
+                </wp:inline>
+              </w:drawing>
+            </w:r>
+          </w:p>
+        </w:tc>
+        <w:tc>
+          <w:tcPr>
+            <w:tcW w:w="0" w:type="auto"/>
+            <w:vAlign w:val="center"/>
+            <w:hideMark/>
+          </w:tcPr>
+          <w:p>
+            <w:pPr>
+              <w:rPr>
+                <w:bCs/>
+                <w:lang w:val="en-US"/>
+              </w:rPr>
+            </w:pPr>
+            <w:r>
+              <w:rPr>
+                <w:bCs/>
+                <w:lang w:val="en-US"/>
+              </w:rPr>
+              <w:t>Exponential part that shows how hard it is to excite electrons across the bandgap (falls with larger bandgap or lower temperature)</w:t>
+            </w:r>
+          </w:p>
+        </w:tc>
+      </w:tr>
+    </w:tbl>
+    <w:p>
+      <w:pPr>
+        <w:rPr>
+          <w:bCs/>
+          <w:lang w:val="en-US"/>
+        </w:rPr>
+      </w:pPr>
+      <w:r>
+        <w:rPr>
+          <w:bCs/>
+          <w:lang w:val="en-US"/>
+        </w:rPr>
+        <w:drawing>
+          <wp:inline distT="0" distB="0" distL="0" distR="0" wp14:anchorId="10AD57A9" wp14:editId="27779959">
+            <wp:extent cx="5760720" cy="3442970"/>
+            <wp:effectExtent l="0" t="0" r="0" b="5080"/>
+            <wp:docPr id="1108229351" name="Grafik 1" descr="Ein Bild, das Text, Screenshot, Schrift enthält.&#10;&#10;KI-generierte Inhalte können fehlerhaft sein."/>
+            <wp:cNvGraphicFramePr>
+              <a:graphicFrameLocks xmlns:a="http://schemas.openxmlformats.org/drawingml/2006/main" noChangeAspect="1"/>
+            </wp:cNvGraphicFramePr>
+            <a:graphic xmlns:a="http://schemas.openxmlformats.org/drawingml/2006/main">
+              <a:graphicData uri="http://schemas.openxmlformats.org/drawingml/2006/picture">
+                <pic:pic xmlns:pic="http://schemas.openxmlformats.org/drawingml/2006/picture">
+                  <pic:nvPicPr>
+                    <pic:cNvPr id="1108229351" name="Grafik 1" descr="Ein Bild, das Text, Screenshot, Schrift enthält.&#10;&#10;KI-generierte Inhalte können fehlerhaft sein."/>
+                    <pic:cNvPicPr/>
+                  </pic:nvPicPr>
+                  <pic:blipFill>
+                    <a:blip r:embed="rId22"/>
+                    <a:stretch>
+                      <a:fillRect/>
+                    </a:stretch>
+                  </pic:blipFill>
+                  <pic:spPr>
+                    <a:xfrm>
+                      <a:off x="0" y="0"/>
+                      <a:ext cx="5760720" cy="3442970"/>
+                    </a:xfrm>
+                    <a:prstGeom prst="rect">
+                      <a:avLst/>
+                    </a:prstGeom>
+                  </pic:spPr>
+                </pic:pic>
+              </a:graphicData>
+            </a:graphic>
+          </wp:inline>
+        </w:drawing>
+      </w:r>
+    </w:p>
+    <w:p>
+      <w:pPr>
+        <w:rPr>
+          <w:bCs/>
+          <w:lang w:val="en-US"/>
+        </w:rPr>
+      </w:pPr>
+    </w:p>
+    <w:p>
+      <w:pPr>
+        <w:rPr>
+          <w:bCs/>
+          <w:lang w:val="en-US"/>
+        </w:rPr>
+      </w:pPr>
+    </w:p>
+    <w:p>
+      <w:pPr>
+        <w:rPr>
+          <w:bCs/>
+          <w:lang w:val="en-US"/>
+        </w:rPr>
+      </w:pPr>
+    </w:p>
+    <w:p>
+      <w:pPr>
+        <w:rPr>
+          <w:bCs/>
+          <w:lang w:val="en-US"/>
+        </w:rPr>
+      </w:pPr>
+    </w:p>
+    <w:p>
+      <w:pPr>
+        <w:rPr>
+          <w:bCs/>
+          <w:lang w:val="en-US"/>
+        </w:rPr>
+      </w:pPr>
+    </w:p>
+    <w:p>
+      <w:pPr>
+        <w:rPr>
+          <w:bCs/>
+          <w:lang w:val="en-US"/>
+        </w:rPr>
+      </w:pPr>
+    </w:p>
+    <w:p>
+      <w:pPr>
+        <w:rPr>
+          <w:bCs/>
+          <w:lang w:val="en-US"/>
+        </w:rPr>
+      </w:pPr>
+    </w:p>
+    <w:p>
+      <w:pPr>
+        <w:rPr>
+          <w:bCs/>
+          <w:lang w:val="en-US"/>
+        </w:rPr>
+      </w:pPr>
+    </w:p>
+    <w:p>
+      <w:pPr>
+        <w:rPr>
+          <w:bCs/>
+          <w:lang w:val="en-US"/>
+        </w:rPr>
+      </w:pPr>
+    </w:p>
+    <w:p>
+      <w:pPr>
+        <w:rPr>
+          <w:bCs/>
+          <w:lang w:val="en-US"/>
+        </w:rPr>
+      </w:pPr>
+    </w:p>
+    <w:p>
+      <w:pPr>
+        <w:rPr>
+          <w:bCs/>
+          <w:lang w:val="en-US"/>
+        </w:rPr>
+      </w:pPr>
       <w:r>
         <w:rPr>
           <w:bCs/>
@@ -3234,6 +4668,36 @@
         <w:lastRenderedPageBreak/>
         <w:t>Hall effect:</w:t>
       </w:r>
+    </w:p>
+    <w:p>
+      <w:pPr>
+        <w:rPr>
+          <w:bCs/>
+          <w:lang w:val="en-US"/>
+        </w:rPr>
+      </w:pPr>
+      <w:r>
+        <w:rPr>
+          <w:bCs/>
+          <w:lang w:val="en-US"/>
+        </w:rPr>
+        <w:t>Case I:</w:t>
+      </w:r>
+    </w:p>
+    <w:p>
+      <w:pPr>
+        <w:rPr>
+          <w:bCs/>
+          <w:lang w:val="en-US"/>
+        </w:rPr>
+      </w:pPr>
+      <w:r>
+        <w:rPr>
+          <w:bCs/>
+          <w:lang w:val="en-US"/>
+        </w:rPr>
+        <w:t>No magnetic field:</w:t>
+      </w:r>
       <w:r>
         <w:rPr>
           <w:bCs/>
@@ -3244,11 +4708,665 @@
       <w:r>
         <w:rPr>
           <w:bCs/>
+          <w:lang w:val="en-US"/>
+        </w:rPr>
+        <w:drawing>
+          <wp:inline distT="0" distB="0" distL="0" distR="0" wp14:anchorId="0BDAA2A1" wp14:editId="07634FB4">
+            <wp:extent cx="3781425" cy="2123717"/>
+            <wp:effectExtent l="0" t="0" r="0" b="0"/>
+            <wp:docPr id="1856380224" name="Grafik 1" descr="Ein Bild, das Text, Rechteck, Reihe, Design enthält.&#10;&#10;KI-generierte Inhalte können fehlerhaft sein."/>
+            <wp:cNvGraphicFramePr>
+              <a:graphicFrameLocks xmlns:a="http://schemas.openxmlformats.org/drawingml/2006/main" noChangeAspect="1"/>
+            </wp:cNvGraphicFramePr>
+            <a:graphic xmlns:a="http://schemas.openxmlformats.org/drawingml/2006/main">
+              <a:graphicData uri="http://schemas.openxmlformats.org/drawingml/2006/picture">
+                <pic:pic xmlns:pic="http://schemas.openxmlformats.org/drawingml/2006/picture">
+                  <pic:nvPicPr>
+                    <pic:cNvPr id="1856380224" name="Grafik 1" descr="Ein Bild, das Text, Rechteck, Reihe, Design enthält.&#10;&#10;KI-generierte Inhalte können fehlerhaft sein."/>
+                    <pic:cNvPicPr/>
+                  </pic:nvPicPr>
+                  <pic:blipFill>
+                    <a:blip r:embed="rId23"/>
+                    <a:stretch>
+                      <a:fillRect/>
+                    </a:stretch>
+                  </pic:blipFill>
+                  <pic:spPr>
+                    <a:xfrm>
+                      <a:off x="0" y="0"/>
+                      <a:ext cx="3785635" cy="2126081"/>
+                    </a:xfrm>
+                    <a:prstGeom prst="rect">
+                      <a:avLst/>
+                    </a:prstGeom>
+                  </pic:spPr>
+                </pic:pic>
+              </a:graphicData>
+            </a:graphic>
+          </wp:inline>
+        </w:drawing>
+      </w:r>
+    </w:p>
+    <w:p>
+      <w:pPr>
+        <w:rPr>
+          <w:bCs/>
+          <w:lang w:val="en-US"/>
+        </w:rPr>
+      </w:pPr>
+      <w:r>
+        <w:rPr>
+          <w:bCs/>
+          <w:lang w:val="en-US"/>
+        </w:rPr>
+        <w:t>Magnetic field is applied:</w:t>
+      </w:r>
+    </w:p>
+    <w:p>
+      <w:pPr>
+        <w:rPr>
+          <w:bCs/>
+          <w:lang w:val="en-US"/>
+        </w:rPr>
+      </w:pPr>
+      <w:r>
+        <w:rPr>
+          <w:bCs/>
+          <w:lang w:val="en-US"/>
+        </w:rPr>
+        <w:drawing>
+          <wp:inline distT="0" distB="0" distL="0" distR="0" wp14:anchorId="17D5D4FB" wp14:editId="4D8AA68F">
+            <wp:extent cx="3411159" cy="2066925"/>
+            <wp:effectExtent l="0" t="0" r="0" b="0"/>
+            <wp:docPr id="565189466" name="Grafik 1" descr="Ein Bild, das Text, Screenshot, Design enthält.&#10;&#10;KI-generierte Inhalte können fehlerhaft sein."/>
+            <wp:cNvGraphicFramePr>
+              <a:graphicFrameLocks xmlns:a="http://schemas.openxmlformats.org/drawingml/2006/main" noChangeAspect="1"/>
+            </wp:cNvGraphicFramePr>
+            <a:graphic xmlns:a="http://schemas.openxmlformats.org/drawingml/2006/main">
+              <a:graphicData uri="http://schemas.openxmlformats.org/drawingml/2006/picture">
+                <pic:pic xmlns:pic="http://schemas.openxmlformats.org/drawingml/2006/picture">
+                  <pic:nvPicPr>
+                    <pic:cNvPr id="565189466" name="Grafik 1" descr="Ein Bild, das Text, Screenshot, Design enthält.&#10;&#10;KI-generierte Inhalte können fehlerhaft sein."/>
+                    <pic:cNvPicPr/>
+                  </pic:nvPicPr>
+                  <pic:blipFill>
+                    <a:blip r:embed="rId24"/>
+                    <a:stretch>
+                      <a:fillRect/>
+                    </a:stretch>
+                  </pic:blipFill>
+                  <pic:spPr>
+                    <a:xfrm>
+                      <a:off x="0" y="0"/>
+                      <a:ext cx="3412592" cy="2067793"/>
+                    </a:xfrm>
+                    <a:prstGeom prst="rect">
+                      <a:avLst/>
+                    </a:prstGeom>
+                  </pic:spPr>
+                </pic:pic>
+              </a:graphicData>
+            </a:graphic>
+          </wp:inline>
+        </w:drawing>
+      </w:r>
+    </w:p>
+    <w:p>
+      <w:pPr>
+        <w:rPr>
+          <w:bCs/>
+          <w:lang w:val="en-US"/>
+        </w:rPr>
+      </w:pPr>
+      <w:r>
+        <w:rPr>
+          <w:bCs/>
+          <w:lang w:val="en-US"/>
+        </w:rPr>
+        <w:t xml:space="preserve">The magnetic field is into the metal and then </w:t>
+      </w:r>
+      <w:proofErr w:type="gramStart"/>
+      <w:r>
+        <w:rPr>
+          <w:bCs/>
+          <w:lang w:val="en-US"/>
+        </w:rPr>
+        <w:t>impact</w:t>
+      </w:r>
+      <w:proofErr w:type="gramEnd"/>
+      <w:r>
+        <w:rPr>
+          <w:bCs/>
+          <w:lang w:val="en-US"/>
+        </w:rPr>
+        <w:t xml:space="preserve"> the flow of direction of </w:t>
+      </w:r>
+      <w:proofErr w:type="spellStart"/>
+      <w:r>
+        <w:rPr>
+          <w:bCs/>
+          <w:lang w:val="en-US"/>
+        </w:rPr>
+        <w:t>electroncs</w:t>
+      </w:r>
+      <w:proofErr w:type="spellEnd"/>
+      <w:r>
+        <w:rPr>
+          <w:bCs/>
+          <w:lang w:val="en-US"/>
+        </w:rPr>
+        <w:t xml:space="preserve">. </w:t>
+      </w:r>
+    </w:p>
+    <w:p>
+      <w:pPr>
+        <w:rPr>
+          <w:bCs/>
+          <w:lang w:val="en-US"/>
+        </w:rPr>
+      </w:pPr>
+      <w:r>
+        <w:rPr>
           <w:noProof/>
-          <w:lang w:val="en-US"/>
         </w:rPr>
         <w:drawing>
-          <wp:inline distT="0" distB="0" distL="0" distR="0" wp14:anchorId="001903BD" wp14:editId="466614AB">
+          <wp:inline distT="0" distB="0" distL="0" distR="0" wp14:anchorId="5B99609B" wp14:editId="669F5D95">
+            <wp:extent cx="2876550" cy="1590675"/>
+            <wp:effectExtent l="0" t="0" r="0" b="9525"/>
+            <wp:docPr id="679350951" name="Grafik 1" descr="Fleming's Left-Hand Rule and Fleming's Right-Hand Rule ..."/>
+            <wp:cNvGraphicFramePr>
+              <a:graphicFrameLocks xmlns:a="http://schemas.openxmlformats.org/drawingml/2006/main" noChangeAspect="1"/>
+            </wp:cNvGraphicFramePr>
+            <a:graphic xmlns:a="http://schemas.openxmlformats.org/drawingml/2006/main">
+              <a:graphicData uri="http://schemas.openxmlformats.org/drawingml/2006/picture">
+                <pic:pic xmlns:pic="http://schemas.openxmlformats.org/drawingml/2006/picture">
+                  <pic:nvPicPr>
+                    <pic:cNvPr id="0" name="Picture 9" descr="Fleming's Left-Hand Rule and Fleming's Right-Hand Rule ..."/>
+                    <pic:cNvPicPr>
+                      <a:picLocks noChangeAspect="1" noChangeArrowheads="1"/>
+                    </pic:cNvPicPr>
+                  </pic:nvPicPr>
+                  <pic:blipFill>
+                    <a:blip r:embed="rId25">
+                      <a:extLst>
+                        <a:ext uri="{28A0092B-C50C-407E-A947-70E740481C1C}">
+                          <a14:useLocalDpi xmlns:a14="http://schemas.microsoft.com/office/drawing/2010/main" val="0"/>
+                        </a:ext>
+                      </a:extLst>
+                    </a:blip>
+                    <a:srcRect/>
+                    <a:stretch>
+                      <a:fillRect/>
+                    </a:stretch>
+                  </pic:blipFill>
+                  <pic:spPr bwMode="auto">
+                    <a:xfrm>
+                      <a:off x="0" y="0"/>
+                      <a:ext cx="2876550" cy="1590675"/>
+                    </a:xfrm>
+                    <a:prstGeom prst="rect">
+                      <a:avLst/>
+                    </a:prstGeom>
+                    <a:noFill/>
+                    <a:ln>
+                      <a:noFill/>
+                    </a:ln>
+                  </pic:spPr>
+                </pic:pic>
+              </a:graphicData>
+            </a:graphic>
+          </wp:inline>
+        </w:drawing>
+      </w:r>
+    </w:p>
+    <w:p>
+      <w:pPr>
+        <w:rPr>
+          <w:bCs/>
+          <w:lang w:val="en-US"/>
+        </w:rPr>
+      </w:pPr>
+      <w:r>
+        <w:rPr>
+          <w:bCs/>
+          <w:lang w:val="en-US"/>
+        </w:rPr>
+        <w:drawing>
+          <wp:inline distT="0" distB="0" distL="0" distR="0" wp14:anchorId="17532ADF" wp14:editId="5464D64E">
+            <wp:extent cx="3667125" cy="2225660"/>
+            <wp:effectExtent l="0" t="0" r="0" b="3810"/>
+            <wp:docPr id="982777995" name="Grafik 1" descr="Ein Bild, das Screenshot, Reihe, Diagramm, Design enthält.&#10;&#10;KI-generierte Inhalte können fehlerhaft sein."/>
+            <wp:cNvGraphicFramePr>
+              <a:graphicFrameLocks xmlns:a="http://schemas.openxmlformats.org/drawingml/2006/main" noChangeAspect="1"/>
+            </wp:cNvGraphicFramePr>
+            <a:graphic xmlns:a="http://schemas.openxmlformats.org/drawingml/2006/main">
+              <a:graphicData uri="http://schemas.openxmlformats.org/drawingml/2006/picture">
+                <pic:pic xmlns:pic="http://schemas.openxmlformats.org/drawingml/2006/picture">
+                  <pic:nvPicPr>
+                    <pic:cNvPr id="982777995" name="Grafik 1" descr="Ein Bild, das Screenshot, Reihe, Diagramm, Design enthält.&#10;&#10;KI-generierte Inhalte können fehlerhaft sein."/>
+                    <pic:cNvPicPr/>
+                  </pic:nvPicPr>
+                  <pic:blipFill>
+                    <a:blip r:embed="rId26"/>
+                    <a:stretch>
+                      <a:fillRect/>
+                    </a:stretch>
+                  </pic:blipFill>
+                  <pic:spPr>
+                    <a:xfrm>
+                      <a:off x="0" y="0"/>
+                      <a:ext cx="3670271" cy="2227570"/>
+                    </a:xfrm>
+                    <a:prstGeom prst="rect">
+                      <a:avLst/>
+                    </a:prstGeom>
+                  </pic:spPr>
+                </pic:pic>
+              </a:graphicData>
+            </a:graphic>
+          </wp:inline>
+        </w:drawing>
+      </w:r>
+    </w:p>
+    <w:p>
+      <w:pPr>
+        <w:rPr>
+          <w:bCs/>
+          <w:lang w:val="en-US"/>
+        </w:rPr>
+      </w:pPr>
+      <w:r>
+        <w:rPr>
+          <w:bCs/>
+          <w:lang w:val="en-US"/>
+        </w:rPr>
+        <w:lastRenderedPageBreak/>
+        <w:t xml:space="preserve">So now the electrons and holes are forming like a plate. </w:t>
+      </w:r>
+    </w:p>
+    <w:p>
+      <w:pPr>
+        <w:rPr>
+          <w:bCs/>
+          <w:lang w:val="en-US"/>
+        </w:rPr>
+      </w:pPr>
+      <w:r>
+        <w:rPr>
+          <w:bCs/>
+          <w:lang w:val="en-US"/>
+        </w:rPr>
+        <w:drawing>
+          <wp:inline distT="0" distB="0" distL="0" distR="0" wp14:anchorId="0FC5AD01" wp14:editId="23FC4E7D">
+            <wp:extent cx="3754390" cy="2390775"/>
+            <wp:effectExtent l="0" t="0" r="0" b="0"/>
+            <wp:docPr id="596867580" name="Grafik 1" descr="Ein Bild, das Text, Screenshot, Diagramm, Grafiken enthält.&#10;&#10;KI-generierte Inhalte können fehlerhaft sein."/>
+            <wp:cNvGraphicFramePr>
+              <a:graphicFrameLocks xmlns:a="http://schemas.openxmlformats.org/drawingml/2006/main" noChangeAspect="1"/>
+            </wp:cNvGraphicFramePr>
+            <a:graphic xmlns:a="http://schemas.openxmlformats.org/drawingml/2006/main">
+              <a:graphicData uri="http://schemas.openxmlformats.org/drawingml/2006/picture">
+                <pic:pic xmlns:pic="http://schemas.openxmlformats.org/drawingml/2006/picture">
+                  <pic:nvPicPr>
+                    <pic:cNvPr id="596867580" name="Grafik 1" descr="Ein Bild, das Text, Screenshot, Diagramm, Grafiken enthält.&#10;&#10;KI-generierte Inhalte können fehlerhaft sein."/>
+                    <pic:cNvPicPr/>
+                  </pic:nvPicPr>
+                  <pic:blipFill>
+                    <a:blip r:embed="rId27"/>
+                    <a:stretch>
+                      <a:fillRect/>
+                    </a:stretch>
+                  </pic:blipFill>
+                  <pic:spPr>
+                    <a:xfrm>
+                      <a:off x="0" y="0"/>
+                      <a:ext cx="3757440" cy="2392717"/>
+                    </a:xfrm>
+                    <a:prstGeom prst="rect">
+                      <a:avLst/>
+                    </a:prstGeom>
+                  </pic:spPr>
+                </pic:pic>
+              </a:graphicData>
+            </a:graphic>
+          </wp:inline>
+        </w:drawing>
+      </w:r>
+    </w:p>
+    <w:p>
+      <w:pPr>
+        <w:rPr>
+          <w:bCs/>
+          <w:lang w:val="en-US"/>
+        </w:rPr>
+      </w:pPr>
+      <w:proofErr w:type="gramStart"/>
+      <w:r>
+        <w:rPr>
+          <w:bCs/>
+          <w:lang w:val="en-US"/>
+        </w:rPr>
+        <w:t>Fe</w:t>
+      </w:r>
+      <w:proofErr w:type="gramEnd"/>
+      <w:r>
+        <w:rPr>
+          <w:bCs/>
+          <w:lang w:val="en-US"/>
+        </w:rPr>
+        <w:t xml:space="preserve"> is </w:t>
+      </w:r>
+      <w:proofErr w:type="gramStart"/>
+      <w:r>
+        <w:rPr>
+          <w:bCs/>
+          <w:lang w:val="en-US"/>
+        </w:rPr>
+        <w:t>electric</w:t>
+      </w:r>
+      <w:proofErr w:type="gramEnd"/>
+      <w:r>
+        <w:rPr>
+          <w:bCs/>
+          <w:lang w:val="en-US"/>
+        </w:rPr>
+        <w:t xml:space="preserve"> </w:t>
+      </w:r>
+      <w:proofErr w:type="gramStart"/>
+      <w:r>
+        <w:rPr>
+          <w:bCs/>
+          <w:lang w:val="en-US"/>
+        </w:rPr>
+        <w:t>filed</w:t>
+      </w:r>
+      <w:proofErr w:type="gramEnd"/>
+      <w:r>
+        <w:rPr>
+          <w:bCs/>
+          <w:lang w:val="en-US"/>
+        </w:rPr>
+        <w:t xml:space="preserve"> and Fm is </w:t>
+      </w:r>
+      <w:proofErr w:type="gramStart"/>
+      <w:r>
+        <w:rPr>
+          <w:bCs/>
+          <w:lang w:val="en-US"/>
+        </w:rPr>
+        <w:t>magnetic</w:t>
+      </w:r>
+      <w:proofErr w:type="gramEnd"/>
+      <w:r>
+        <w:rPr>
+          <w:bCs/>
+          <w:lang w:val="en-US"/>
+        </w:rPr>
+        <w:t xml:space="preserve"> field. </w:t>
+      </w:r>
+    </w:p>
+    <w:p>
+      <w:pPr>
+        <w:rPr>
+          <w:bCs/>
+          <w:lang w:val="en-US"/>
+        </w:rPr>
+      </w:pPr>
+      <w:r>
+        <w:rPr>
+          <w:bCs/>
+          <w:lang w:val="en-US"/>
+        </w:rPr>
+        <w:t xml:space="preserve">This above will form plates in equilibrium. The difference in potential between the two plates is the hall voltage. </w:t>
+      </w:r>
+    </w:p>
+    <w:p>
+      <w:pPr>
+        <w:rPr>
+          <w:bCs/>
+          <w:lang w:val="en-US"/>
+        </w:rPr>
+      </w:pPr>
+      <w:r>
+        <w:rPr>
+          <w:bCs/>
+          <w:lang w:val="en-US"/>
+        </w:rPr>
+        <w:drawing>
+          <wp:inline distT="0" distB="0" distL="0" distR="0" wp14:anchorId="7CB25CED" wp14:editId="5557A8B5">
+            <wp:extent cx="4028510" cy="2562225"/>
+            <wp:effectExtent l="0" t="0" r="0" b="0"/>
+            <wp:docPr id="485662967" name="Grafik 1" descr="Ein Bild, das Text, Screenshot, Software, Multimedia-Software enthält.&#10;&#10;KI-generierte Inhalte können fehlerhaft sein."/>
+            <wp:cNvGraphicFramePr>
+              <a:graphicFrameLocks xmlns:a="http://schemas.openxmlformats.org/drawingml/2006/main" noChangeAspect="1"/>
+            </wp:cNvGraphicFramePr>
+            <a:graphic xmlns:a="http://schemas.openxmlformats.org/drawingml/2006/main">
+              <a:graphicData uri="http://schemas.openxmlformats.org/drawingml/2006/picture">
+                <pic:pic xmlns:pic="http://schemas.openxmlformats.org/drawingml/2006/picture">
+                  <pic:nvPicPr>
+                    <pic:cNvPr id="485662967" name="Grafik 1" descr="Ein Bild, das Text, Screenshot, Software, Multimedia-Software enthält.&#10;&#10;KI-generierte Inhalte können fehlerhaft sein."/>
+                    <pic:cNvPicPr/>
+                  </pic:nvPicPr>
+                  <pic:blipFill>
+                    <a:blip r:embed="rId28"/>
+                    <a:stretch>
+                      <a:fillRect/>
+                    </a:stretch>
+                  </pic:blipFill>
+                  <pic:spPr>
+                    <a:xfrm>
+                      <a:off x="0" y="0"/>
+                      <a:ext cx="4029944" cy="2563137"/>
+                    </a:xfrm>
+                    <a:prstGeom prst="rect">
+                      <a:avLst/>
+                    </a:prstGeom>
+                  </pic:spPr>
+                </pic:pic>
+              </a:graphicData>
+            </a:graphic>
+          </wp:inline>
+        </w:drawing>
+      </w:r>
+    </w:p>
+    <w:p>
+      <w:pPr>
+        <w:rPr>
+          <w:bCs/>
+          <w:lang w:val="en-US"/>
+        </w:rPr>
+      </w:pPr>
+      <w:r>
+        <w:rPr>
+          <w:bCs/>
+          <w:lang w:val="en-US"/>
+        </w:rPr>
+        <w:t xml:space="preserve">This is how we calculate the hall voltage. </w:t>
+      </w:r>
+    </w:p>
+    <w:p>
+      <w:pPr>
+        <w:rPr>
+          <w:bCs/>
+          <w:lang w:val="en-US"/>
+        </w:rPr>
+      </w:pPr>
+    </w:p>
+    <w:p>
+      <w:pPr>
+        <w:rPr>
+          <w:bCs/>
+          <w:lang w:val="en-US"/>
+        </w:rPr>
+      </w:pPr>
+    </w:p>
+    <w:p>
+      <w:pPr>
+        <w:rPr>
+          <w:bCs/>
+          <w:lang w:val="en-US"/>
+        </w:rPr>
+      </w:pPr>
+    </w:p>
+    <w:p>
+      <w:pPr>
+        <w:rPr>
+          <w:bCs/>
+          <w:lang w:val="en-US"/>
+        </w:rPr>
+      </w:pPr>
+    </w:p>
+    <w:p>
+      <w:pPr>
+        <w:rPr>
+          <w:bCs/>
+          <w:lang w:val="en-US"/>
+        </w:rPr>
+      </w:pPr>
+    </w:p>
+    <w:p>
+      <w:pPr>
+        <w:rPr>
+          <w:bCs/>
+          <w:lang w:val="en-US"/>
+        </w:rPr>
+      </w:pPr>
+    </w:p>
+    <w:p>
+      <w:pPr>
+        <w:rPr>
+          <w:bCs/>
+          <w:lang w:val="en-US"/>
+        </w:rPr>
+      </w:pPr>
+    </w:p>
+    <w:p>
+      <w:pPr>
+        <w:rPr>
+          <w:bCs/>
+          <w:lang w:val="en-US"/>
+        </w:rPr>
+      </w:pPr>
+    </w:p>
+    <w:p>
+      <w:pPr>
+        <w:rPr>
+          <w:bCs/>
+          <w:lang w:val="en-US"/>
+        </w:rPr>
+      </w:pPr>
+    </w:p>
+    <w:p>
+      <w:pPr>
+        <w:rPr>
+          <w:bCs/>
+          <w:lang w:val="en-US"/>
+        </w:rPr>
+      </w:pPr>
+    </w:p>
+    <w:p>
+      <w:pPr>
+        <w:rPr>
+          <w:bCs/>
+          <w:lang w:val="en-US"/>
+        </w:rPr>
+      </w:pPr>
+    </w:p>
+    <w:p>
+      <w:pPr>
+        <w:rPr>
+          <w:b/>
+          <w:lang w:val="en-US"/>
+        </w:rPr>
+      </w:pPr>
+      <w:r>
+        <w:rPr>
+          <w:b/>
+          <w:lang w:val="en-US"/>
+        </w:rPr>
+        <w:t xml:space="preserve">Relevance of hall coefficient: </w:t>
+      </w:r>
+    </w:p>
+    <w:p>
+      <w:pPr>
+        <w:rPr>
+          <w:bCs/>
+          <w:lang w:val="en-US"/>
+        </w:rPr>
+      </w:pPr>
+      <w:r>
+        <w:rPr>
+          <w:bCs/>
+          <w:lang w:val="en-US"/>
+        </w:rPr>
+        <w:drawing>
+          <wp:inline distT="0" distB="0" distL="0" distR="0" wp14:anchorId="472EDF1E" wp14:editId="3F10BCD6">
+            <wp:extent cx="5760720" cy="7430135"/>
+            <wp:effectExtent l="0" t="0" r="0" b="0"/>
+            <wp:docPr id="1498073319" name="Grafik 1" descr="Ein Bild, das Text, Screenshot, Schrift, Dokument enthält.&#10;&#10;KI-generierte Inhalte können fehlerhaft sein."/>
+            <wp:cNvGraphicFramePr>
+              <a:graphicFrameLocks xmlns:a="http://schemas.openxmlformats.org/drawingml/2006/main" noChangeAspect="1"/>
+            </wp:cNvGraphicFramePr>
+            <a:graphic xmlns:a="http://schemas.openxmlformats.org/drawingml/2006/main">
+              <a:graphicData uri="http://schemas.openxmlformats.org/drawingml/2006/picture">
+                <pic:pic xmlns:pic="http://schemas.openxmlformats.org/drawingml/2006/picture">
+                  <pic:nvPicPr>
+                    <pic:cNvPr id="1498073319" name="Grafik 1" descr="Ein Bild, das Text, Screenshot, Schrift, Dokument enthält.&#10;&#10;KI-generierte Inhalte können fehlerhaft sein."/>
+                    <pic:cNvPicPr/>
+                  </pic:nvPicPr>
+                  <pic:blipFill>
+                    <a:blip r:embed="rId29"/>
+                    <a:stretch>
+                      <a:fillRect/>
+                    </a:stretch>
+                  </pic:blipFill>
+                  <pic:spPr>
+                    <a:xfrm>
+                      <a:off x="0" y="0"/>
+                      <a:ext cx="5760720" cy="7430135"/>
+                    </a:xfrm>
+                    <a:prstGeom prst="rect">
+                      <a:avLst/>
+                    </a:prstGeom>
+                  </pic:spPr>
+                </pic:pic>
+              </a:graphicData>
+            </a:graphic>
+          </wp:inline>
+        </w:drawing>
+      </w:r>
+    </w:p>
+    <w:p>
+      <w:pPr>
+        <w:rPr>
+          <w:bCs/>
+          <w:lang w:val="en-US"/>
+        </w:rPr>
+      </w:pPr>
+    </w:p>
+    <w:p>
+      <w:pPr>
+        <w:rPr>
+          <w:bCs/>
+          <w:lang w:val="en-US"/>
+        </w:rPr>
+      </w:pPr>
+      <w:r>
+        <w:rPr>
+          <w:bCs/>
+          <w:lang w:val="en-US"/>
+        </w:rPr>
+        <w:lastRenderedPageBreak/>
+        <w:br/>
+      </w:r>
+      <w:r>
+        <w:rPr>
+          <w:bCs/>
+          <w:noProof/>
+          <w:lang w:val="en-US"/>
+        </w:rPr>
+        <w:drawing>
+          <wp:inline distT="0" distB="0" distL="0" distR="0" wp14:anchorId="001903BD" wp14:editId="75987B0C">
             <wp:extent cx="5760720" cy="8190865"/>
             <wp:effectExtent l="0" t="0" r="0" b="635"/>
             <wp:docPr id="1892350674" name="Grafik 1" descr="Ein Bild, das Text, Screenshot, Schrift, Dokument enthält.&#10;&#10;KI-generierte Inhalte können fehlerhaft sein."/>
@@ -3263,7 +5381,7 @@
                     <pic:cNvPicPr/>
                   </pic:nvPicPr>
                   <pic:blipFill>
-                    <a:blip r:embed="rId11"/>
+                    <a:blip r:embed="rId30"/>
                     <a:stretch>
                       <a:fillRect/>
                     </a:stretch>
@@ -3330,7 +5448,7 @@
                     <pic:cNvPicPr/>
                   </pic:nvPicPr>
                   <pic:blipFill>
-                    <a:blip r:embed="rId12"/>
+                    <a:blip r:embed="rId31"/>
                     <a:stretch>
                       <a:fillRect/>
                     </a:stretch>
@@ -3360,13 +5478,160 @@
       </w:pPr>
     </w:p>
     <w:sectPr>
+      <w:headerReference w:type="even" r:id="rId32"/>
+      <w:headerReference w:type="default" r:id="rId33"/>
+      <w:footerReference w:type="even" r:id="rId34"/>
+      <w:footerReference w:type="default" r:id="rId35"/>
+      <w:headerReference w:type="first" r:id="rId36"/>
+      <w:footerReference w:type="first" r:id="rId37"/>
       <w:pgSz w:w="11906" w:h="16838"/>
-      <w:pgMar w:top="1417" w:right="1417" w:bottom="1134" w:left="1417" w:header="708" w:footer="708" w:gutter="0"/>
+      <w:pgMar w:top="426" w:right="1417" w:bottom="284" w:left="1417" w:header="2" w:footer="0" w:gutter="0"/>
       <w:cols w:space="708"/>
       <w:docGrid w:linePitch="360"/>
     </w:sectPr>
   </w:body>
 </w:document>
+</file>
+
+<file path=word/endnotes.xml><?xml version="1.0" encoding="utf-8"?>
+<w:endnotes xmlns:wpc="http://schemas.microsoft.com/office/word/2010/wordprocessingCanvas" xmlns:cx="http://schemas.microsoft.com/office/drawing/2014/chartex" xmlns:cx1="http://schemas.microsoft.com/office/drawing/2015/9/8/chartex" xmlns:cx2="http://schemas.microsoft.com/office/drawing/2015/10/21/chartex" xmlns:cx3="http://schemas.microsoft.com/office/drawing/2016/5/9/chartex" xmlns:cx4="http://schemas.microsoft.com/office/drawing/2016/5/10/chartex" xmlns:cx5="http://schemas.microsoft.com/office/drawing/2016/5/11/chartex" xmlns:cx6="http://schemas.microsoft.com/office/drawing/2016/5/12/chartex" xmlns:cx7="http://schemas.microsoft.com/office/drawing/2016/5/13/chartex" xmlns:cx8="http://schemas.microsoft.com/office/drawing/2016/5/14/chartex" xmlns:mc="http://schemas.openxmlformats.org/markup-compatibility/2006" xmlns:aink="http://schemas.microsoft.com/office/drawing/2016/ink" xmlns:am3d="http://schemas.microsoft.com/office/drawing/2017/model3d" xmlns:o="urn:schemas-microsoft-com:office:office" xmlns:oel="http://schemas.microsoft.com/office/2019/extlst" xmlns:r="http://schemas.openxmlformats.org/officeDocument/2006/relationships" xmlns:m="http://schemas.openxmlformats.org/officeDocument/2006/math" xmlns:v="urn:schemas-microsoft-com:vml" xmlns:wp14="http://schemas.microsoft.com/office/word/2010/wordprocessingDrawing" xmlns:wp="http://schemas.openxmlformats.org/drawingml/2006/wordprocessingDrawing" xmlns:w10="urn:schemas-microsoft-com:office:word" xmlns:w="http://schemas.openxmlformats.org/wordprocessingml/2006/main" xmlns:w14="http://schemas.microsoft.com/office/word/2010/wordml" xmlns:w15="http://schemas.microsoft.com/office/word/2012/wordml" xmlns:w16cex="http://schemas.microsoft.com/office/word/2018/wordml/cex" xmlns:w16cid="http://schemas.microsoft.com/office/word/2016/wordml/cid" xmlns:w16="http://schemas.microsoft.com/office/word/2018/wordml" xmlns:w16du="http://schemas.microsoft.com/office/word/2023/wordml/word16du" xmlns:w16sdtdh="http://schemas.microsoft.com/office/word/2020/wordml/sdtdatahash" xmlns:w16sdtfl="http://schemas.microsoft.com/office/word/2024/wordml/sdtformatlock" xmlns:w16se="http://schemas.microsoft.com/office/word/2015/wordml/symex" xmlns:wpg="http://schemas.microsoft.com/office/word/2010/wordprocessingGroup" xmlns:wpi="http://schemas.microsoft.com/office/word/2010/wordprocessingInk" xmlns:wne="http://schemas.microsoft.com/office/word/2006/wordml" xmlns:wps="http://schemas.microsoft.com/office/word/2010/wordprocessingShape" mc:Ignorable="w14 w15 w16se w16cid w16 w16cex w16sdtdh w16sdtfl w16du wp14">
+  <w:endnote w:type="separator" w:id="-1">
+    <w:p>
+      <w:pPr>
+        <w:spacing w:after="0" w:line="240" w:lineRule="auto"/>
+      </w:pPr>
+      <w:r>
+        <w:separator/>
+      </w:r>
+    </w:p>
+  </w:endnote>
+  <w:endnote w:type="continuationSeparator" w:id="0">
+    <w:p>
+      <w:pPr>
+        <w:spacing w:after="0" w:line="240" w:lineRule="auto"/>
+      </w:pPr>
+      <w:r>
+        <w:continuationSeparator/>
+      </w:r>
+    </w:p>
+  </w:endnote>
+</w:endnotes>
+</file>
+
+<file path=word/footer1.xml><?xml version="1.0" encoding="utf-8"?>
+<w:ftr xmlns:wpc="http://schemas.microsoft.com/office/word/2010/wordprocessingCanvas" xmlns:cx="http://schemas.microsoft.com/office/drawing/2014/chartex" xmlns:cx1="http://schemas.microsoft.com/office/drawing/2015/9/8/chartex" xmlns:cx2="http://schemas.microsoft.com/office/drawing/2015/10/21/chartex" xmlns:cx3="http://schemas.microsoft.com/office/drawing/2016/5/9/chartex" xmlns:cx4="http://schemas.microsoft.com/office/drawing/2016/5/10/chartex" xmlns:cx5="http://schemas.microsoft.com/office/drawing/2016/5/11/chartex" xmlns:cx6="http://schemas.microsoft.com/office/drawing/2016/5/12/chartex" xmlns:cx7="http://schemas.microsoft.com/office/drawing/2016/5/13/chartex" xmlns:cx8="http://schemas.microsoft.com/office/drawing/2016/5/14/chartex" xmlns:mc="http://schemas.openxmlformats.org/markup-compatibility/2006" xmlns:aink="http://schemas.microsoft.com/office/drawing/2016/ink" xmlns:am3d="http://schemas.microsoft.com/office/drawing/2017/model3d" xmlns:o="urn:schemas-microsoft-com:office:office" xmlns:oel="http://schemas.microsoft.com/office/2019/extlst" xmlns:r="http://schemas.openxmlformats.org/officeDocument/2006/relationships" xmlns:m="http://schemas.openxmlformats.org/officeDocument/2006/math" xmlns:v="urn:schemas-microsoft-com:vml" xmlns:wp14="http://schemas.microsoft.com/office/word/2010/wordprocessingDrawing" xmlns:wp="http://schemas.openxmlformats.org/drawingml/2006/wordprocessingDrawing" xmlns:w10="urn:schemas-microsoft-com:office:word" xmlns:w="http://schemas.openxmlformats.org/wordprocessingml/2006/main" xmlns:w14="http://schemas.microsoft.com/office/word/2010/wordml" xmlns:w15="http://schemas.microsoft.com/office/word/2012/wordml" xmlns:w16cex="http://schemas.microsoft.com/office/word/2018/wordml/cex" xmlns:w16cid="http://schemas.microsoft.com/office/word/2016/wordml/cid" xmlns:w16="http://schemas.microsoft.com/office/word/2018/wordml" xmlns:w16du="http://schemas.microsoft.com/office/word/2023/wordml/word16du" xmlns:w16sdtdh="http://schemas.microsoft.com/office/word/2020/wordml/sdtdatahash" xmlns:w16sdtfl="http://schemas.microsoft.com/office/word/2024/wordml/sdtformatlock" xmlns:w16se="http://schemas.microsoft.com/office/word/2015/wordml/symex" xmlns:wpg="http://schemas.microsoft.com/office/word/2010/wordprocessingGroup" xmlns:wpi="http://schemas.microsoft.com/office/word/2010/wordprocessingInk" xmlns:wne="http://schemas.microsoft.com/office/word/2006/wordml" xmlns:wps="http://schemas.microsoft.com/office/word/2010/wordprocessingShape" mc:Ignorable="w14 w15 w16se w16cid w16 w16cex w16sdtdh w16sdtfl w16du wp14">
+  <w:p>
+    <w:pPr>
+      <w:pStyle w:val="Fuzeile"/>
+    </w:pPr>
+  </w:p>
+</w:ftr>
+</file>
+
+<file path=word/footer2.xml><?xml version="1.0" encoding="utf-8"?>
+<w:ftr xmlns:wpc="http://schemas.microsoft.com/office/word/2010/wordprocessingCanvas" xmlns:cx="http://schemas.microsoft.com/office/drawing/2014/chartex" xmlns:cx1="http://schemas.microsoft.com/office/drawing/2015/9/8/chartex" xmlns:cx2="http://schemas.microsoft.com/office/drawing/2015/10/21/chartex" xmlns:cx3="http://schemas.microsoft.com/office/drawing/2016/5/9/chartex" xmlns:cx4="http://schemas.microsoft.com/office/drawing/2016/5/10/chartex" xmlns:cx5="http://schemas.microsoft.com/office/drawing/2016/5/11/chartex" xmlns:cx6="http://schemas.microsoft.com/office/drawing/2016/5/12/chartex" xmlns:cx7="http://schemas.microsoft.com/office/drawing/2016/5/13/chartex" xmlns:cx8="http://schemas.microsoft.com/office/drawing/2016/5/14/chartex" xmlns:mc="http://schemas.openxmlformats.org/markup-compatibility/2006" xmlns:aink="http://schemas.microsoft.com/office/drawing/2016/ink" xmlns:am3d="http://schemas.microsoft.com/office/drawing/2017/model3d" xmlns:o="urn:schemas-microsoft-com:office:office" xmlns:oel="http://schemas.microsoft.com/office/2019/extlst" xmlns:r="http://schemas.openxmlformats.org/officeDocument/2006/relationships" xmlns:m="http://schemas.openxmlformats.org/officeDocument/2006/math" xmlns:v="urn:schemas-microsoft-com:vml" xmlns:wp14="http://schemas.microsoft.com/office/word/2010/wordprocessingDrawing" xmlns:wp="http://schemas.openxmlformats.org/drawingml/2006/wordprocessingDrawing" xmlns:w10="urn:schemas-microsoft-com:office:word" xmlns:w="http://schemas.openxmlformats.org/wordprocessingml/2006/main" xmlns:w14="http://schemas.microsoft.com/office/word/2010/wordml" xmlns:w15="http://schemas.microsoft.com/office/word/2012/wordml" xmlns:w16cex="http://schemas.microsoft.com/office/word/2018/wordml/cex" xmlns:w16cid="http://schemas.microsoft.com/office/word/2016/wordml/cid" xmlns:w16="http://schemas.microsoft.com/office/word/2018/wordml" xmlns:w16du="http://schemas.microsoft.com/office/word/2023/wordml/word16du" xmlns:w16sdtdh="http://schemas.microsoft.com/office/word/2020/wordml/sdtdatahash" xmlns:w16sdtfl="http://schemas.microsoft.com/office/word/2024/wordml/sdtformatlock" xmlns:w16se="http://schemas.microsoft.com/office/word/2015/wordml/symex" xmlns:wpg="http://schemas.microsoft.com/office/word/2010/wordprocessingGroup" xmlns:wpi="http://schemas.microsoft.com/office/word/2010/wordprocessingInk" xmlns:wne="http://schemas.microsoft.com/office/word/2006/wordml" xmlns:wps="http://schemas.microsoft.com/office/word/2010/wordprocessingShape" mc:Ignorable="w14 w15 w16se w16cid w16 w16cex w16sdtdh w16sdtfl w16du wp14">
+  <w:sdt>
+    <w:sdtPr>
+      <w:id w:val="460379313"/>
+      <w:docPartObj>
+        <w:docPartGallery w:val="Page Numbers (Bottom of Page)"/>
+        <w:docPartUnique/>
+      </w:docPartObj>
+    </w:sdtPr>
+    <w:sdtContent>
+      <w:p>
+        <w:pPr>
+          <w:pStyle w:val="Fuzeile"/>
+        </w:pPr>
+        <w:r>
+          <w:fldChar w:fldCharType="begin"/>
+        </w:r>
+        <w:r>
+          <w:instrText>PAGE   \* MERGEFORMAT</w:instrText>
+        </w:r>
+        <w:r>
+          <w:fldChar w:fldCharType="separate"/>
+        </w:r>
+        <w:r>
+          <w:t>2</w:t>
+        </w:r>
+        <w:r>
+          <w:fldChar w:fldCharType="end"/>
+        </w:r>
+      </w:p>
+    </w:sdtContent>
+  </w:sdt>
+  <w:p>
+    <w:pPr>
+      <w:pStyle w:val="Fuzeile"/>
+    </w:pPr>
+  </w:p>
+</w:ftr>
+</file>
+
+<file path=word/footer3.xml><?xml version="1.0" encoding="utf-8"?>
+<w:ftr xmlns:wpc="http://schemas.microsoft.com/office/word/2010/wordprocessingCanvas" xmlns:cx="http://schemas.microsoft.com/office/drawing/2014/chartex" xmlns:cx1="http://schemas.microsoft.com/office/drawing/2015/9/8/chartex" xmlns:cx2="http://schemas.microsoft.com/office/drawing/2015/10/21/chartex" xmlns:cx3="http://schemas.microsoft.com/office/drawing/2016/5/9/chartex" xmlns:cx4="http://schemas.microsoft.com/office/drawing/2016/5/10/chartex" xmlns:cx5="http://schemas.microsoft.com/office/drawing/2016/5/11/chartex" xmlns:cx6="http://schemas.microsoft.com/office/drawing/2016/5/12/chartex" xmlns:cx7="http://schemas.microsoft.com/office/drawing/2016/5/13/chartex" xmlns:cx8="http://schemas.microsoft.com/office/drawing/2016/5/14/chartex" xmlns:mc="http://schemas.openxmlformats.org/markup-compatibility/2006" xmlns:aink="http://schemas.microsoft.com/office/drawing/2016/ink" xmlns:am3d="http://schemas.microsoft.com/office/drawing/2017/model3d" xmlns:o="urn:schemas-microsoft-com:office:office" xmlns:oel="http://schemas.microsoft.com/office/2019/extlst" xmlns:r="http://schemas.openxmlformats.org/officeDocument/2006/relationships" xmlns:m="http://schemas.openxmlformats.org/officeDocument/2006/math" xmlns:v="urn:schemas-microsoft-com:vml" xmlns:wp14="http://schemas.microsoft.com/office/word/2010/wordprocessingDrawing" xmlns:wp="http://schemas.openxmlformats.org/drawingml/2006/wordprocessingDrawing" xmlns:w10="urn:schemas-microsoft-com:office:word" xmlns:w="http://schemas.openxmlformats.org/wordprocessingml/2006/main" xmlns:w14="http://schemas.microsoft.com/office/word/2010/wordml" xmlns:w15="http://schemas.microsoft.com/office/word/2012/wordml" xmlns:w16cex="http://schemas.microsoft.com/office/word/2018/wordml/cex" xmlns:w16cid="http://schemas.microsoft.com/office/word/2016/wordml/cid" xmlns:w16="http://schemas.microsoft.com/office/word/2018/wordml" xmlns:w16du="http://schemas.microsoft.com/office/word/2023/wordml/word16du" xmlns:w16sdtdh="http://schemas.microsoft.com/office/word/2020/wordml/sdtdatahash" xmlns:w16sdtfl="http://schemas.microsoft.com/office/word/2024/wordml/sdtformatlock" xmlns:w16se="http://schemas.microsoft.com/office/word/2015/wordml/symex" xmlns:wpg="http://schemas.microsoft.com/office/word/2010/wordprocessingGroup" xmlns:wpi="http://schemas.microsoft.com/office/word/2010/wordprocessingInk" xmlns:wne="http://schemas.microsoft.com/office/word/2006/wordml" xmlns:wps="http://schemas.microsoft.com/office/word/2010/wordprocessingShape" mc:Ignorable="w14 w15 w16se w16cid w16 w16cex w16sdtdh w16sdtfl w16du wp14">
+  <w:p>
+    <w:pPr>
+      <w:pStyle w:val="Fuzeile"/>
+    </w:pPr>
+  </w:p>
+</w:ftr>
+</file>
+
+<file path=word/footnotes.xml><?xml version="1.0" encoding="utf-8"?>
+<w:footnotes xmlns:wpc="http://schemas.microsoft.com/office/word/2010/wordprocessingCanvas" xmlns:cx="http://schemas.microsoft.com/office/drawing/2014/chartex" xmlns:cx1="http://schemas.microsoft.com/office/drawing/2015/9/8/chartex" xmlns:cx2="http://schemas.microsoft.com/office/drawing/2015/10/21/chartex" xmlns:cx3="http://schemas.microsoft.com/office/drawing/2016/5/9/chartex" xmlns:cx4="http://schemas.microsoft.com/office/drawing/2016/5/10/chartex" xmlns:cx5="http://schemas.microsoft.com/office/drawing/2016/5/11/chartex" xmlns:cx6="http://schemas.microsoft.com/office/drawing/2016/5/12/chartex" xmlns:cx7="http://schemas.microsoft.com/office/drawing/2016/5/13/chartex" xmlns:cx8="http://schemas.microsoft.com/office/drawing/2016/5/14/chartex" xmlns:mc="http://schemas.openxmlformats.org/markup-compatibility/2006" xmlns:aink="http://schemas.microsoft.com/office/drawing/2016/ink" xmlns:am3d="http://schemas.microsoft.com/office/drawing/2017/model3d" xmlns:o="urn:schemas-microsoft-com:office:office" xmlns:oel="http://schemas.microsoft.com/office/2019/extlst" xmlns:r="http://schemas.openxmlformats.org/officeDocument/2006/relationships" xmlns:m="http://schemas.openxmlformats.org/officeDocument/2006/math" xmlns:v="urn:schemas-microsoft-com:vml" xmlns:wp14="http://schemas.microsoft.com/office/word/2010/wordprocessingDrawing" xmlns:wp="http://schemas.openxmlformats.org/drawingml/2006/wordprocessingDrawing" xmlns:w10="urn:schemas-microsoft-com:office:word" xmlns:w="http://schemas.openxmlformats.org/wordprocessingml/2006/main" xmlns:w14="http://schemas.microsoft.com/office/word/2010/wordml" xmlns:w15="http://schemas.microsoft.com/office/word/2012/wordml" xmlns:w16cex="http://schemas.microsoft.com/office/word/2018/wordml/cex" xmlns:w16cid="http://schemas.microsoft.com/office/word/2016/wordml/cid" xmlns:w16="http://schemas.microsoft.com/office/word/2018/wordml" xmlns:w16du="http://schemas.microsoft.com/office/word/2023/wordml/word16du" xmlns:w16sdtdh="http://schemas.microsoft.com/office/word/2020/wordml/sdtdatahash" xmlns:w16sdtfl="http://schemas.microsoft.com/office/word/2024/wordml/sdtformatlock" xmlns:w16se="http://schemas.microsoft.com/office/word/2015/wordml/symex" xmlns:wpg="http://schemas.microsoft.com/office/word/2010/wordprocessingGroup" xmlns:wpi="http://schemas.microsoft.com/office/word/2010/wordprocessingInk" xmlns:wne="http://schemas.microsoft.com/office/word/2006/wordml" xmlns:wps="http://schemas.microsoft.com/office/word/2010/wordprocessingShape" mc:Ignorable="w14 w15 w16se w16cid w16 w16cex w16sdtdh w16sdtfl w16du wp14">
+  <w:footnote w:type="separator" w:id="-1">
+    <w:p>
+      <w:pPr>
+        <w:spacing w:after="0" w:line="240" w:lineRule="auto"/>
+      </w:pPr>
+      <w:r>
+        <w:separator/>
+      </w:r>
+    </w:p>
+  </w:footnote>
+  <w:footnote w:type="continuationSeparator" w:id="0">
+    <w:p>
+      <w:pPr>
+        <w:spacing w:after="0" w:line="240" w:lineRule="auto"/>
+      </w:pPr>
+      <w:r>
+        <w:continuationSeparator/>
+      </w:r>
+    </w:p>
+  </w:footnote>
+</w:footnotes>
+</file>
+
+<file path=word/header1.xml><?xml version="1.0" encoding="utf-8"?>
+<w:hdr xmlns:wpc="http://schemas.microsoft.com/office/word/2010/wordprocessingCanvas" xmlns:cx="http://schemas.microsoft.com/office/drawing/2014/chartex" xmlns:cx1="http://schemas.microsoft.com/office/drawing/2015/9/8/chartex" xmlns:cx2="http://schemas.microsoft.com/office/drawing/2015/10/21/chartex" xmlns:cx3="http://schemas.microsoft.com/office/drawing/2016/5/9/chartex" xmlns:cx4="http://schemas.microsoft.com/office/drawing/2016/5/10/chartex" xmlns:cx5="http://schemas.microsoft.com/office/drawing/2016/5/11/chartex" xmlns:cx6="http://schemas.microsoft.com/office/drawing/2016/5/12/chartex" xmlns:cx7="http://schemas.microsoft.com/office/drawing/2016/5/13/chartex" xmlns:cx8="http://schemas.microsoft.com/office/drawing/2016/5/14/chartex" xmlns:mc="http://schemas.openxmlformats.org/markup-compatibility/2006" xmlns:aink="http://schemas.microsoft.com/office/drawing/2016/ink" xmlns:am3d="http://schemas.microsoft.com/office/drawing/2017/model3d" xmlns:o="urn:schemas-microsoft-com:office:office" xmlns:oel="http://schemas.microsoft.com/office/2019/extlst" xmlns:r="http://schemas.openxmlformats.org/officeDocument/2006/relationships" xmlns:m="http://schemas.openxmlformats.org/officeDocument/2006/math" xmlns:v="urn:schemas-microsoft-com:vml" xmlns:wp14="http://schemas.microsoft.com/office/word/2010/wordprocessingDrawing" xmlns:wp="http://schemas.openxmlformats.org/drawingml/2006/wordprocessingDrawing" xmlns:w10="urn:schemas-microsoft-com:office:word" xmlns:w="http://schemas.openxmlformats.org/wordprocessingml/2006/main" xmlns:w14="http://schemas.microsoft.com/office/word/2010/wordml" xmlns:w15="http://schemas.microsoft.com/office/word/2012/wordml" xmlns:w16cex="http://schemas.microsoft.com/office/word/2018/wordml/cex" xmlns:w16cid="http://schemas.microsoft.com/office/word/2016/wordml/cid" xmlns:w16="http://schemas.microsoft.com/office/word/2018/wordml" xmlns:w16du="http://schemas.microsoft.com/office/word/2023/wordml/word16du" xmlns:w16sdtdh="http://schemas.microsoft.com/office/word/2020/wordml/sdtdatahash" xmlns:w16sdtfl="http://schemas.microsoft.com/office/word/2024/wordml/sdtformatlock" xmlns:w16se="http://schemas.microsoft.com/office/word/2015/wordml/symex" xmlns:wpg="http://schemas.microsoft.com/office/word/2010/wordprocessingGroup" xmlns:wpi="http://schemas.microsoft.com/office/word/2010/wordprocessingInk" xmlns:wne="http://schemas.microsoft.com/office/word/2006/wordml" xmlns:wps="http://schemas.microsoft.com/office/word/2010/wordprocessingShape" mc:Ignorable="w14 w15 w16se w16cid w16 w16cex w16sdtdh w16sdtfl w16du wp14">
+  <w:p>
+    <w:pPr>
+      <w:pStyle w:val="Kopfzeile"/>
+    </w:pPr>
+  </w:p>
+</w:hdr>
+</file>
+
+<file path=word/header2.xml><?xml version="1.0" encoding="utf-8"?>
+<w:hdr xmlns:wpc="http://schemas.microsoft.com/office/word/2010/wordprocessingCanvas" xmlns:cx="http://schemas.microsoft.com/office/drawing/2014/chartex" xmlns:cx1="http://schemas.microsoft.com/office/drawing/2015/9/8/chartex" xmlns:cx2="http://schemas.microsoft.com/office/drawing/2015/10/21/chartex" xmlns:cx3="http://schemas.microsoft.com/office/drawing/2016/5/9/chartex" xmlns:cx4="http://schemas.microsoft.com/office/drawing/2016/5/10/chartex" xmlns:cx5="http://schemas.microsoft.com/office/drawing/2016/5/11/chartex" xmlns:cx6="http://schemas.microsoft.com/office/drawing/2016/5/12/chartex" xmlns:cx7="http://schemas.microsoft.com/office/drawing/2016/5/13/chartex" xmlns:cx8="http://schemas.microsoft.com/office/drawing/2016/5/14/chartex" xmlns:mc="http://schemas.openxmlformats.org/markup-compatibility/2006" xmlns:aink="http://schemas.microsoft.com/office/drawing/2016/ink" xmlns:am3d="http://schemas.microsoft.com/office/drawing/2017/model3d" xmlns:o="urn:schemas-microsoft-com:office:office" xmlns:oel="http://schemas.microsoft.com/office/2019/extlst" xmlns:r="http://schemas.openxmlformats.org/officeDocument/2006/relationships" xmlns:m="http://schemas.openxmlformats.org/officeDocument/2006/math" xmlns:v="urn:schemas-microsoft-com:vml" xmlns:wp14="http://schemas.microsoft.com/office/word/2010/wordprocessingDrawing" xmlns:wp="http://schemas.openxmlformats.org/drawingml/2006/wordprocessingDrawing" xmlns:w10="urn:schemas-microsoft-com:office:word" xmlns:w="http://schemas.openxmlformats.org/wordprocessingml/2006/main" xmlns:w14="http://schemas.microsoft.com/office/word/2010/wordml" xmlns:w15="http://schemas.microsoft.com/office/word/2012/wordml" xmlns:w16cex="http://schemas.microsoft.com/office/word/2018/wordml/cex" xmlns:w16cid="http://schemas.microsoft.com/office/word/2016/wordml/cid" xmlns:w16="http://schemas.microsoft.com/office/word/2018/wordml" xmlns:w16du="http://schemas.microsoft.com/office/word/2023/wordml/word16du" xmlns:w16sdtdh="http://schemas.microsoft.com/office/word/2020/wordml/sdtdatahash" xmlns:w16sdtfl="http://schemas.microsoft.com/office/word/2024/wordml/sdtformatlock" xmlns:w16se="http://schemas.microsoft.com/office/word/2015/wordml/symex" xmlns:wpg="http://schemas.microsoft.com/office/word/2010/wordprocessingGroup" xmlns:wpi="http://schemas.microsoft.com/office/word/2010/wordprocessingInk" xmlns:wne="http://schemas.microsoft.com/office/word/2006/wordml" xmlns:wps="http://schemas.microsoft.com/office/word/2010/wordprocessingShape" mc:Ignorable="w14 w15 w16se w16cid w16 w16cex w16sdtdh w16sdtfl w16du wp14">
+  <w:p>
+    <w:pPr>
+      <w:pStyle w:val="Kopfzeile"/>
+    </w:pPr>
+  </w:p>
+</w:hdr>
+</file>
+
+<file path=word/header3.xml><?xml version="1.0" encoding="utf-8"?>
+<w:hdr xmlns:wpc="http://schemas.microsoft.com/office/word/2010/wordprocessingCanvas" xmlns:cx="http://schemas.microsoft.com/office/drawing/2014/chartex" xmlns:cx1="http://schemas.microsoft.com/office/drawing/2015/9/8/chartex" xmlns:cx2="http://schemas.microsoft.com/office/drawing/2015/10/21/chartex" xmlns:cx3="http://schemas.microsoft.com/office/drawing/2016/5/9/chartex" xmlns:cx4="http://schemas.microsoft.com/office/drawing/2016/5/10/chartex" xmlns:cx5="http://schemas.microsoft.com/office/drawing/2016/5/11/chartex" xmlns:cx6="http://schemas.microsoft.com/office/drawing/2016/5/12/chartex" xmlns:cx7="http://schemas.microsoft.com/office/drawing/2016/5/13/chartex" xmlns:cx8="http://schemas.microsoft.com/office/drawing/2016/5/14/chartex" xmlns:mc="http://schemas.openxmlformats.org/markup-compatibility/2006" xmlns:aink="http://schemas.microsoft.com/office/drawing/2016/ink" xmlns:am3d="http://schemas.microsoft.com/office/drawing/2017/model3d" xmlns:o="urn:schemas-microsoft-com:office:office" xmlns:oel="http://schemas.microsoft.com/office/2019/extlst" xmlns:r="http://schemas.openxmlformats.org/officeDocument/2006/relationships" xmlns:m="http://schemas.openxmlformats.org/officeDocument/2006/math" xmlns:v="urn:schemas-microsoft-com:vml" xmlns:wp14="http://schemas.microsoft.com/office/word/2010/wordprocessingDrawing" xmlns:wp="http://schemas.openxmlformats.org/drawingml/2006/wordprocessingDrawing" xmlns:w10="urn:schemas-microsoft-com:office:word" xmlns:w="http://schemas.openxmlformats.org/wordprocessingml/2006/main" xmlns:w14="http://schemas.microsoft.com/office/word/2010/wordml" xmlns:w15="http://schemas.microsoft.com/office/word/2012/wordml" xmlns:w16cex="http://schemas.microsoft.com/office/word/2018/wordml/cex" xmlns:w16cid="http://schemas.microsoft.com/office/word/2016/wordml/cid" xmlns:w16="http://schemas.microsoft.com/office/word/2018/wordml" xmlns:w16du="http://schemas.microsoft.com/office/word/2023/wordml/word16du" xmlns:w16sdtdh="http://schemas.microsoft.com/office/word/2020/wordml/sdtdatahash" xmlns:w16sdtfl="http://schemas.microsoft.com/office/word/2024/wordml/sdtformatlock" xmlns:w16se="http://schemas.microsoft.com/office/word/2015/wordml/symex" xmlns:wpg="http://schemas.microsoft.com/office/word/2010/wordprocessingGroup" xmlns:wpi="http://schemas.microsoft.com/office/word/2010/wordprocessingInk" xmlns:wne="http://schemas.microsoft.com/office/word/2006/wordml" xmlns:wps="http://schemas.microsoft.com/office/word/2010/wordprocessingShape" mc:Ignorable="w14 w15 w16se w16cid w16 w16cex w16sdtdh w16sdtfl w16du wp14">
+  <w:p>
+    <w:pPr>
+      <w:pStyle w:val="Kopfzeile"/>
+    </w:pPr>
+  </w:p>
+</w:hdr>
 </file>
 
 <file path=word/numbering.xml><?xml version="1.0" encoding="utf-8"?>
@@ -5957,6 +8222,50 @@
       <w:shd w:val="clear" w:color="auto" w:fill="E1DFDD"/>
     </w:rPr>
   </w:style>
+  <w:style w:type="paragraph" w:styleId="Kopfzeile">
+    <w:name w:val="header"/>
+    <w:basedOn w:val="Standard"/>
+    <w:link w:val="KopfzeileZchn"/>
+    <w:uiPriority w:val="99"/>
+    <w:unhideWhenUsed/>
+    <w:rsid w:val="00A24CB7"/>
+    <w:pPr>
+      <w:tabs>
+        <w:tab w:val="center" w:pos="4536"/>
+        <w:tab w:val="right" w:pos="9072"/>
+      </w:tabs>
+      <w:spacing w:after="0" w:line="240" w:lineRule="auto"/>
+    </w:pPr>
+  </w:style>
+  <w:style w:type="character" w:customStyle="1" w:styleId="KopfzeileZchn">
+    <w:name w:val="Kopfzeile Zchn"/>
+    <w:basedOn w:val="Absatz-Standardschriftart"/>
+    <w:link w:val="Kopfzeile"/>
+    <w:uiPriority w:val="99"/>
+    <w:rsid w:val="00A24CB7"/>
+  </w:style>
+  <w:style w:type="paragraph" w:styleId="Fuzeile">
+    <w:name w:val="footer"/>
+    <w:basedOn w:val="Standard"/>
+    <w:link w:val="FuzeileZchn"/>
+    <w:uiPriority w:val="99"/>
+    <w:unhideWhenUsed/>
+    <w:rsid w:val="00A24CB7"/>
+    <w:pPr>
+      <w:tabs>
+        <w:tab w:val="center" w:pos="4536"/>
+        <w:tab w:val="right" w:pos="9072"/>
+      </w:tabs>
+      <w:spacing w:after="0" w:line="240" w:lineRule="auto"/>
+    </w:pPr>
+  </w:style>
+  <w:style w:type="character" w:customStyle="1" w:styleId="FuzeileZchn">
+    <w:name w:val="Fußzeile Zchn"/>
+    <w:basedOn w:val="Absatz-Standardschriftart"/>
+    <w:link w:val="Fuzeile"/>
+    <w:uiPriority w:val="99"/>
+    <w:rsid w:val="00A24CB7"/>
+  </w:style>
 </w:styles>
 </file>
 

</xml_diff>

<commit_message>
lecture slides for 23-04-2025
</commit_message>
<xml_diff>
--- a/Support_file.docx
+++ b/Support_file.docx
@@ -3434,6 +3434,7 @@
       <w:r>
         <w:rPr>
           <w:bCs/>
+          <w:noProof/>
           <w:lang w:val="en-US"/>
         </w:rPr>
         <w:drawing>
@@ -3544,6 +3545,7 @@
       <w:r>
         <w:rPr>
           <w:bCs/>
+          <w:noProof/>
           <w:lang w:val="en-US"/>
         </w:rPr>
         <w:drawing>
@@ -3615,6 +3617,7 @@
       <w:r>
         <w:rPr>
           <w:b/>
+          <w:noProof/>
           <w:lang w:val="en-US"/>
         </w:rPr>
         <w:drawing>
@@ -3671,6 +3674,7 @@
       <w:r>
         <w:rPr>
           <w:b/>
+          <w:noProof/>
           <w:lang w:val="en-US"/>
         </w:rPr>
         <w:drawing>
@@ -3720,6 +3724,7 @@
       <w:r>
         <w:rPr>
           <w:bCs/>
+          <w:noProof/>
           <w:lang w:val="en-US"/>
         </w:rPr>
         <w:lastRenderedPageBreak/>
@@ -3792,6 +3797,7 @@
       <w:r>
         <w:rPr>
           <w:bCs/>
+          <w:noProof/>
           <w:lang w:val="en-US"/>
         </w:rPr>
         <w:drawing>
@@ -3848,6 +3854,7 @@
       <w:r>
         <w:rPr>
           <w:bCs/>
+          <w:noProof/>
           <w:lang w:val="en-US"/>
         </w:rPr>
         <w:drawing>
@@ -3914,6 +3921,7 @@
       <w:r>
         <w:rPr>
           <w:bCs/>
+          <w:noProof/>
           <w:lang w:val="en-US"/>
         </w:rPr>
         <w:drawing>
@@ -4461,6 +4469,7 @@
             <w:r>
               <w:rPr>
                 <w:bCs/>
+                <w:noProof/>
               </w:rPr>
               <w:drawing>
                 <wp:inline distT="0" distB="0" distL="0" distR="0" wp14:anchorId="5827FC52" wp14:editId="1107AFA2">
@@ -4534,6 +4543,7 @@
       <w:r>
         <w:rPr>
           <w:bCs/>
+          <w:noProof/>
           <w:lang w:val="en-US"/>
         </w:rPr>
         <w:drawing>
@@ -4708,6 +4718,7 @@
       <w:r>
         <w:rPr>
           <w:bCs/>
+          <w:noProof/>
           <w:lang w:val="en-US"/>
         </w:rPr>
         <w:drawing>
@@ -4772,6 +4783,7 @@
       <w:r>
         <w:rPr>
           <w:bCs/>
+          <w:noProof/>
           <w:lang w:val="en-US"/>
         </w:rPr>
         <w:drawing>
@@ -4929,6 +4941,7 @@
       <w:r>
         <w:rPr>
           <w:bCs/>
+          <w:noProof/>
           <w:lang w:val="en-US"/>
         </w:rPr>
         <w:drawing>
@@ -4994,6 +5007,7 @@
       <w:r>
         <w:rPr>
           <w:bCs/>
+          <w:noProof/>
           <w:lang w:val="en-US"/>
         </w:rPr>
         <w:drawing>
@@ -5130,6 +5144,7 @@
       <w:r>
         <w:rPr>
           <w:bCs/>
+          <w:noProof/>
           <w:lang w:val="en-US"/>
         </w:rPr>
         <w:drawing>
@@ -5297,6 +5312,7 @@
       <w:r>
         <w:rPr>
           <w:bCs/>
+          <w:noProof/>
           <w:lang w:val="en-US"/>
         </w:rPr>
         <w:drawing>
@@ -5477,13 +5493,2964 @@
         </w:rPr>
       </w:pPr>
     </w:p>
+    <w:p>
+      <w:pPr>
+        <w:rPr>
+          <w:bCs/>
+          <w:lang w:val="en-US"/>
+        </w:rPr>
+      </w:pPr>
+    </w:p>
+    <w:p>
+      <w:pPr>
+        <w:rPr>
+          <w:bCs/>
+          <w:lang w:val="en-US"/>
+        </w:rPr>
+      </w:pPr>
+    </w:p>
+    <w:p>
+      <w:pPr>
+        <w:rPr>
+          <w:bCs/>
+          <w:lang w:val="en-US"/>
+        </w:rPr>
+      </w:pPr>
+    </w:p>
+    <w:p>
+      <w:pPr>
+        <w:rPr>
+          <w:bCs/>
+          <w:lang w:val="en-US"/>
+        </w:rPr>
+      </w:pPr>
+    </w:p>
+    <w:p>
+      <w:pPr>
+        <w:rPr>
+          <w:bCs/>
+          <w:lang w:val="en-US"/>
+        </w:rPr>
+      </w:pPr>
+    </w:p>
+    <w:p>
+      <w:pPr>
+        <w:rPr>
+          <w:bCs/>
+          <w:lang w:val="en-US"/>
+        </w:rPr>
+      </w:pPr>
+    </w:p>
+    <w:p>
+      <w:pPr>
+        <w:rPr>
+          <w:b/>
+          <w:u w:val="single"/>
+          <w:lang w:val="en-US"/>
+        </w:rPr>
+      </w:pPr>
+      <w:r>
+        <w:rPr>
+          <w:b/>
+          <w:u w:val="single"/>
+          <w:lang w:val="en-US"/>
+        </w:rPr>
+        <w:lastRenderedPageBreak/>
+        <w:t>Summary table in reverse bias of p-n junction:</w:t>
+      </w:r>
+    </w:p>
+    <w:tbl>
+      <w:tblPr>
+        <w:tblW w:w="0" w:type="auto"/>
+        <w:tblCellSpacing w:w="15" w:type="dxa"/>
+        <w:tblCellMar>
+          <w:top w:w="15" w:type="dxa"/>
+          <w:left w:w="15" w:type="dxa"/>
+          <w:bottom w:w="15" w:type="dxa"/>
+          <w:right w:w="15" w:type="dxa"/>
+        </w:tblCellMar>
+        <w:tblLook w:val="04A0" w:firstRow="1" w:lastRow="0" w:firstColumn="1" w:lastColumn="0" w:noHBand="0" w:noVBand="1"/>
+      </w:tblPr>
+      <w:tblGrid>
+        <w:gridCol w:w="2201"/>
+        <w:gridCol w:w="809"/>
+        <w:gridCol w:w="3203"/>
+        <w:gridCol w:w="2843"/>
+      </w:tblGrid>
+      <w:tr>
+        <w:trPr>
+          <w:tblHeader/>
+          <w:tblCellSpacing w:w="15" w:type="dxa"/>
+        </w:trPr>
+        <w:tc>
+          <w:tcPr>
+            <w:tcW w:w="0" w:type="auto"/>
+            <w:vAlign w:val="center"/>
+            <w:hideMark/>
+          </w:tcPr>
+          <w:p>
+            <w:pPr>
+              <w:rPr>
+                <w:b/>
+                <w:bCs/>
+              </w:rPr>
+            </w:pPr>
+            <w:r>
+              <w:rPr>
+                <w:b/>
+                <w:bCs/>
+              </w:rPr>
+              <w:t>Carrier Type</w:t>
+            </w:r>
+          </w:p>
+        </w:tc>
+        <w:tc>
+          <w:tcPr>
+            <w:tcW w:w="0" w:type="auto"/>
+            <w:vAlign w:val="center"/>
+            <w:hideMark/>
+          </w:tcPr>
+          <w:p>
+            <w:pPr>
+              <w:rPr>
+                <w:b/>
+                <w:bCs/>
+              </w:rPr>
+            </w:pPr>
+            <w:r>
+              <w:rPr>
+                <w:b/>
+                <w:bCs/>
+              </w:rPr>
+              <w:t>Region</w:t>
+            </w:r>
+          </w:p>
+        </w:tc>
+        <w:tc>
+          <w:tcPr>
+            <w:tcW w:w="0" w:type="auto"/>
+            <w:vAlign w:val="center"/>
+            <w:hideMark/>
+          </w:tcPr>
+          <w:p>
+            <w:pPr>
+              <w:rPr>
+                <w:b/>
+                <w:bCs/>
+              </w:rPr>
+            </w:pPr>
+            <w:r>
+              <w:rPr>
+                <w:b/>
+                <w:bCs/>
+              </w:rPr>
+              <w:t>Action in Reverse Bias</w:t>
+            </w:r>
+          </w:p>
+        </w:tc>
+        <w:tc>
+          <w:tcPr>
+            <w:tcW w:w="0" w:type="auto"/>
+            <w:vAlign w:val="center"/>
+            <w:hideMark/>
+          </w:tcPr>
+          <w:p>
+            <w:pPr>
+              <w:rPr>
+                <w:b/>
+                <w:bCs/>
+              </w:rPr>
+            </w:pPr>
+            <w:proofErr w:type="spellStart"/>
+            <w:r>
+              <w:rPr>
+                <w:b/>
+                <w:bCs/>
+              </w:rPr>
+              <w:t>Contributes</w:t>
+            </w:r>
+            <w:proofErr w:type="spellEnd"/>
+            <w:r>
+              <w:rPr>
+                <w:b/>
+                <w:bCs/>
+              </w:rPr>
+              <w:t xml:space="preserve"> </w:t>
+            </w:r>
+            <w:proofErr w:type="spellStart"/>
+            <w:r>
+              <w:rPr>
+                <w:b/>
+                <w:bCs/>
+              </w:rPr>
+              <w:t>to</w:t>
+            </w:r>
+            <w:proofErr w:type="spellEnd"/>
+            <w:r>
+              <w:rPr>
+                <w:b/>
+                <w:bCs/>
+              </w:rPr>
+              <w:t xml:space="preserve"> </w:t>
+            </w:r>
+            <w:proofErr w:type="spellStart"/>
+            <w:r>
+              <w:rPr>
+                <w:b/>
+                <w:bCs/>
+              </w:rPr>
+              <w:t>Current</w:t>
+            </w:r>
+            <w:proofErr w:type="spellEnd"/>
+            <w:r>
+              <w:rPr>
+                <w:b/>
+                <w:bCs/>
+              </w:rPr>
+              <w:t>?</w:t>
+            </w:r>
+          </w:p>
+        </w:tc>
+      </w:tr>
+      <w:tr>
+        <w:trPr>
+          <w:tblCellSpacing w:w="15" w:type="dxa"/>
+        </w:trPr>
+        <w:tc>
+          <w:tcPr>
+            <w:tcW w:w="0" w:type="auto"/>
+            <w:vAlign w:val="center"/>
+            <w:hideMark/>
+          </w:tcPr>
+          <w:p>
+            <w:pPr>
+              <w:rPr>
+                <w:bCs/>
+              </w:rPr>
+            </w:pPr>
+            <w:proofErr w:type="spellStart"/>
+            <w:r>
+              <w:rPr>
+                <w:b/>
+                <w:bCs/>
+              </w:rPr>
+              <w:t>Majority</w:t>
+            </w:r>
+            <w:proofErr w:type="spellEnd"/>
+            <w:r>
+              <w:rPr>
+                <w:b/>
+                <w:bCs/>
+              </w:rPr>
+              <w:t xml:space="preserve"> (</w:t>
+            </w:r>
+            <w:proofErr w:type="spellStart"/>
+            <w:r>
+              <w:rPr>
+                <w:b/>
+                <w:bCs/>
+              </w:rPr>
+              <w:t>holes</w:t>
+            </w:r>
+            <w:proofErr w:type="spellEnd"/>
+            <w:r>
+              <w:rPr>
+                <w:b/>
+                <w:bCs/>
+              </w:rPr>
+              <w:t>)</w:t>
+            </w:r>
+          </w:p>
+        </w:tc>
+        <w:tc>
+          <w:tcPr>
+            <w:tcW w:w="0" w:type="auto"/>
+            <w:vAlign w:val="center"/>
+            <w:hideMark/>
+          </w:tcPr>
+          <w:p>
+            <w:pPr>
+              <w:rPr>
+                <w:bCs/>
+              </w:rPr>
+            </w:pPr>
+            <w:r>
+              <w:rPr>
+                <w:bCs/>
+              </w:rPr>
+              <w:t>p-type</w:t>
+            </w:r>
+          </w:p>
+        </w:tc>
+        <w:tc>
+          <w:tcPr>
+            <w:tcW w:w="0" w:type="auto"/>
+            <w:vAlign w:val="center"/>
+            <w:hideMark/>
+          </w:tcPr>
+          <w:p>
+            <w:pPr>
+              <w:rPr>
+                <w:bCs/>
+              </w:rPr>
+            </w:pPr>
+            <w:proofErr w:type="spellStart"/>
+            <w:r>
+              <w:rPr>
+                <w:bCs/>
+              </w:rPr>
+              <w:t>Repelled</w:t>
+            </w:r>
+            <w:proofErr w:type="spellEnd"/>
+            <w:r>
+              <w:rPr>
+                <w:bCs/>
+              </w:rPr>
+              <w:t xml:space="preserve"> </w:t>
+            </w:r>
+            <w:proofErr w:type="spellStart"/>
+            <w:r>
+              <w:rPr>
+                <w:bCs/>
+              </w:rPr>
+              <w:t>from</w:t>
+            </w:r>
+            <w:proofErr w:type="spellEnd"/>
+            <w:r>
+              <w:rPr>
+                <w:bCs/>
+              </w:rPr>
+              <w:t xml:space="preserve"> </w:t>
+            </w:r>
+            <w:proofErr w:type="spellStart"/>
+            <w:r>
+              <w:rPr>
+                <w:bCs/>
+              </w:rPr>
+              <w:t>junction</w:t>
+            </w:r>
+            <w:proofErr w:type="spellEnd"/>
+          </w:p>
+        </w:tc>
+        <w:tc>
+          <w:tcPr>
+            <w:tcW w:w="0" w:type="auto"/>
+            <w:vAlign w:val="center"/>
+            <w:hideMark/>
+          </w:tcPr>
+          <w:p>
+            <w:pPr>
+              <w:rPr>
+                <w:bCs/>
+              </w:rPr>
+            </w:pPr>
+            <w:r>
+              <w:rPr>
+                <w:rFonts w:ascii="Segoe UI Emoji" w:hAnsi="Segoe UI Emoji" w:cs="Segoe UI Emoji"/>
+                <w:bCs/>
+              </w:rPr>
+              <w:t>❌</w:t>
+            </w:r>
+            <w:r>
+              <w:rPr>
+                <w:bCs/>
+              </w:rPr>
+              <w:t xml:space="preserve"> </w:t>
+            </w:r>
+            <w:proofErr w:type="spellStart"/>
+            <w:r>
+              <w:rPr>
+                <w:bCs/>
+              </w:rPr>
+              <w:t>No</w:t>
+            </w:r>
+            <w:proofErr w:type="spellEnd"/>
+            <w:r>
+              <w:rPr>
+                <w:bCs/>
+              </w:rPr>
+              <w:t xml:space="preserve"> (</w:t>
+            </w:r>
+            <w:proofErr w:type="spellStart"/>
+            <w:r>
+              <w:rPr>
+                <w:bCs/>
+              </w:rPr>
+              <w:t>blocked</w:t>
+            </w:r>
+            <w:proofErr w:type="spellEnd"/>
+            <w:r>
+              <w:rPr>
+                <w:bCs/>
+              </w:rPr>
+              <w:t xml:space="preserve"> </w:t>
+            </w:r>
+            <w:proofErr w:type="spellStart"/>
+            <w:r>
+              <w:rPr>
+                <w:bCs/>
+              </w:rPr>
+              <w:t>by</w:t>
+            </w:r>
+            <w:proofErr w:type="spellEnd"/>
+            <w:r>
+              <w:rPr>
+                <w:bCs/>
+              </w:rPr>
+              <w:t xml:space="preserve"> </w:t>
+            </w:r>
+            <w:proofErr w:type="spellStart"/>
+            <w:r>
+              <w:rPr>
+                <w:bCs/>
+              </w:rPr>
+              <w:t>field</w:t>
+            </w:r>
+            <w:proofErr w:type="spellEnd"/>
+            <w:r>
+              <w:rPr>
+                <w:bCs/>
+              </w:rPr>
+              <w:t>)</w:t>
+            </w:r>
+          </w:p>
+        </w:tc>
+      </w:tr>
+      <w:tr>
+        <w:trPr>
+          <w:tblCellSpacing w:w="15" w:type="dxa"/>
+        </w:trPr>
+        <w:tc>
+          <w:tcPr>
+            <w:tcW w:w="0" w:type="auto"/>
+            <w:vAlign w:val="center"/>
+            <w:hideMark/>
+          </w:tcPr>
+          <w:p>
+            <w:pPr>
+              <w:rPr>
+                <w:bCs/>
+              </w:rPr>
+            </w:pPr>
+            <w:proofErr w:type="spellStart"/>
+            <w:r>
+              <w:rPr>
+                <w:b/>
+                <w:bCs/>
+              </w:rPr>
+              <w:t>Majority</w:t>
+            </w:r>
+            <w:proofErr w:type="spellEnd"/>
+            <w:r>
+              <w:rPr>
+                <w:b/>
+                <w:bCs/>
+              </w:rPr>
+              <w:t xml:space="preserve"> (</w:t>
+            </w:r>
+            <w:proofErr w:type="spellStart"/>
+            <w:r>
+              <w:rPr>
+                <w:b/>
+                <w:bCs/>
+              </w:rPr>
+              <w:t>electrons</w:t>
+            </w:r>
+            <w:proofErr w:type="spellEnd"/>
+            <w:r>
+              <w:rPr>
+                <w:b/>
+                <w:bCs/>
+              </w:rPr>
+              <w:t>)</w:t>
+            </w:r>
+          </w:p>
+        </w:tc>
+        <w:tc>
+          <w:tcPr>
+            <w:tcW w:w="0" w:type="auto"/>
+            <w:vAlign w:val="center"/>
+            <w:hideMark/>
+          </w:tcPr>
+          <w:p>
+            <w:pPr>
+              <w:rPr>
+                <w:bCs/>
+              </w:rPr>
+            </w:pPr>
+            <w:r>
+              <w:rPr>
+                <w:bCs/>
+              </w:rPr>
+              <w:t>n-type</w:t>
+            </w:r>
+          </w:p>
+        </w:tc>
+        <w:tc>
+          <w:tcPr>
+            <w:tcW w:w="0" w:type="auto"/>
+            <w:vAlign w:val="center"/>
+            <w:hideMark/>
+          </w:tcPr>
+          <w:p>
+            <w:pPr>
+              <w:rPr>
+                <w:bCs/>
+              </w:rPr>
+            </w:pPr>
+            <w:proofErr w:type="spellStart"/>
+            <w:r>
+              <w:rPr>
+                <w:bCs/>
+              </w:rPr>
+              <w:t>Repelled</w:t>
+            </w:r>
+            <w:proofErr w:type="spellEnd"/>
+            <w:r>
+              <w:rPr>
+                <w:bCs/>
+              </w:rPr>
+              <w:t xml:space="preserve"> </w:t>
+            </w:r>
+            <w:proofErr w:type="spellStart"/>
+            <w:r>
+              <w:rPr>
+                <w:bCs/>
+              </w:rPr>
+              <w:t>from</w:t>
+            </w:r>
+            <w:proofErr w:type="spellEnd"/>
+            <w:r>
+              <w:rPr>
+                <w:bCs/>
+              </w:rPr>
+              <w:t xml:space="preserve"> </w:t>
+            </w:r>
+            <w:proofErr w:type="spellStart"/>
+            <w:r>
+              <w:rPr>
+                <w:bCs/>
+              </w:rPr>
+              <w:t>junction</w:t>
+            </w:r>
+            <w:proofErr w:type="spellEnd"/>
+          </w:p>
+        </w:tc>
+        <w:tc>
+          <w:tcPr>
+            <w:tcW w:w="0" w:type="auto"/>
+            <w:vAlign w:val="center"/>
+            <w:hideMark/>
+          </w:tcPr>
+          <w:p>
+            <w:pPr>
+              <w:rPr>
+                <w:bCs/>
+              </w:rPr>
+            </w:pPr>
+            <w:r>
+              <w:rPr>
+                <w:rFonts w:ascii="Segoe UI Emoji" w:hAnsi="Segoe UI Emoji" w:cs="Segoe UI Emoji"/>
+                <w:bCs/>
+              </w:rPr>
+              <w:t>❌</w:t>
+            </w:r>
+            <w:r>
+              <w:rPr>
+                <w:bCs/>
+              </w:rPr>
+              <w:t xml:space="preserve"> </w:t>
+            </w:r>
+            <w:proofErr w:type="spellStart"/>
+            <w:r>
+              <w:rPr>
+                <w:bCs/>
+              </w:rPr>
+              <w:t>No</w:t>
+            </w:r>
+            <w:proofErr w:type="spellEnd"/>
+          </w:p>
+        </w:tc>
+      </w:tr>
+      <w:tr>
+        <w:trPr>
+          <w:tblCellSpacing w:w="15" w:type="dxa"/>
+        </w:trPr>
+        <w:tc>
+          <w:tcPr>
+            <w:tcW w:w="0" w:type="auto"/>
+            <w:vAlign w:val="center"/>
+            <w:hideMark/>
+          </w:tcPr>
+          <w:p>
+            <w:pPr>
+              <w:rPr>
+                <w:bCs/>
+              </w:rPr>
+            </w:pPr>
+            <w:proofErr w:type="spellStart"/>
+            <w:r>
+              <w:rPr>
+                <w:b/>
+                <w:bCs/>
+              </w:rPr>
+              <w:t>Minority</w:t>
+            </w:r>
+            <w:proofErr w:type="spellEnd"/>
+            <w:r>
+              <w:rPr>
+                <w:b/>
+                <w:bCs/>
+              </w:rPr>
+              <w:t xml:space="preserve"> (</w:t>
+            </w:r>
+            <w:proofErr w:type="spellStart"/>
+            <w:r>
+              <w:rPr>
+                <w:b/>
+                <w:bCs/>
+              </w:rPr>
+              <w:t>electrons</w:t>
+            </w:r>
+            <w:proofErr w:type="spellEnd"/>
+            <w:r>
+              <w:rPr>
+                <w:b/>
+                <w:bCs/>
+              </w:rPr>
+              <w:t>)</w:t>
+            </w:r>
+          </w:p>
+        </w:tc>
+        <w:tc>
+          <w:tcPr>
+            <w:tcW w:w="0" w:type="auto"/>
+            <w:vAlign w:val="center"/>
+            <w:hideMark/>
+          </w:tcPr>
+          <w:p>
+            <w:pPr>
+              <w:rPr>
+                <w:bCs/>
+              </w:rPr>
+            </w:pPr>
+            <w:r>
+              <w:rPr>
+                <w:bCs/>
+              </w:rPr>
+              <w:t>p-type</w:t>
+            </w:r>
+          </w:p>
+        </w:tc>
+        <w:tc>
+          <w:tcPr>
+            <w:tcW w:w="0" w:type="auto"/>
+            <w:vAlign w:val="center"/>
+            <w:hideMark/>
+          </w:tcPr>
+          <w:p>
+            <w:pPr>
+              <w:rPr>
+                <w:bCs/>
+                <w:lang w:val="en-US"/>
+              </w:rPr>
+            </w:pPr>
+            <w:r>
+              <w:rPr>
+                <w:bCs/>
+                <w:lang w:val="en-US"/>
+              </w:rPr>
+              <w:t>Drifted across junction by field</w:t>
+            </w:r>
+          </w:p>
+        </w:tc>
+        <w:tc>
+          <w:tcPr>
+            <w:tcW w:w="0" w:type="auto"/>
+            <w:vAlign w:val="center"/>
+            <w:hideMark/>
+          </w:tcPr>
+          <w:p>
+            <w:pPr>
+              <w:rPr>
+                <w:bCs/>
+              </w:rPr>
+            </w:pPr>
+            <w:r>
+              <w:rPr>
+                <w:rFonts w:ascii="Segoe UI Emoji" w:hAnsi="Segoe UI Emoji" w:cs="Segoe UI Emoji"/>
+                <w:bCs/>
+              </w:rPr>
+              <w:t>✅</w:t>
+            </w:r>
+            <w:r>
+              <w:rPr>
+                <w:bCs/>
+              </w:rPr>
+              <w:t xml:space="preserve"> Yes (</w:t>
+            </w:r>
+            <w:proofErr w:type="spellStart"/>
+            <w:r>
+              <w:rPr>
+                <w:bCs/>
+              </w:rPr>
+              <w:t>small</w:t>
+            </w:r>
+            <w:proofErr w:type="spellEnd"/>
+            <w:r>
+              <w:rPr>
+                <w:bCs/>
+              </w:rPr>
+              <w:t xml:space="preserve"> </w:t>
+            </w:r>
+            <w:proofErr w:type="spellStart"/>
+            <w:r>
+              <w:rPr>
+                <w:bCs/>
+              </w:rPr>
+              <w:t>drift</w:t>
+            </w:r>
+            <w:proofErr w:type="spellEnd"/>
+            <w:r>
+              <w:rPr>
+                <w:bCs/>
+              </w:rPr>
+              <w:t xml:space="preserve"> </w:t>
+            </w:r>
+            <w:proofErr w:type="spellStart"/>
+            <w:r>
+              <w:rPr>
+                <w:bCs/>
+              </w:rPr>
+              <w:t>current</w:t>
+            </w:r>
+            <w:proofErr w:type="spellEnd"/>
+            <w:r>
+              <w:rPr>
+                <w:bCs/>
+              </w:rPr>
+              <w:t>)</w:t>
+            </w:r>
+          </w:p>
+        </w:tc>
+      </w:tr>
+      <w:tr>
+        <w:trPr>
+          <w:tblCellSpacing w:w="15" w:type="dxa"/>
+        </w:trPr>
+        <w:tc>
+          <w:tcPr>
+            <w:tcW w:w="0" w:type="auto"/>
+            <w:vAlign w:val="center"/>
+            <w:hideMark/>
+          </w:tcPr>
+          <w:p>
+            <w:pPr>
+              <w:rPr>
+                <w:bCs/>
+              </w:rPr>
+            </w:pPr>
+            <w:proofErr w:type="spellStart"/>
+            <w:r>
+              <w:rPr>
+                <w:b/>
+                <w:bCs/>
+              </w:rPr>
+              <w:t>Minority</w:t>
+            </w:r>
+            <w:proofErr w:type="spellEnd"/>
+            <w:r>
+              <w:rPr>
+                <w:b/>
+                <w:bCs/>
+              </w:rPr>
+              <w:t xml:space="preserve"> (</w:t>
+            </w:r>
+            <w:proofErr w:type="spellStart"/>
+            <w:r>
+              <w:rPr>
+                <w:b/>
+                <w:bCs/>
+              </w:rPr>
+              <w:t>holes</w:t>
+            </w:r>
+            <w:proofErr w:type="spellEnd"/>
+            <w:r>
+              <w:rPr>
+                <w:b/>
+                <w:bCs/>
+              </w:rPr>
+              <w:t>)</w:t>
+            </w:r>
+          </w:p>
+        </w:tc>
+        <w:tc>
+          <w:tcPr>
+            <w:tcW w:w="0" w:type="auto"/>
+            <w:vAlign w:val="center"/>
+            <w:hideMark/>
+          </w:tcPr>
+          <w:p>
+            <w:pPr>
+              <w:rPr>
+                <w:bCs/>
+              </w:rPr>
+            </w:pPr>
+            <w:r>
+              <w:rPr>
+                <w:bCs/>
+              </w:rPr>
+              <w:t>n-type</w:t>
+            </w:r>
+          </w:p>
+        </w:tc>
+        <w:tc>
+          <w:tcPr>
+            <w:tcW w:w="0" w:type="auto"/>
+            <w:vAlign w:val="center"/>
+            <w:hideMark/>
+          </w:tcPr>
+          <w:p>
+            <w:pPr>
+              <w:rPr>
+                <w:bCs/>
+                <w:lang w:val="en-US"/>
+              </w:rPr>
+            </w:pPr>
+            <w:r>
+              <w:rPr>
+                <w:bCs/>
+                <w:lang w:val="en-US"/>
+              </w:rPr>
+              <w:t>Drifted across junction by field</w:t>
+            </w:r>
+          </w:p>
+        </w:tc>
+        <w:tc>
+          <w:tcPr>
+            <w:tcW w:w="0" w:type="auto"/>
+            <w:vAlign w:val="center"/>
+            <w:hideMark/>
+          </w:tcPr>
+          <w:p>
+            <w:pPr>
+              <w:rPr>
+                <w:bCs/>
+              </w:rPr>
+            </w:pPr>
+            <w:r>
+              <w:rPr>
+                <w:rFonts w:ascii="Segoe UI Emoji" w:hAnsi="Segoe UI Emoji" w:cs="Segoe UI Emoji"/>
+                <w:bCs/>
+              </w:rPr>
+              <w:t>✅</w:t>
+            </w:r>
+            <w:r>
+              <w:rPr>
+                <w:bCs/>
+              </w:rPr>
+              <w:t xml:space="preserve"> Yes (</w:t>
+            </w:r>
+            <w:proofErr w:type="spellStart"/>
+            <w:r>
+              <w:rPr>
+                <w:bCs/>
+              </w:rPr>
+              <w:t>small</w:t>
+            </w:r>
+            <w:proofErr w:type="spellEnd"/>
+            <w:r>
+              <w:rPr>
+                <w:bCs/>
+              </w:rPr>
+              <w:t xml:space="preserve"> </w:t>
+            </w:r>
+            <w:proofErr w:type="spellStart"/>
+            <w:r>
+              <w:rPr>
+                <w:bCs/>
+              </w:rPr>
+              <w:t>drift</w:t>
+            </w:r>
+            <w:proofErr w:type="spellEnd"/>
+            <w:r>
+              <w:rPr>
+                <w:bCs/>
+              </w:rPr>
+              <w:t xml:space="preserve"> </w:t>
+            </w:r>
+            <w:proofErr w:type="spellStart"/>
+            <w:r>
+              <w:rPr>
+                <w:bCs/>
+              </w:rPr>
+              <w:t>current</w:t>
+            </w:r>
+            <w:proofErr w:type="spellEnd"/>
+            <w:r>
+              <w:rPr>
+                <w:bCs/>
+              </w:rPr>
+              <w:t>)</w:t>
+            </w:r>
+          </w:p>
+        </w:tc>
+      </w:tr>
+    </w:tbl>
+    <w:p>
+      <w:pPr>
+        <w:rPr>
+          <w:bCs/>
+          <w:lang w:val="en-US"/>
+        </w:rPr>
+      </w:pPr>
+    </w:p>
+    <w:p>
+      <w:pPr>
+        <w:rPr>
+          <w:b/>
+          <w:u w:val="single"/>
+          <w:lang w:val="en-US"/>
+        </w:rPr>
+      </w:pPr>
+      <w:r>
+        <w:rPr>
+          <w:b/>
+          <w:u w:val="single"/>
+          <w:lang w:val="en-US"/>
+        </w:rPr>
+        <w:t xml:space="preserve">Summary table in </w:t>
+      </w:r>
+      <w:r>
+        <w:rPr>
+          <w:b/>
+          <w:u w:val="single"/>
+          <w:lang w:val="en-US"/>
+        </w:rPr>
+        <w:t>forward</w:t>
+      </w:r>
+      <w:r>
+        <w:rPr>
+          <w:b/>
+          <w:u w:val="single"/>
+          <w:lang w:val="en-US"/>
+        </w:rPr>
+        <w:t xml:space="preserve"> bias of p-n junction:</w:t>
+      </w:r>
+    </w:p>
+    <w:p>
+      <w:pPr>
+        <w:spacing w:after="120" w:line="240" w:lineRule="auto"/>
+        <w:rPr>
+          <w:b/>
+          <w:bCs/>
+          <w:lang w:val="en-US"/>
+        </w:rPr>
+      </w:pPr>
+      <w:r>
+        <w:rPr>
+          <w:rFonts w:ascii="Segoe UI Emoji" w:hAnsi="Segoe UI Emoji" w:cs="Segoe UI Emoji"/>
+          <w:b/>
+          <w:bCs/>
+        </w:rPr>
+        <w:t>💡</w:t>
+      </w:r>
+      <w:r>
+        <w:rPr>
+          <w:b/>
+          <w:bCs/>
+          <w:lang w:val="en-US"/>
+        </w:rPr>
+        <w:t xml:space="preserve"> Is There Diffusion? Yes!</w:t>
+      </w:r>
+    </w:p>
+    <w:p>
+      <w:pPr>
+        <w:spacing w:after="120" w:line="240" w:lineRule="auto"/>
+        <w:rPr>
+          <w:b/>
+          <w:bCs/>
+        </w:rPr>
+      </w:pPr>
+      <w:r>
+        <w:rPr>
+          <w:rFonts w:ascii="Segoe UI Emoji" w:hAnsi="Segoe UI Emoji" w:cs="Segoe UI Emoji"/>
+          <w:b/>
+          <w:bCs/>
+        </w:rPr>
+        <w:t>🔄</w:t>
+      </w:r>
+      <w:r>
+        <w:rPr>
+          <w:b/>
+          <w:bCs/>
+        </w:rPr>
+        <w:t xml:space="preserve"> Carrier </w:t>
+      </w:r>
+      <w:proofErr w:type="spellStart"/>
+      <w:r>
+        <w:rPr>
+          <w:b/>
+          <w:bCs/>
+        </w:rPr>
+        <w:t>Injection</w:t>
+      </w:r>
+      <w:proofErr w:type="spellEnd"/>
+      <w:r>
+        <w:rPr>
+          <w:b/>
+          <w:bCs/>
+        </w:rPr>
+        <w:t xml:space="preserve"> &amp; Diffusion:</w:t>
+      </w:r>
+    </w:p>
+    <w:p>
+      <w:pPr>
+        <w:numPr>
+          <w:ilvl w:val="0"/>
+          <w:numId w:val="12"/>
+        </w:numPr>
+        <w:spacing w:after="120" w:line="240" w:lineRule="auto"/>
+        <w:rPr>
+          <w:bCs/>
+          <w:lang w:val="en-US"/>
+        </w:rPr>
+      </w:pPr>
+      <w:r>
+        <w:rPr>
+          <w:bCs/>
+          <w:lang w:val="en-US"/>
+        </w:rPr>
+        <w:t xml:space="preserve">The injected </w:t>
+      </w:r>
+      <w:r>
+        <w:rPr>
+          <w:b/>
+          <w:bCs/>
+          <w:lang w:val="en-US"/>
+        </w:rPr>
+        <w:t>minority carriers</w:t>
+      </w:r>
+      <w:r>
+        <w:rPr>
+          <w:bCs/>
+          <w:lang w:val="en-US"/>
+        </w:rPr>
+        <w:t xml:space="preserve"> (electrons in p, holes in n) </w:t>
+      </w:r>
+      <w:r>
+        <w:rPr>
+          <w:b/>
+          <w:bCs/>
+          <w:lang w:val="en-US"/>
+        </w:rPr>
+        <w:t>diffuse</w:t>
+      </w:r>
+      <w:r>
+        <w:rPr>
+          <w:bCs/>
+          <w:lang w:val="en-US"/>
+        </w:rPr>
+        <w:t xml:space="preserve"> away from the junction.</w:t>
+      </w:r>
+    </w:p>
+    <w:p>
+      <w:pPr>
+        <w:numPr>
+          <w:ilvl w:val="0"/>
+          <w:numId w:val="12"/>
+        </w:numPr>
+        <w:spacing w:after="120" w:line="240" w:lineRule="auto"/>
+        <w:rPr>
+          <w:bCs/>
+          <w:lang w:val="en-US"/>
+        </w:rPr>
+      </w:pPr>
+      <w:r>
+        <w:rPr>
+          <w:bCs/>
+          <w:lang w:val="en-US"/>
+        </w:rPr>
+        <w:t xml:space="preserve">This </w:t>
+      </w:r>
+      <w:r>
+        <w:rPr>
+          <w:b/>
+          <w:bCs/>
+          <w:lang w:val="en-US"/>
+        </w:rPr>
+        <w:t>diffusion</w:t>
+      </w:r>
+      <w:r>
+        <w:rPr>
+          <w:bCs/>
+          <w:lang w:val="en-US"/>
+        </w:rPr>
+        <w:t xml:space="preserve"> is the </w:t>
+      </w:r>
+      <w:r>
+        <w:rPr>
+          <w:b/>
+          <w:bCs/>
+          <w:lang w:val="en-US"/>
+        </w:rPr>
+        <w:t>main component of current</w:t>
+      </w:r>
+      <w:r>
+        <w:rPr>
+          <w:bCs/>
+          <w:lang w:val="en-US"/>
+        </w:rPr>
+        <w:t xml:space="preserve"> in forward bias.</w:t>
+      </w:r>
+    </w:p>
+    <w:p>
+      <w:pPr>
+        <w:numPr>
+          <w:ilvl w:val="0"/>
+          <w:numId w:val="13"/>
+        </w:numPr>
+        <w:spacing w:after="120" w:line="240" w:lineRule="auto"/>
+        <w:rPr>
+          <w:bCs/>
+          <w:lang w:val="en-US"/>
+        </w:rPr>
+      </w:pPr>
+      <w:r>
+        <w:rPr>
+          <w:bCs/>
+          <w:lang w:val="en-US"/>
+        </w:rPr>
+        <w:t xml:space="preserve">This exponential behavior arises because of </w:t>
+      </w:r>
+      <w:r>
+        <w:rPr>
+          <w:b/>
+          <w:bCs/>
+          <w:lang w:val="en-US"/>
+        </w:rPr>
+        <w:t>diffusion current</w:t>
+      </w:r>
+      <w:r>
+        <w:rPr>
+          <w:bCs/>
+          <w:lang w:val="en-US"/>
+        </w:rPr>
+        <w:t xml:space="preserve"> from carrier injection.</w:t>
+      </w:r>
+    </w:p>
+    <w:p>
+      <w:pPr>
+        <w:spacing w:after="120" w:line="240" w:lineRule="auto"/>
+        <w:rPr>
+          <w:b/>
+          <w:bCs/>
+          <w:lang w:val="en-US"/>
+        </w:rPr>
+      </w:pPr>
+      <w:r>
+        <w:rPr>
+          <w:rFonts w:ascii="Segoe UI Symbol" w:hAnsi="Segoe UI Symbol" w:cs="Segoe UI Symbol"/>
+          <w:b/>
+          <w:bCs/>
+        </w:rPr>
+        <w:t>🌪</w:t>
+      </w:r>
+      <w:r>
+        <w:rPr>
+          <w:b/>
+          <w:bCs/>
+          <w:lang w:val="en-US"/>
+        </w:rPr>
+        <w:t xml:space="preserve"> Is There Drift? Only Inside Depletion Region</w:t>
+      </w:r>
+    </w:p>
+    <w:p>
+      <w:pPr>
+        <w:numPr>
+          <w:ilvl w:val="0"/>
+          <w:numId w:val="14"/>
+        </w:numPr>
+        <w:spacing w:after="120" w:line="240" w:lineRule="auto"/>
+        <w:rPr>
+          <w:bCs/>
+          <w:lang w:val="en-US"/>
+        </w:rPr>
+      </w:pPr>
+      <w:r>
+        <w:rPr>
+          <w:b/>
+          <w:bCs/>
+          <w:lang w:val="en-US"/>
+        </w:rPr>
+        <w:t>Drift current</w:t>
+      </w:r>
+      <w:r>
+        <w:rPr>
+          <w:bCs/>
+          <w:lang w:val="en-US"/>
+        </w:rPr>
+        <w:t xml:space="preserve"> is present </w:t>
+      </w:r>
+      <w:r>
+        <w:rPr>
+          <w:b/>
+          <w:bCs/>
+          <w:lang w:val="en-US"/>
+        </w:rPr>
+        <w:t>inside the depletion region</w:t>
+      </w:r>
+      <w:r>
+        <w:rPr>
+          <w:bCs/>
+          <w:lang w:val="en-US"/>
+        </w:rPr>
+        <w:t>:</w:t>
+      </w:r>
+    </w:p>
+    <w:p>
+      <w:pPr>
+        <w:numPr>
+          <w:ilvl w:val="1"/>
+          <w:numId w:val="14"/>
+        </w:numPr>
+        <w:spacing w:after="120" w:line="240" w:lineRule="auto"/>
+        <w:rPr>
+          <w:bCs/>
+          <w:lang w:val="en-US"/>
+        </w:rPr>
+      </w:pPr>
+      <w:r>
+        <w:rPr>
+          <w:bCs/>
+          <w:lang w:val="en-US"/>
+        </w:rPr>
+        <w:t xml:space="preserve">The built-in field </w:t>
+      </w:r>
+      <w:r>
+        <w:rPr>
+          <w:b/>
+          <w:bCs/>
+          <w:lang w:val="en-US"/>
+        </w:rPr>
+        <w:t>sweeps out</w:t>
+      </w:r>
+      <w:r>
+        <w:rPr>
+          <w:bCs/>
+          <w:lang w:val="en-US"/>
+        </w:rPr>
+        <w:t xml:space="preserve"> the minority carriers that arrive at the edge.</w:t>
+      </w:r>
+    </w:p>
+    <w:p>
+      <w:pPr>
+        <w:numPr>
+          <w:ilvl w:val="0"/>
+          <w:numId w:val="14"/>
+        </w:numPr>
+        <w:spacing w:after="120" w:line="240" w:lineRule="auto"/>
+        <w:rPr>
+          <w:bCs/>
+          <w:lang w:val="en-US"/>
+        </w:rPr>
+      </w:pPr>
+      <w:r>
+        <w:rPr>
+          <w:bCs/>
+          <w:lang w:val="en-US"/>
+        </w:rPr>
+        <w:t xml:space="preserve">But in the </w:t>
+      </w:r>
+      <w:r>
+        <w:rPr>
+          <w:b/>
+          <w:bCs/>
+          <w:lang w:val="en-US"/>
+        </w:rPr>
+        <w:t>neutral regions</w:t>
+      </w:r>
+      <w:r>
+        <w:rPr>
+          <w:bCs/>
+          <w:lang w:val="en-US"/>
+        </w:rPr>
+        <w:t xml:space="preserve">, carrier transport is dominated by </w:t>
+      </w:r>
+      <w:r>
+        <w:rPr>
+          <w:b/>
+          <w:bCs/>
+          <w:lang w:val="en-US"/>
+        </w:rPr>
+        <w:t>diffusion</w:t>
+      </w:r>
+      <w:r>
+        <w:rPr>
+          <w:bCs/>
+          <w:lang w:val="en-US"/>
+        </w:rPr>
+        <w:t>.</w:t>
+      </w:r>
+    </w:p>
+    <w:tbl>
+      <w:tblPr>
+        <w:tblW w:w="0" w:type="auto"/>
+        <w:tblCellSpacing w:w="15" w:type="dxa"/>
+        <w:tblCellMar>
+          <w:top w:w="15" w:type="dxa"/>
+          <w:left w:w="15" w:type="dxa"/>
+          <w:bottom w:w="15" w:type="dxa"/>
+          <w:right w:w="15" w:type="dxa"/>
+        </w:tblCellMar>
+        <w:tblLook w:val="04A0" w:firstRow="1" w:lastRow="0" w:firstColumn="1" w:lastColumn="0" w:noHBand="0" w:noVBand="1"/>
+      </w:tblPr>
+      <w:tblGrid>
+        <w:gridCol w:w="2201"/>
+        <w:gridCol w:w="1103"/>
+        <w:gridCol w:w="2588"/>
+        <w:gridCol w:w="2563"/>
+      </w:tblGrid>
+      <w:tr>
+        <w:trPr>
+          <w:tblHeader/>
+          <w:tblCellSpacing w:w="15" w:type="dxa"/>
+        </w:trPr>
+        <w:tc>
+          <w:tcPr>
+            <w:tcW w:w="0" w:type="auto"/>
+            <w:vAlign w:val="center"/>
+            <w:hideMark/>
+          </w:tcPr>
+          <w:p>
+            <w:pPr>
+              <w:jc w:val="both"/>
+              <w:rPr>
+                <w:b/>
+                <w:bCs/>
+              </w:rPr>
+            </w:pPr>
+            <w:r>
+              <w:rPr>
+                <w:b/>
+                <w:bCs/>
+              </w:rPr>
+              <w:t>Carrier Type</w:t>
+            </w:r>
+          </w:p>
+        </w:tc>
+        <w:tc>
+          <w:tcPr>
+            <w:tcW w:w="0" w:type="auto"/>
+            <w:vAlign w:val="center"/>
+            <w:hideMark/>
+          </w:tcPr>
+          <w:p>
+            <w:pPr>
+              <w:jc w:val="both"/>
+              <w:rPr>
+                <w:b/>
+                <w:bCs/>
+              </w:rPr>
+            </w:pPr>
+            <w:r>
+              <w:rPr>
+                <w:b/>
+                <w:bCs/>
+              </w:rPr>
+              <w:t>Region</w:t>
+            </w:r>
+          </w:p>
+        </w:tc>
+        <w:tc>
+          <w:tcPr>
+            <w:tcW w:w="0" w:type="auto"/>
+            <w:vAlign w:val="center"/>
+            <w:hideMark/>
+          </w:tcPr>
+          <w:p>
+            <w:pPr>
+              <w:jc w:val="both"/>
+              <w:rPr>
+                <w:b/>
+                <w:bCs/>
+              </w:rPr>
+            </w:pPr>
+            <w:proofErr w:type="spellStart"/>
+            <w:r>
+              <w:rPr>
+                <w:b/>
+                <w:bCs/>
+              </w:rPr>
+              <w:t>Mechanism</w:t>
+            </w:r>
+            <w:proofErr w:type="spellEnd"/>
+          </w:p>
+        </w:tc>
+        <w:tc>
+          <w:tcPr>
+            <w:tcW w:w="0" w:type="auto"/>
+            <w:vAlign w:val="center"/>
+            <w:hideMark/>
+          </w:tcPr>
+          <w:p>
+            <w:pPr>
+              <w:jc w:val="both"/>
+              <w:rPr>
+                <w:b/>
+                <w:bCs/>
+              </w:rPr>
+            </w:pPr>
+            <w:proofErr w:type="spellStart"/>
+            <w:r>
+              <w:rPr>
+                <w:b/>
+                <w:bCs/>
+              </w:rPr>
+              <w:t>Contribution</w:t>
+            </w:r>
+            <w:proofErr w:type="spellEnd"/>
+          </w:p>
+        </w:tc>
+      </w:tr>
+      <w:tr>
+        <w:trPr>
+          <w:tblCellSpacing w:w="15" w:type="dxa"/>
+        </w:trPr>
+        <w:tc>
+          <w:tcPr>
+            <w:tcW w:w="0" w:type="auto"/>
+            <w:vAlign w:val="center"/>
+            <w:hideMark/>
+          </w:tcPr>
+          <w:p>
+            <w:pPr>
+              <w:jc w:val="both"/>
+              <w:rPr>
+                <w:bCs/>
+              </w:rPr>
+            </w:pPr>
+            <w:proofErr w:type="spellStart"/>
+            <w:r>
+              <w:rPr>
+                <w:b/>
+                <w:bCs/>
+              </w:rPr>
+              <w:t>Majority</w:t>
+            </w:r>
+            <w:proofErr w:type="spellEnd"/>
+            <w:r>
+              <w:rPr>
+                <w:b/>
+                <w:bCs/>
+              </w:rPr>
+              <w:t xml:space="preserve"> (</w:t>
+            </w:r>
+            <w:proofErr w:type="spellStart"/>
+            <w:r>
+              <w:rPr>
+                <w:b/>
+                <w:bCs/>
+              </w:rPr>
+              <w:t>holes</w:t>
+            </w:r>
+            <w:proofErr w:type="spellEnd"/>
+            <w:r>
+              <w:rPr>
+                <w:b/>
+                <w:bCs/>
+              </w:rPr>
+              <w:t>)</w:t>
+            </w:r>
+          </w:p>
+        </w:tc>
+        <w:tc>
+          <w:tcPr>
+            <w:tcW w:w="0" w:type="auto"/>
+            <w:vAlign w:val="center"/>
+            <w:hideMark/>
+          </w:tcPr>
+          <w:p>
+            <w:pPr>
+              <w:jc w:val="both"/>
+              <w:rPr>
+                <w:bCs/>
+              </w:rPr>
+            </w:pPr>
+            <w:r>
+              <w:rPr>
+                <w:bCs/>
+              </w:rPr>
+              <w:t>p-type → n</w:t>
+            </w:r>
+          </w:p>
+        </w:tc>
+        <w:tc>
+          <w:tcPr>
+            <w:tcW w:w="0" w:type="auto"/>
+            <w:vAlign w:val="center"/>
+            <w:hideMark/>
+          </w:tcPr>
+          <w:p>
+            <w:pPr>
+              <w:jc w:val="both"/>
+              <w:rPr>
+                <w:bCs/>
+              </w:rPr>
+            </w:pPr>
+            <w:r>
+              <w:rPr>
+                <w:bCs/>
+              </w:rPr>
+              <w:t xml:space="preserve">Cross </w:t>
+            </w:r>
+            <w:proofErr w:type="spellStart"/>
+            <w:r>
+              <w:rPr>
+                <w:bCs/>
+              </w:rPr>
+              <w:t>junction</w:t>
+            </w:r>
+            <w:proofErr w:type="spellEnd"/>
+            <w:r>
+              <w:rPr>
+                <w:bCs/>
+              </w:rPr>
+              <w:t xml:space="preserve"> (</w:t>
+            </w:r>
+            <w:proofErr w:type="spellStart"/>
+            <w:r>
+              <w:rPr>
+                <w:bCs/>
+              </w:rPr>
+              <w:t>injected</w:t>
+            </w:r>
+            <w:proofErr w:type="spellEnd"/>
+            <w:r>
+              <w:rPr>
+                <w:bCs/>
+              </w:rPr>
+              <w:t>)</w:t>
+            </w:r>
+          </w:p>
+        </w:tc>
+        <w:tc>
+          <w:tcPr>
+            <w:tcW w:w="0" w:type="auto"/>
+            <w:vAlign w:val="center"/>
+            <w:hideMark/>
+          </w:tcPr>
+          <w:p>
+            <w:pPr>
+              <w:jc w:val="both"/>
+              <w:rPr>
+                <w:bCs/>
+              </w:rPr>
+            </w:pPr>
+            <w:r>
+              <w:rPr>
+                <w:rFonts w:ascii="Segoe UI Emoji" w:hAnsi="Segoe UI Emoji" w:cs="Segoe UI Emoji"/>
+                <w:bCs/>
+              </w:rPr>
+              <w:t>✅</w:t>
+            </w:r>
+            <w:r>
+              <w:rPr>
+                <w:bCs/>
+              </w:rPr>
+              <w:t xml:space="preserve"> Major </w:t>
+            </w:r>
+            <w:proofErr w:type="spellStart"/>
+            <w:r>
+              <w:rPr>
+                <w:bCs/>
+              </w:rPr>
+              <w:t>part</w:t>
+            </w:r>
+            <w:proofErr w:type="spellEnd"/>
+            <w:r>
+              <w:rPr>
+                <w:bCs/>
+              </w:rPr>
+              <w:t xml:space="preserve"> of </w:t>
+            </w:r>
+            <w:proofErr w:type="spellStart"/>
+            <w:r>
+              <w:rPr>
+                <w:bCs/>
+              </w:rPr>
+              <w:t>current</w:t>
+            </w:r>
+            <w:proofErr w:type="spellEnd"/>
+          </w:p>
+        </w:tc>
+      </w:tr>
+      <w:tr>
+        <w:trPr>
+          <w:tblCellSpacing w:w="15" w:type="dxa"/>
+        </w:trPr>
+        <w:tc>
+          <w:tcPr>
+            <w:tcW w:w="0" w:type="auto"/>
+            <w:vAlign w:val="center"/>
+            <w:hideMark/>
+          </w:tcPr>
+          <w:p>
+            <w:pPr>
+              <w:jc w:val="both"/>
+              <w:rPr>
+                <w:bCs/>
+              </w:rPr>
+            </w:pPr>
+            <w:proofErr w:type="spellStart"/>
+            <w:r>
+              <w:rPr>
+                <w:b/>
+                <w:bCs/>
+              </w:rPr>
+              <w:t>Majority</w:t>
+            </w:r>
+            <w:proofErr w:type="spellEnd"/>
+            <w:r>
+              <w:rPr>
+                <w:b/>
+                <w:bCs/>
+              </w:rPr>
+              <w:t xml:space="preserve"> (</w:t>
+            </w:r>
+            <w:proofErr w:type="spellStart"/>
+            <w:r>
+              <w:rPr>
+                <w:b/>
+                <w:bCs/>
+              </w:rPr>
+              <w:t>electrons</w:t>
+            </w:r>
+            <w:proofErr w:type="spellEnd"/>
+            <w:r>
+              <w:rPr>
+                <w:b/>
+                <w:bCs/>
+              </w:rPr>
+              <w:t>)</w:t>
+            </w:r>
+          </w:p>
+        </w:tc>
+        <w:tc>
+          <w:tcPr>
+            <w:tcW w:w="0" w:type="auto"/>
+            <w:vAlign w:val="center"/>
+            <w:hideMark/>
+          </w:tcPr>
+          <w:p>
+            <w:pPr>
+              <w:jc w:val="both"/>
+              <w:rPr>
+                <w:bCs/>
+              </w:rPr>
+            </w:pPr>
+            <w:r>
+              <w:rPr>
+                <w:bCs/>
+              </w:rPr>
+              <w:t>n-type → p</w:t>
+            </w:r>
+          </w:p>
+        </w:tc>
+        <w:tc>
+          <w:tcPr>
+            <w:tcW w:w="0" w:type="auto"/>
+            <w:vAlign w:val="center"/>
+            <w:hideMark/>
+          </w:tcPr>
+          <w:p>
+            <w:pPr>
+              <w:jc w:val="both"/>
+              <w:rPr>
+                <w:bCs/>
+              </w:rPr>
+            </w:pPr>
+            <w:r>
+              <w:rPr>
+                <w:bCs/>
+              </w:rPr>
+              <w:t xml:space="preserve">Cross </w:t>
+            </w:r>
+            <w:proofErr w:type="spellStart"/>
+            <w:r>
+              <w:rPr>
+                <w:bCs/>
+              </w:rPr>
+              <w:t>junction</w:t>
+            </w:r>
+            <w:proofErr w:type="spellEnd"/>
+            <w:r>
+              <w:rPr>
+                <w:bCs/>
+              </w:rPr>
+              <w:t xml:space="preserve"> (</w:t>
+            </w:r>
+            <w:proofErr w:type="spellStart"/>
+            <w:r>
+              <w:rPr>
+                <w:bCs/>
+              </w:rPr>
+              <w:t>injected</w:t>
+            </w:r>
+            <w:proofErr w:type="spellEnd"/>
+            <w:r>
+              <w:rPr>
+                <w:bCs/>
+              </w:rPr>
+              <w:t>)</w:t>
+            </w:r>
+          </w:p>
+        </w:tc>
+        <w:tc>
+          <w:tcPr>
+            <w:tcW w:w="0" w:type="auto"/>
+            <w:vAlign w:val="center"/>
+            <w:hideMark/>
+          </w:tcPr>
+          <w:p>
+            <w:pPr>
+              <w:jc w:val="both"/>
+              <w:rPr>
+                <w:bCs/>
+              </w:rPr>
+            </w:pPr>
+            <w:r>
+              <w:rPr>
+                <w:rFonts w:ascii="Segoe UI Emoji" w:hAnsi="Segoe UI Emoji" w:cs="Segoe UI Emoji"/>
+                <w:bCs/>
+              </w:rPr>
+              <w:t>✅</w:t>
+            </w:r>
+            <w:r>
+              <w:rPr>
+                <w:bCs/>
+              </w:rPr>
+              <w:t xml:space="preserve"> Major </w:t>
+            </w:r>
+            <w:proofErr w:type="spellStart"/>
+            <w:r>
+              <w:rPr>
+                <w:bCs/>
+              </w:rPr>
+              <w:t>part</w:t>
+            </w:r>
+            <w:proofErr w:type="spellEnd"/>
+            <w:r>
+              <w:rPr>
+                <w:bCs/>
+              </w:rPr>
+              <w:t xml:space="preserve"> of </w:t>
+            </w:r>
+            <w:proofErr w:type="spellStart"/>
+            <w:r>
+              <w:rPr>
+                <w:bCs/>
+              </w:rPr>
+              <w:t>current</w:t>
+            </w:r>
+            <w:proofErr w:type="spellEnd"/>
+          </w:p>
+        </w:tc>
+      </w:tr>
+      <w:tr>
+        <w:trPr>
+          <w:tblCellSpacing w:w="15" w:type="dxa"/>
+        </w:trPr>
+        <w:tc>
+          <w:tcPr>
+            <w:tcW w:w="0" w:type="auto"/>
+            <w:vAlign w:val="center"/>
+            <w:hideMark/>
+          </w:tcPr>
+          <w:p>
+            <w:pPr>
+              <w:jc w:val="both"/>
+              <w:rPr>
+                <w:bCs/>
+              </w:rPr>
+            </w:pPr>
+            <w:proofErr w:type="spellStart"/>
+            <w:r>
+              <w:rPr>
+                <w:b/>
+                <w:bCs/>
+              </w:rPr>
+              <w:t>Minority</w:t>
+            </w:r>
+            <w:proofErr w:type="spellEnd"/>
+            <w:r>
+              <w:rPr>
+                <w:b/>
+                <w:bCs/>
+              </w:rPr>
+              <w:t xml:space="preserve"> (</w:t>
+            </w:r>
+            <w:proofErr w:type="spellStart"/>
+            <w:r>
+              <w:rPr>
+                <w:b/>
+                <w:bCs/>
+              </w:rPr>
+              <w:t>electrons</w:t>
+            </w:r>
+            <w:proofErr w:type="spellEnd"/>
+            <w:r>
+              <w:rPr>
+                <w:b/>
+                <w:bCs/>
+              </w:rPr>
+              <w:t>)</w:t>
+            </w:r>
+          </w:p>
+        </w:tc>
+        <w:tc>
+          <w:tcPr>
+            <w:tcW w:w="0" w:type="auto"/>
+            <w:vAlign w:val="center"/>
+            <w:hideMark/>
+          </w:tcPr>
+          <w:p>
+            <w:pPr>
+              <w:jc w:val="both"/>
+              <w:rPr>
+                <w:bCs/>
+              </w:rPr>
+            </w:pPr>
+            <w:r>
+              <w:rPr>
+                <w:bCs/>
+              </w:rPr>
+              <w:t>p-type</w:t>
+            </w:r>
+          </w:p>
+        </w:tc>
+        <w:tc>
+          <w:tcPr>
+            <w:tcW w:w="0" w:type="auto"/>
+            <w:vAlign w:val="center"/>
+            <w:hideMark/>
+          </w:tcPr>
+          <w:p>
+            <w:pPr>
+              <w:jc w:val="both"/>
+              <w:rPr>
+                <w:bCs/>
+              </w:rPr>
+            </w:pPr>
+            <w:r>
+              <w:rPr>
+                <w:bCs/>
+              </w:rPr>
+              <w:t xml:space="preserve">Drift (quick </w:t>
+            </w:r>
+            <w:proofErr w:type="spellStart"/>
+            <w:r>
+              <w:rPr>
+                <w:bCs/>
+              </w:rPr>
+              <w:t>removal</w:t>
+            </w:r>
+            <w:proofErr w:type="spellEnd"/>
+            <w:r>
+              <w:rPr>
+                <w:bCs/>
+              </w:rPr>
+              <w:t>)</w:t>
+            </w:r>
+          </w:p>
+        </w:tc>
+        <w:tc>
+          <w:tcPr>
+            <w:tcW w:w="0" w:type="auto"/>
+            <w:vAlign w:val="center"/>
+            <w:hideMark/>
+          </w:tcPr>
+          <w:p>
+            <w:pPr>
+              <w:jc w:val="both"/>
+              <w:rPr>
+                <w:bCs/>
+              </w:rPr>
+            </w:pPr>
+            <w:r>
+              <w:rPr>
+                <w:rFonts w:ascii="Segoe UI Emoji" w:hAnsi="Segoe UI Emoji" w:cs="Segoe UI Emoji"/>
+                <w:bCs/>
+              </w:rPr>
+              <w:t>✅</w:t>
+            </w:r>
+            <w:r>
+              <w:rPr>
+                <w:bCs/>
+              </w:rPr>
+              <w:t xml:space="preserve"> Sustains </w:t>
+            </w:r>
+            <w:proofErr w:type="spellStart"/>
+            <w:r>
+              <w:rPr>
+                <w:bCs/>
+              </w:rPr>
+              <w:t>current</w:t>
+            </w:r>
+            <w:proofErr w:type="spellEnd"/>
+          </w:p>
+        </w:tc>
+      </w:tr>
+      <w:tr>
+        <w:trPr>
+          <w:tblCellSpacing w:w="15" w:type="dxa"/>
+        </w:trPr>
+        <w:tc>
+          <w:tcPr>
+            <w:tcW w:w="0" w:type="auto"/>
+            <w:vAlign w:val="center"/>
+            <w:hideMark/>
+          </w:tcPr>
+          <w:p>
+            <w:pPr>
+              <w:jc w:val="both"/>
+              <w:rPr>
+                <w:bCs/>
+              </w:rPr>
+            </w:pPr>
+            <w:proofErr w:type="spellStart"/>
+            <w:r>
+              <w:rPr>
+                <w:b/>
+                <w:bCs/>
+              </w:rPr>
+              <w:t>Minority</w:t>
+            </w:r>
+            <w:proofErr w:type="spellEnd"/>
+            <w:r>
+              <w:rPr>
+                <w:b/>
+                <w:bCs/>
+              </w:rPr>
+              <w:t xml:space="preserve"> (</w:t>
+            </w:r>
+            <w:proofErr w:type="spellStart"/>
+            <w:r>
+              <w:rPr>
+                <w:b/>
+                <w:bCs/>
+              </w:rPr>
+              <w:t>holes</w:t>
+            </w:r>
+            <w:proofErr w:type="spellEnd"/>
+            <w:r>
+              <w:rPr>
+                <w:b/>
+                <w:bCs/>
+              </w:rPr>
+              <w:t>)</w:t>
+            </w:r>
+          </w:p>
+        </w:tc>
+        <w:tc>
+          <w:tcPr>
+            <w:tcW w:w="0" w:type="auto"/>
+            <w:vAlign w:val="center"/>
+            <w:hideMark/>
+          </w:tcPr>
+          <w:p>
+            <w:pPr>
+              <w:jc w:val="both"/>
+              <w:rPr>
+                <w:bCs/>
+              </w:rPr>
+            </w:pPr>
+            <w:r>
+              <w:rPr>
+                <w:bCs/>
+              </w:rPr>
+              <w:t>n-type</w:t>
+            </w:r>
+          </w:p>
+        </w:tc>
+        <w:tc>
+          <w:tcPr>
+            <w:tcW w:w="0" w:type="auto"/>
+            <w:vAlign w:val="center"/>
+            <w:hideMark/>
+          </w:tcPr>
+          <w:p>
+            <w:pPr>
+              <w:jc w:val="both"/>
+              <w:rPr>
+                <w:bCs/>
+              </w:rPr>
+            </w:pPr>
+            <w:r>
+              <w:rPr>
+                <w:bCs/>
+              </w:rPr>
+              <w:t xml:space="preserve">Drift (quick </w:t>
+            </w:r>
+            <w:proofErr w:type="spellStart"/>
+            <w:r>
+              <w:rPr>
+                <w:bCs/>
+              </w:rPr>
+              <w:t>removal</w:t>
+            </w:r>
+            <w:proofErr w:type="spellEnd"/>
+            <w:r>
+              <w:rPr>
+                <w:bCs/>
+              </w:rPr>
+              <w:t>)</w:t>
+            </w:r>
+          </w:p>
+        </w:tc>
+        <w:tc>
+          <w:tcPr>
+            <w:tcW w:w="0" w:type="auto"/>
+            <w:vAlign w:val="center"/>
+            <w:hideMark/>
+          </w:tcPr>
+          <w:p>
+            <w:pPr>
+              <w:jc w:val="both"/>
+              <w:rPr>
+                <w:bCs/>
+              </w:rPr>
+            </w:pPr>
+            <w:r>
+              <w:rPr>
+                <w:rFonts w:ascii="Segoe UI Emoji" w:hAnsi="Segoe UI Emoji" w:cs="Segoe UI Emoji"/>
+                <w:bCs/>
+              </w:rPr>
+              <w:t>✅</w:t>
+            </w:r>
+            <w:r>
+              <w:rPr>
+                <w:bCs/>
+              </w:rPr>
+              <w:t xml:space="preserve"> Sustains </w:t>
+            </w:r>
+            <w:proofErr w:type="spellStart"/>
+            <w:r>
+              <w:rPr>
+                <w:bCs/>
+              </w:rPr>
+              <w:t>current</w:t>
+            </w:r>
+            <w:proofErr w:type="spellEnd"/>
+          </w:p>
+        </w:tc>
+      </w:tr>
+    </w:tbl>
+    <w:p>
+      <w:pPr>
+        <w:jc w:val="both"/>
+        <w:rPr>
+          <w:bCs/>
+          <w:lang w:val="en-US"/>
+        </w:rPr>
+      </w:pPr>
+    </w:p>
+    <w:p>
+      <w:pPr>
+        <w:jc w:val="both"/>
+        <w:rPr>
+          <w:bCs/>
+          <w:lang w:val="en-US"/>
+        </w:rPr>
+      </w:pPr>
+    </w:p>
+    <w:p>
+      <w:pPr>
+        <w:jc w:val="both"/>
+        <w:rPr>
+          <w:bCs/>
+          <w:lang w:val="en-US"/>
+        </w:rPr>
+      </w:pPr>
+    </w:p>
+    <w:p>
+      <w:pPr>
+        <w:jc w:val="both"/>
+        <w:rPr>
+          <w:bCs/>
+          <w:lang w:val="en-US"/>
+        </w:rPr>
+      </w:pPr>
+    </w:p>
+    <w:p>
+      <w:pPr>
+        <w:jc w:val="both"/>
+        <w:rPr>
+          <w:bCs/>
+          <w:lang w:val="en-US"/>
+        </w:rPr>
+      </w:pPr>
+    </w:p>
+    <w:p>
+      <w:pPr>
+        <w:jc w:val="both"/>
+        <w:rPr>
+          <w:bCs/>
+          <w:lang w:val="en-US"/>
+        </w:rPr>
+      </w:pPr>
+    </w:p>
+    <w:p>
+      <w:pPr>
+        <w:jc w:val="both"/>
+        <w:rPr>
+          <w:bCs/>
+          <w:lang w:val="en-US"/>
+        </w:rPr>
+      </w:pPr>
+      <w:r>
+        <w:rPr>
+          <w:bCs/>
+          <w:lang w:val="en-US"/>
+        </w:rPr>
+        <w:lastRenderedPageBreak/>
+        <w:drawing>
+          <wp:inline distT="0" distB="0" distL="0" distR="0" wp14:anchorId="59149211" wp14:editId="4B1CA0CD">
+            <wp:extent cx="3096057" cy="819264"/>
+            <wp:effectExtent l="0" t="0" r="9525" b="0"/>
+            <wp:docPr id="368978121" name="Grafik 1" descr="Ein Bild, das Schrift, Text, weiß, Typografie enthält.&#10;&#10;KI-generierte Inhalte können fehlerhaft sein."/>
+            <wp:cNvGraphicFramePr>
+              <a:graphicFrameLocks xmlns:a="http://schemas.openxmlformats.org/drawingml/2006/main" noChangeAspect="1"/>
+            </wp:cNvGraphicFramePr>
+            <a:graphic xmlns:a="http://schemas.openxmlformats.org/drawingml/2006/main">
+              <a:graphicData uri="http://schemas.openxmlformats.org/drawingml/2006/picture">
+                <pic:pic xmlns:pic="http://schemas.openxmlformats.org/drawingml/2006/picture">
+                  <pic:nvPicPr>
+                    <pic:cNvPr id="368978121" name="Grafik 1" descr="Ein Bild, das Schrift, Text, weiß, Typografie enthält.&#10;&#10;KI-generierte Inhalte können fehlerhaft sein."/>
+                    <pic:cNvPicPr/>
+                  </pic:nvPicPr>
+                  <pic:blipFill>
+                    <a:blip r:embed="rId32"/>
+                    <a:stretch>
+                      <a:fillRect/>
+                    </a:stretch>
+                  </pic:blipFill>
+                  <pic:spPr>
+                    <a:xfrm>
+                      <a:off x="0" y="0"/>
+                      <a:ext cx="3096057" cy="819264"/>
+                    </a:xfrm>
+                    <a:prstGeom prst="rect">
+                      <a:avLst/>
+                    </a:prstGeom>
+                  </pic:spPr>
+                </pic:pic>
+              </a:graphicData>
+            </a:graphic>
+          </wp:inline>
+        </w:drawing>
+      </w:r>
+    </w:p>
+    <w:tbl>
+      <w:tblPr>
+        <w:tblW w:w="0" w:type="auto"/>
+        <w:tblCellSpacing w:w="15" w:type="dxa"/>
+        <w:tblCellMar>
+          <w:top w:w="15" w:type="dxa"/>
+          <w:left w:w="15" w:type="dxa"/>
+          <w:bottom w:w="15" w:type="dxa"/>
+          <w:right w:w="15" w:type="dxa"/>
+        </w:tblCellMar>
+        <w:tblLook w:val="04A0" w:firstRow="1" w:lastRow="0" w:firstColumn="1" w:lastColumn="0" w:noHBand="0" w:noVBand="1"/>
+      </w:tblPr>
+      <w:tblGrid>
+        <w:gridCol w:w="2007"/>
+        <w:gridCol w:w="7065"/>
+      </w:tblGrid>
+      <w:tr>
+        <w:trPr>
+          <w:tblHeader/>
+          <w:tblCellSpacing w:w="15" w:type="dxa"/>
+        </w:trPr>
+        <w:tc>
+          <w:tcPr>
+            <w:tcW w:w="0" w:type="auto"/>
+            <w:vAlign w:val="center"/>
+            <w:hideMark/>
+          </w:tcPr>
+          <w:p>
+            <w:pPr>
+              <w:jc w:val="both"/>
+              <w:rPr>
+                <w:b/>
+                <w:bCs/>
+              </w:rPr>
+            </w:pPr>
+            <w:r>
+              <w:rPr>
+                <w:b/>
+                <w:bCs/>
+              </w:rPr>
+              <w:t>Symbol</w:t>
+            </w:r>
+          </w:p>
+        </w:tc>
+        <w:tc>
+          <w:tcPr>
+            <w:tcW w:w="0" w:type="auto"/>
+            <w:vAlign w:val="center"/>
+            <w:hideMark/>
+          </w:tcPr>
+          <w:p>
+            <w:pPr>
+              <w:jc w:val="both"/>
+              <w:rPr>
+                <w:b/>
+                <w:bCs/>
+              </w:rPr>
+            </w:pPr>
+            <w:proofErr w:type="spellStart"/>
+            <w:r>
+              <w:rPr>
+                <w:b/>
+                <w:bCs/>
+              </w:rPr>
+              <w:t>Meaning</w:t>
+            </w:r>
+            <w:proofErr w:type="spellEnd"/>
+          </w:p>
+        </w:tc>
+      </w:tr>
+      <w:tr>
+        <w:trPr>
+          <w:tblCellSpacing w:w="15" w:type="dxa"/>
+        </w:trPr>
+        <w:tc>
+          <w:tcPr>
+            <w:tcW w:w="0" w:type="auto"/>
+            <w:vAlign w:val="center"/>
+            <w:hideMark/>
+          </w:tcPr>
+          <w:p>
+            <w:pPr>
+              <w:jc w:val="both"/>
+              <w:rPr>
+                <w:bCs/>
+              </w:rPr>
+            </w:pPr>
+            <w:proofErr w:type="spellStart"/>
+            <w:r>
+              <w:rPr>
+                <w:bCs/>
+              </w:rPr>
+              <w:t>Ipn</w:t>
+            </w:r>
+            <w:proofErr w:type="spellEnd"/>
+            <w:r>
+              <w:rPr>
+                <w:bCs/>
+              </w:rPr>
+              <w:t>(0)I_{</w:t>
+            </w:r>
+            <w:proofErr w:type="spellStart"/>
+            <w:r>
+              <w:rPr>
+                <w:bCs/>
+              </w:rPr>
+              <w:t>pn</w:t>
+            </w:r>
+            <w:proofErr w:type="spellEnd"/>
+            <w:r>
+              <w:rPr>
+                <w:bCs/>
+              </w:rPr>
+              <w:t>}(</w:t>
+            </w:r>
+            <w:proofErr w:type="gramStart"/>
+            <w:r>
+              <w:rPr>
+                <w:bCs/>
+              </w:rPr>
+              <w:t>0)</w:t>
+            </w:r>
+            <w:proofErr w:type="spellStart"/>
+            <w:r>
+              <w:rPr>
+                <w:bCs/>
+              </w:rPr>
+              <w:t>Ipn</w:t>
+            </w:r>
+            <w:proofErr w:type="spellEnd"/>
+            <w:r>
+              <w:rPr>
+                <w:rFonts w:ascii="Arial" w:hAnsi="Arial" w:cs="Arial"/>
+                <w:bCs/>
+              </w:rPr>
+              <w:t>​</w:t>
+            </w:r>
+            <w:proofErr w:type="gramEnd"/>
+            <w:r>
+              <w:rPr>
+                <w:bCs/>
+              </w:rPr>
+              <w:t>(0)</w:t>
+            </w:r>
+          </w:p>
+        </w:tc>
+        <w:tc>
+          <w:tcPr>
+            <w:tcW w:w="0" w:type="auto"/>
+            <w:vAlign w:val="center"/>
+            <w:hideMark/>
+          </w:tcPr>
+          <w:p>
+            <w:pPr>
+              <w:jc w:val="both"/>
+              <w:rPr>
+                <w:bCs/>
+                <w:lang w:val="en-US"/>
+              </w:rPr>
+            </w:pPr>
+            <w:r>
+              <w:rPr>
+                <w:b/>
+                <w:bCs/>
+                <w:lang w:val="en-US"/>
+              </w:rPr>
+              <w:t>Hole diffusion current</w:t>
+            </w:r>
+            <w:r>
+              <w:rPr>
+                <w:bCs/>
+                <w:lang w:val="en-US"/>
+              </w:rPr>
+              <w:t xml:space="preserve"> injected from </w:t>
+            </w:r>
+            <w:r>
+              <w:rPr>
+                <w:b/>
+                <w:bCs/>
+                <w:lang w:val="en-US"/>
+              </w:rPr>
+              <w:t>p to n region</w:t>
+            </w:r>
+            <w:r>
+              <w:rPr>
+                <w:bCs/>
+                <w:lang w:val="en-US"/>
+              </w:rPr>
+              <w:t xml:space="preserve"> at x=0x = 0x=0</w:t>
+            </w:r>
+          </w:p>
+        </w:tc>
+      </w:tr>
+      <w:tr>
+        <w:trPr>
+          <w:tblCellSpacing w:w="15" w:type="dxa"/>
+        </w:trPr>
+        <w:tc>
+          <w:tcPr>
+            <w:tcW w:w="0" w:type="auto"/>
+            <w:vAlign w:val="center"/>
+            <w:hideMark/>
+          </w:tcPr>
+          <w:p>
+            <w:pPr>
+              <w:jc w:val="both"/>
+              <w:rPr>
+                <w:bCs/>
+              </w:rPr>
+            </w:pPr>
+            <w:r>
+              <w:rPr>
+                <w:bCs/>
+              </w:rPr>
+              <w:t>A</w:t>
+            </w:r>
+          </w:p>
+        </w:tc>
+        <w:tc>
+          <w:tcPr>
+            <w:tcW w:w="0" w:type="auto"/>
+            <w:vAlign w:val="center"/>
+            <w:hideMark/>
+          </w:tcPr>
+          <w:p>
+            <w:pPr>
+              <w:jc w:val="both"/>
+              <w:rPr>
+                <w:bCs/>
+                <w:lang w:val="en-US"/>
+              </w:rPr>
+            </w:pPr>
+            <w:r>
+              <w:rPr>
+                <w:b/>
+                <w:bCs/>
+                <w:lang w:val="en-US"/>
+              </w:rPr>
+              <w:t>Cross-sectional area</w:t>
+            </w:r>
+            <w:r>
+              <w:rPr>
+                <w:bCs/>
+                <w:lang w:val="en-US"/>
+              </w:rPr>
+              <w:t xml:space="preserve"> of the diode</w:t>
+            </w:r>
+          </w:p>
+        </w:tc>
+      </w:tr>
+      <w:tr>
+        <w:trPr>
+          <w:tblCellSpacing w:w="15" w:type="dxa"/>
+        </w:trPr>
+        <w:tc>
+          <w:tcPr>
+            <w:tcW w:w="0" w:type="auto"/>
+            <w:vAlign w:val="center"/>
+            <w:hideMark/>
+          </w:tcPr>
+          <w:p>
+            <w:pPr>
+              <w:jc w:val="both"/>
+              <w:rPr>
+                <w:bCs/>
+              </w:rPr>
+            </w:pPr>
+            <w:r>
+              <w:rPr>
+                <w:bCs/>
+              </w:rPr>
+              <w:t>Q</w:t>
+            </w:r>
+          </w:p>
+        </w:tc>
+        <w:tc>
+          <w:tcPr>
+            <w:tcW w:w="0" w:type="auto"/>
+            <w:vAlign w:val="center"/>
+            <w:hideMark/>
+          </w:tcPr>
+          <w:p>
+            <w:pPr>
+              <w:jc w:val="both"/>
+              <w:rPr>
+                <w:bCs/>
+                <w:lang w:val="en-US"/>
+              </w:rPr>
+            </w:pPr>
+            <w:r>
+              <w:rPr>
+                <w:b/>
+                <w:bCs/>
+                <w:lang w:val="en-US"/>
+              </w:rPr>
+              <w:t>Elementary charge</w:t>
+            </w:r>
+            <w:r>
+              <w:rPr>
+                <w:bCs/>
+                <w:lang w:val="en-US"/>
+              </w:rPr>
+              <w:t xml:space="preserve"> of an electron ≈ 1.6×10−19</w:t>
+            </w:r>
+            <w:r>
+              <w:rPr>
+                <w:rFonts w:ascii="Arial" w:hAnsi="Arial" w:cs="Arial"/>
+                <w:bCs/>
+                <w:lang w:val="en-US"/>
+              </w:rPr>
+              <w:t> </w:t>
+            </w:r>
+            <w:r>
+              <w:rPr>
+                <w:bCs/>
+                <w:lang w:val="en-US"/>
+              </w:rPr>
+              <w:t>C1.6 \times 10</w:t>
+            </w:r>
+            <w:proofErr w:type="gramStart"/>
+            <w:r>
+              <w:rPr>
+                <w:bCs/>
+                <w:lang w:val="en-US"/>
+              </w:rPr>
+              <w:t>^{</w:t>
+            </w:r>
+            <w:proofErr w:type="gramEnd"/>
+            <w:r>
+              <w:rPr>
+                <w:bCs/>
+                <w:lang w:val="en-US"/>
+              </w:rPr>
+              <w:t>-19} \, \text{C}1.6×10−19C</w:t>
+            </w:r>
+          </w:p>
+        </w:tc>
+      </w:tr>
+      <w:tr>
+        <w:trPr>
+          <w:tblCellSpacing w:w="15" w:type="dxa"/>
+        </w:trPr>
+        <w:tc>
+          <w:tcPr>
+            <w:tcW w:w="0" w:type="auto"/>
+            <w:vAlign w:val="center"/>
+            <w:hideMark/>
+          </w:tcPr>
+          <w:p>
+            <w:pPr>
+              <w:jc w:val="both"/>
+              <w:rPr>
+                <w:bCs/>
+              </w:rPr>
+            </w:pPr>
+            <w:proofErr w:type="spellStart"/>
+            <w:r>
+              <w:rPr>
+                <w:bCs/>
+              </w:rPr>
+              <w:t>Dp</w:t>
+            </w:r>
+            <w:proofErr w:type="spellEnd"/>
+            <w:r>
+              <w:rPr>
+                <w:rFonts w:ascii="Arial" w:hAnsi="Arial" w:cs="Arial"/>
+                <w:bCs/>
+              </w:rPr>
+              <w:t>​</w:t>
+            </w:r>
+          </w:p>
+        </w:tc>
+        <w:tc>
+          <w:tcPr>
+            <w:tcW w:w="0" w:type="auto"/>
+            <w:vAlign w:val="center"/>
+            <w:hideMark/>
+          </w:tcPr>
+          <w:p>
+            <w:pPr>
+              <w:jc w:val="both"/>
+              <w:rPr>
+                <w:bCs/>
+                <w:lang w:val="en-US"/>
+              </w:rPr>
+            </w:pPr>
+            <w:r>
+              <w:rPr>
+                <w:b/>
+                <w:bCs/>
+                <w:lang w:val="en-US"/>
+              </w:rPr>
+              <w:t>Diffusion coefficient of holes</w:t>
+            </w:r>
+            <w:r>
+              <w:rPr>
+                <w:bCs/>
+                <w:lang w:val="en-US"/>
+              </w:rPr>
+              <w:t xml:space="preserve"> (in the n-region) – quantifies how fast holes spread</w:t>
+            </w:r>
+          </w:p>
+        </w:tc>
+      </w:tr>
+      <w:tr>
+        <w:trPr>
+          <w:tblCellSpacing w:w="15" w:type="dxa"/>
+        </w:trPr>
+        <w:tc>
+          <w:tcPr>
+            <w:tcW w:w="0" w:type="auto"/>
+            <w:vAlign w:val="center"/>
+            <w:hideMark/>
+          </w:tcPr>
+          <w:p>
+            <w:pPr>
+              <w:jc w:val="both"/>
+              <w:rPr>
+                <w:bCs/>
+              </w:rPr>
+            </w:pPr>
+            <w:proofErr w:type="spellStart"/>
+            <w:r>
+              <w:rPr>
+                <w:bCs/>
+              </w:rPr>
+              <w:t>Lp</w:t>
+            </w:r>
+            <w:proofErr w:type="spellEnd"/>
+            <w:r>
+              <w:rPr>
+                <w:rFonts w:ascii="Arial" w:hAnsi="Arial" w:cs="Arial"/>
+                <w:bCs/>
+              </w:rPr>
+              <w:t>​</w:t>
+            </w:r>
+          </w:p>
+        </w:tc>
+        <w:tc>
+          <w:tcPr>
+            <w:tcW w:w="0" w:type="auto"/>
+            <w:vAlign w:val="center"/>
+            <w:hideMark/>
+          </w:tcPr>
+          <w:p>
+            <w:pPr>
+              <w:jc w:val="both"/>
+              <w:rPr>
+                <w:bCs/>
+                <w:lang w:val="en-US"/>
+              </w:rPr>
+            </w:pPr>
+            <w:r>
+              <w:rPr>
+                <w:b/>
+                <w:bCs/>
+                <w:lang w:val="en-US"/>
+              </w:rPr>
+              <w:t>Diffusion length of holes</w:t>
+            </w:r>
+            <w:r>
+              <w:rPr>
+                <w:bCs/>
+                <w:lang w:val="en-US"/>
+              </w:rPr>
+              <w:t xml:space="preserve"> in the n-region = </w:t>
+            </w:r>
+            <w:proofErr w:type="spellStart"/>
+            <w:r>
+              <w:rPr>
+                <w:bCs/>
+                <w:lang w:val="en-US"/>
+              </w:rPr>
+              <w:t>Dp</w:t>
+            </w:r>
+            <w:proofErr w:type="spellEnd"/>
+            <w:r>
+              <w:rPr>
+                <w:bCs/>
+              </w:rPr>
+              <w:t>τ</w:t>
+            </w:r>
+            <w:r>
+              <w:rPr>
+                <w:bCs/>
+                <w:lang w:val="en-US"/>
+              </w:rPr>
+              <w:t>p\</w:t>
+            </w:r>
+            <w:proofErr w:type="gramStart"/>
+            <w:r>
+              <w:rPr>
+                <w:bCs/>
+                <w:lang w:val="en-US"/>
+              </w:rPr>
+              <w:t>sqrt{</w:t>
+            </w:r>
+            <w:proofErr w:type="spellStart"/>
+            <w:proofErr w:type="gramEnd"/>
+            <w:r>
+              <w:rPr>
+                <w:bCs/>
+                <w:lang w:val="en-US"/>
+              </w:rPr>
+              <w:t>D_p</w:t>
+            </w:r>
+            <w:proofErr w:type="spellEnd"/>
+            <w:r>
+              <w:rPr>
+                <w:bCs/>
+                <w:lang w:val="en-US"/>
+              </w:rPr>
+              <w:t xml:space="preserve"> \</w:t>
+            </w:r>
+            <w:proofErr w:type="spellStart"/>
+            <w:r>
+              <w:rPr>
+                <w:bCs/>
+                <w:lang w:val="en-US"/>
+              </w:rPr>
+              <w:t>tau_</w:t>
+            </w:r>
+            <w:proofErr w:type="gramStart"/>
+            <w:r>
+              <w:rPr>
+                <w:bCs/>
+                <w:lang w:val="en-US"/>
+              </w:rPr>
+              <w:t>p</w:t>
+            </w:r>
+            <w:proofErr w:type="spellEnd"/>
+            <w:r>
+              <w:rPr>
+                <w:bCs/>
+                <w:lang w:val="en-US"/>
+              </w:rPr>
+              <w:t>}</w:t>
+            </w:r>
+            <w:proofErr w:type="spellStart"/>
+            <w:r>
+              <w:rPr>
+                <w:bCs/>
+                <w:lang w:val="en-US"/>
+              </w:rPr>
+              <w:t>Dp</w:t>
+            </w:r>
+            <w:proofErr w:type="spellEnd"/>
+            <w:r>
+              <w:rPr>
+                <w:rFonts w:ascii="Arial" w:hAnsi="Arial" w:cs="Arial"/>
+                <w:bCs/>
+                <w:lang w:val="en-US"/>
+              </w:rPr>
+              <w:t>​</w:t>
+            </w:r>
+            <w:proofErr w:type="gramEnd"/>
+            <w:r>
+              <w:rPr>
+                <w:bCs/>
+              </w:rPr>
+              <w:t>τ</w:t>
+            </w:r>
+            <w:r>
+              <w:rPr>
+                <w:bCs/>
+                <w:lang w:val="en-US"/>
+              </w:rPr>
+              <w:t>p</w:t>
+            </w:r>
+            <w:r>
+              <w:rPr>
+                <w:rFonts w:ascii="Arial" w:hAnsi="Arial" w:cs="Arial"/>
+                <w:bCs/>
+                <w:lang w:val="en-US"/>
+              </w:rPr>
+              <w:t>​​</w:t>
+            </w:r>
+            <w:r>
+              <w:rPr>
+                <w:bCs/>
+                <w:lang w:val="en-US"/>
+              </w:rPr>
+              <w:t xml:space="preserve">, where </w:t>
+            </w:r>
+            <w:r>
+              <w:rPr>
+                <w:bCs/>
+              </w:rPr>
+              <w:t>τ</w:t>
+            </w:r>
+            <w:r>
+              <w:rPr>
+                <w:bCs/>
+                <w:lang w:val="en-US"/>
+              </w:rPr>
+              <w:t>p\</w:t>
+            </w:r>
+            <w:proofErr w:type="spellStart"/>
+            <w:r>
+              <w:rPr>
+                <w:bCs/>
+                <w:lang w:val="en-US"/>
+              </w:rPr>
+              <w:t>tau_p</w:t>
+            </w:r>
+            <w:proofErr w:type="spellEnd"/>
+            <w:r>
+              <w:rPr>
+                <w:bCs/>
+              </w:rPr>
+              <w:t>τ</w:t>
+            </w:r>
+            <w:r>
+              <w:rPr>
+                <w:bCs/>
+                <w:lang w:val="en-US"/>
+              </w:rPr>
+              <w:t>p</w:t>
+            </w:r>
+            <w:r>
+              <w:rPr>
+                <w:rFonts w:ascii="Arial" w:hAnsi="Arial" w:cs="Arial"/>
+                <w:bCs/>
+                <w:lang w:val="en-US"/>
+              </w:rPr>
+              <w:t>​</w:t>
+            </w:r>
+            <w:r>
+              <w:rPr>
+                <w:bCs/>
+                <w:lang w:val="en-US"/>
+              </w:rPr>
+              <w:t xml:space="preserve"> is </w:t>
+            </w:r>
+            <w:proofErr w:type="spellStart"/>
+            <w:r>
+              <w:rPr>
+                <w:bCs/>
+                <w:lang w:val="en-US"/>
+              </w:rPr>
+              <w:t>hole</w:t>
+            </w:r>
+            <w:proofErr w:type="spellEnd"/>
+            <w:r>
+              <w:rPr>
+                <w:bCs/>
+                <w:lang w:val="en-US"/>
+              </w:rPr>
+              <w:t xml:space="preserve"> lifetime</w:t>
+            </w:r>
+          </w:p>
+        </w:tc>
+      </w:tr>
+      <w:tr>
+        <w:trPr>
+          <w:tblCellSpacing w:w="15" w:type="dxa"/>
+        </w:trPr>
+        <w:tc>
+          <w:tcPr>
+            <w:tcW w:w="0" w:type="auto"/>
+            <w:vAlign w:val="center"/>
+            <w:hideMark/>
+          </w:tcPr>
+          <w:p>
+            <w:pPr>
+              <w:jc w:val="both"/>
+              <w:rPr>
+                <w:bCs/>
+              </w:rPr>
+            </w:pPr>
+            <w:proofErr w:type="spellStart"/>
+            <w:proofErr w:type="gramStart"/>
+            <w:r>
+              <w:rPr>
+                <w:bCs/>
+              </w:rPr>
+              <w:t>pn</w:t>
+            </w:r>
+            <w:proofErr w:type="spellEnd"/>
+            <w:r>
+              <w:rPr>
+                <w:bCs/>
+              </w:rPr>
+              <w:t>(</w:t>
+            </w:r>
+            <w:proofErr w:type="gramEnd"/>
+            <w:r>
+              <w:rPr>
+                <w:bCs/>
+              </w:rPr>
+              <w:t>0)</w:t>
+            </w:r>
+          </w:p>
+        </w:tc>
+        <w:tc>
+          <w:tcPr>
+            <w:tcW w:w="0" w:type="auto"/>
+            <w:vAlign w:val="center"/>
+            <w:hideMark/>
+          </w:tcPr>
+          <w:p>
+            <w:pPr>
+              <w:jc w:val="both"/>
+              <w:rPr>
+                <w:bCs/>
+                <w:lang w:val="en-US"/>
+              </w:rPr>
+            </w:pPr>
+            <w:r>
+              <w:rPr>
+                <w:b/>
+                <w:bCs/>
+                <w:lang w:val="en-US"/>
+              </w:rPr>
+              <w:t>Hole concentration at edge of depletion region in n-region under bias</w:t>
+            </w:r>
+          </w:p>
+        </w:tc>
+      </w:tr>
+      <w:tr>
+        <w:trPr>
+          <w:tblCellSpacing w:w="15" w:type="dxa"/>
+        </w:trPr>
+        <w:tc>
+          <w:tcPr>
+            <w:tcW w:w="0" w:type="auto"/>
+            <w:vAlign w:val="center"/>
+            <w:hideMark/>
+          </w:tcPr>
+          <w:p>
+            <w:pPr>
+              <w:jc w:val="both"/>
+              <w:rPr>
+                <w:bCs/>
+              </w:rPr>
+            </w:pPr>
+            <w:r>
+              <w:rPr>
+                <w:bCs/>
+              </w:rPr>
+              <w:t>pn0</w:t>
+            </w:r>
+            <w:r>
+              <w:rPr>
+                <w:rFonts w:ascii="Arial" w:hAnsi="Arial" w:cs="Arial"/>
+                <w:bCs/>
+              </w:rPr>
+              <w:t>​</w:t>
+            </w:r>
+          </w:p>
+        </w:tc>
+        <w:tc>
+          <w:tcPr>
+            <w:tcW w:w="0" w:type="auto"/>
+            <w:vAlign w:val="center"/>
+            <w:hideMark/>
+          </w:tcPr>
+          <w:p>
+            <w:pPr>
+              <w:jc w:val="both"/>
+              <w:rPr>
+                <w:bCs/>
+                <w:lang w:val="en-US"/>
+              </w:rPr>
+            </w:pPr>
+            <w:r>
+              <w:rPr>
+                <w:b/>
+                <w:bCs/>
+                <w:lang w:val="en-US"/>
+              </w:rPr>
+              <w:t>Equilibrium hole concentration</w:t>
+            </w:r>
+            <w:r>
+              <w:rPr>
+                <w:bCs/>
+                <w:lang w:val="en-US"/>
+              </w:rPr>
+              <w:t xml:space="preserve"> in the n-region (no bias)</w:t>
+            </w:r>
+          </w:p>
+        </w:tc>
+      </w:tr>
+    </w:tbl>
+    <w:p>
+      <w:pPr>
+        <w:jc w:val="both"/>
+        <w:rPr>
+          <w:bCs/>
+          <w:lang w:val="en-US"/>
+        </w:rPr>
+      </w:pPr>
+    </w:p>
     <w:sectPr>
-      <w:headerReference w:type="even" r:id="rId32"/>
-      <w:headerReference w:type="default" r:id="rId33"/>
-      <w:footerReference w:type="even" r:id="rId34"/>
-      <w:footerReference w:type="default" r:id="rId35"/>
-      <w:headerReference w:type="first" r:id="rId36"/>
-      <w:footerReference w:type="first" r:id="rId37"/>
+      <w:headerReference w:type="even" r:id="rId33"/>
+      <w:headerReference w:type="default" r:id="rId34"/>
+      <w:footerReference w:type="even" r:id="rId35"/>
+      <w:footerReference w:type="default" r:id="rId36"/>
+      <w:headerReference w:type="first" r:id="rId37"/>
+      <w:footerReference w:type="first" r:id="rId38"/>
       <w:pgSz w:w="11906" w:h="16838"/>
       <w:pgMar w:top="426" w:right="1417" w:bottom="284" w:left="1417" w:header="2" w:footer="0" w:gutter="0"/>
       <w:cols w:space="708"/>
@@ -6382,6 +9349,155 @@
     </w:lvl>
   </w:abstractNum>
   <w:abstractNum w:abstractNumId="5" w15:restartNumberingAfterBreak="0">
+    <w:nsid w:val="253A68E4"/>
+    <w:multiLevelType w:val="multilevel"/>
+    <w:tmpl w:val="8AC64450"/>
+    <w:lvl w:ilvl="0">
+      <w:start w:val="1"/>
+      <w:numFmt w:val="bullet"/>
+      <w:lvlText w:val=""/>
+      <w:lvlJc w:val="left"/>
+      <w:pPr>
+        <w:tabs>
+          <w:tab w:val="num" w:pos="720"/>
+        </w:tabs>
+        <w:ind w:left="720" w:hanging="360"/>
+      </w:pPr>
+      <w:rPr>
+        <w:rFonts w:ascii="Symbol" w:hAnsi="Symbol" w:hint="default"/>
+        <w:sz w:val="20"/>
+      </w:rPr>
+    </w:lvl>
+    <w:lvl w:ilvl="1">
+      <w:start w:val="1"/>
+      <w:numFmt w:val="bullet"/>
+      <w:lvlText w:val="o"/>
+      <w:lvlJc w:val="left"/>
+      <w:pPr>
+        <w:tabs>
+          <w:tab w:val="num" w:pos="1440"/>
+        </w:tabs>
+        <w:ind w:left="1440" w:hanging="360"/>
+      </w:pPr>
+      <w:rPr>
+        <w:rFonts w:ascii="Courier New" w:hAnsi="Courier New" w:hint="default"/>
+        <w:sz w:val="20"/>
+      </w:rPr>
+    </w:lvl>
+    <w:lvl w:ilvl="2" w:tentative="1">
+      <w:start w:val="1"/>
+      <w:numFmt w:val="bullet"/>
+      <w:lvlText w:val=""/>
+      <w:lvlJc w:val="left"/>
+      <w:pPr>
+        <w:tabs>
+          <w:tab w:val="num" w:pos="2160"/>
+        </w:tabs>
+        <w:ind w:left="2160" w:hanging="360"/>
+      </w:pPr>
+      <w:rPr>
+        <w:rFonts w:ascii="Wingdings" w:hAnsi="Wingdings" w:hint="default"/>
+        <w:sz w:val="20"/>
+      </w:rPr>
+    </w:lvl>
+    <w:lvl w:ilvl="3" w:tentative="1">
+      <w:start w:val="1"/>
+      <w:numFmt w:val="bullet"/>
+      <w:lvlText w:val=""/>
+      <w:lvlJc w:val="left"/>
+      <w:pPr>
+        <w:tabs>
+          <w:tab w:val="num" w:pos="2880"/>
+        </w:tabs>
+        <w:ind w:left="2880" w:hanging="360"/>
+      </w:pPr>
+      <w:rPr>
+        <w:rFonts w:ascii="Wingdings" w:hAnsi="Wingdings" w:hint="default"/>
+        <w:sz w:val="20"/>
+      </w:rPr>
+    </w:lvl>
+    <w:lvl w:ilvl="4" w:tentative="1">
+      <w:start w:val="1"/>
+      <w:numFmt w:val="bullet"/>
+      <w:lvlText w:val=""/>
+      <w:lvlJc w:val="left"/>
+      <w:pPr>
+        <w:tabs>
+          <w:tab w:val="num" w:pos="3600"/>
+        </w:tabs>
+        <w:ind w:left="3600" w:hanging="360"/>
+      </w:pPr>
+      <w:rPr>
+        <w:rFonts w:ascii="Wingdings" w:hAnsi="Wingdings" w:hint="default"/>
+        <w:sz w:val="20"/>
+      </w:rPr>
+    </w:lvl>
+    <w:lvl w:ilvl="5" w:tentative="1">
+      <w:start w:val="1"/>
+      <w:numFmt w:val="bullet"/>
+      <w:lvlText w:val=""/>
+      <w:lvlJc w:val="left"/>
+      <w:pPr>
+        <w:tabs>
+          <w:tab w:val="num" w:pos="4320"/>
+        </w:tabs>
+        <w:ind w:left="4320" w:hanging="360"/>
+      </w:pPr>
+      <w:rPr>
+        <w:rFonts w:ascii="Wingdings" w:hAnsi="Wingdings" w:hint="default"/>
+        <w:sz w:val="20"/>
+      </w:rPr>
+    </w:lvl>
+    <w:lvl w:ilvl="6" w:tentative="1">
+      <w:start w:val="1"/>
+      <w:numFmt w:val="bullet"/>
+      <w:lvlText w:val=""/>
+      <w:lvlJc w:val="left"/>
+      <w:pPr>
+        <w:tabs>
+          <w:tab w:val="num" w:pos="5040"/>
+        </w:tabs>
+        <w:ind w:left="5040" w:hanging="360"/>
+      </w:pPr>
+      <w:rPr>
+        <w:rFonts w:ascii="Wingdings" w:hAnsi="Wingdings" w:hint="default"/>
+        <w:sz w:val="20"/>
+      </w:rPr>
+    </w:lvl>
+    <w:lvl w:ilvl="7" w:tentative="1">
+      <w:start w:val="1"/>
+      <w:numFmt w:val="bullet"/>
+      <w:lvlText w:val=""/>
+      <w:lvlJc w:val="left"/>
+      <w:pPr>
+        <w:tabs>
+          <w:tab w:val="num" w:pos="5760"/>
+        </w:tabs>
+        <w:ind w:left="5760" w:hanging="360"/>
+      </w:pPr>
+      <w:rPr>
+        <w:rFonts w:ascii="Wingdings" w:hAnsi="Wingdings" w:hint="default"/>
+        <w:sz w:val="20"/>
+      </w:rPr>
+    </w:lvl>
+    <w:lvl w:ilvl="8" w:tentative="1">
+      <w:start w:val="1"/>
+      <w:numFmt w:val="bullet"/>
+      <w:lvlText w:val=""/>
+      <w:lvlJc w:val="left"/>
+      <w:pPr>
+        <w:tabs>
+          <w:tab w:val="num" w:pos="6480"/>
+        </w:tabs>
+        <w:ind w:left="6480" w:hanging="360"/>
+      </w:pPr>
+      <w:rPr>
+        <w:rFonts w:ascii="Wingdings" w:hAnsi="Wingdings" w:hint="default"/>
+        <w:sz w:val="20"/>
+      </w:rPr>
+    </w:lvl>
+  </w:abstractNum>
+  <w:abstractNum w:abstractNumId="6" w15:restartNumberingAfterBreak="0">
     <w:nsid w:val="25991215"/>
     <w:multiLevelType w:val="multilevel"/>
     <w:tmpl w:val="D036403C"/>
@@ -6530,7 +9646,7 @@
       </w:rPr>
     </w:lvl>
   </w:abstractNum>
-  <w:abstractNum w:abstractNumId="6" w15:restartNumberingAfterBreak="0">
+  <w:abstractNum w:abstractNumId="7" w15:restartNumberingAfterBreak="0">
     <w:nsid w:val="263905B2"/>
     <w:multiLevelType w:val="multilevel"/>
     <w:tmpl w:val="7166DB0A"/>
@@ -6679,7 +9795,7 @@
       </w:rPr>
     </w:lvl>
   </w:abstractNum>
-  <w:abstractNum w:abstractNumId="7" w15:restartNumberingAfterBreak="0">
+  <w:abstractNum w:abstractNumId="8" w15:restartNumberingAfterBreak="0">
     <w:nsid w:val="37A85ACA"/>
     <w:multiLevelType w:val="multilevel"/>
     <w:tmpl w:val="8E804AD8"/>
@@ -6828,7 +9944,156 @@
       </w:rPr>
     </w:lvl>
   </w:abstractNum>
-  <w:abstractNum w:abstractNumId="8" w15:restartNumberingAfterBreak="0">
+  <w:abstractNum w:abstractNumId="9" w15:restartNumberingAfterBreak="0">
+    <w:nsid w:val="51A9798E"/>
+    <w:multiLevelType w:val="multilevel"/>
+    <w:tmpl w:val="07F4967A"/>
+    <w:lvl w:ilvl="0">
+      <w:start w:val="1"/>
+      <w:numFmt w:val="bullet"/>
+      <w:lvlText w:val=""/>
+      <w:lvlJc w:val="left"/>
+      <w:pPr>
+        <w:tabs>
+          <w:tab w:val="num" w:pos="720"/>
+        </w:tabs>
+        <w:ind w:left="720" w:hanging="360"/>
+      </w:pPr>
+      <w:rPr>
+        <w:rFonts w:ascii="Symbol" w:hAnsi="Symbol" w:hint="default"/>
+        <w:sz w:val="20"/>
+      </w:rPr>
+    </w:lvl>
+    <w:lvl w:ilvl="1" w:tentative="1">
+      <w:start w:val="1"/>
+      <w:numFmt w:val="bullet"/>
+      <w:lvlText w:val="o"/>
+      <w:lvlJc w:val="left"/>
+      <w:pPr>
+        <w:tabs>
+          <w:tab w:val="num" w:pos="1440"/>
+        </w:tabs>
+        <w:ind w:left="1440" w:hanging="360"/>
+      </w:pPr>
+      <w:rPr>
+        <w:rFonts w:ascii="Courier New" w:hAnsi="Courier New" w:hint="default"/>
+        <w:sz w:val="20"/>
+      </w:rPr>
+    </w:lvl>
+    <w:lvl w:ilvl="2" w:tentative="1">
+      <w:start w:val="1"/>
+      <w:numFmt w:val="bullet"/>
+      <w:lvlText w:val=""/>
+      <w:lvlJc w:val="left"/>
+      <w:pPr>
+        <w:tabs>
+          <w:tab w:val="num" w:pos="2160"/>
+        </w:tabs>
+        <w:ind w:left="2160" w:hanging="360"/>
+      </w:pPr>
+      <w:rPr>
+        <w:rFonts w:ascii="Wingdings" w:hAnsi="Wingdings" w:hint="default"/>
+        <w:sz w:val="20"/>
+      </w:rPr>
+    </w:lvl>
+    <w:lvl w:ilvl="3" w:tentative="1">
+      <w:start w:val="1"/>
+      <w:numFmt w:val="bullet"/>
+      <w:lvlText w:val=""/>
+      <w:lvlJc w:val="left"/>
+      <w:pPr>
+        <w:tabs>
+          <w:tab w:val="num" w:pos="2880"/>
+        </w:tabs>
+        <w:ind w:left="2880" w:hanging="360"/>
+      </w:pPr>
+      <w:rPr>
+        <w:rFonts w:ascii="Wingdings" w:hAnsi="Wingdings" w:hint="default"/>
+        <w:sz w:val="20"/>
+      </w:rPr>
+    </w:lvl>
+    <w:lvl w:ilvl="4" w:tentative="1">
+      <w:start w:val="1"/>
+      <w:numFmt w:val="bullet"/>
+      <w:lvlText w:val=""/>
+      <w:lvlJc w:val="left"/>
+      <w:pPr>
+        <w:tabs>
+          <w:tab w:val="num" w:pos="3600"/>
+        </w:tabs>
+        <w:ind w:left="3600" w:hanging="360"/>
+      </w:pPr>
+      <w:rPr>
+        <w:rFonts w:ascii="Wingdings" w:hAnsi="Wingdings" w:hint="default"/>
+        <w:sz w:val="20"/>
+      </w:rPr>
+    </w:lvl>
+    <w:lvl w:ilvl="5" w:tentative="1">
+      <w:start w:val="1"/>
+      <w:numFmt w:val="bullet"/>
+      <w:lvlText w:val=""/>
+      <w:lvlJc w:val="left"/>
+      <w:pPr>
+        <w:tabs>
+          <w:tab w:val="num" w:pos="4320"/>
+        </w:tabs>
+        <w:ind w:left="4320" w:hanging="360"/>
+      </w:pPr>
+      <w:rPr>
+        <w:rFonts w:ascii="Wingdings" w:hAnsi="Wingdings" w:hint="default"/>
+        <w:sz w:val="20"/>
+      </w:rPr>
+    </w:lvl>
+    <w:lvl w:ilvl="6" w:tentative="1">
+      <w:start w:val="1"/>
+      <w:numFmt w:val="bullet"/>
+      <w:lvlText w:val=""/>
+      <w:lvlJc w:val="left"/>
+      <w:pPr>
+        <w:tabs>
+          <w:tab w:val="num" w:pos="5040"/>
+        </w:tabs>
+        <w:ind w:left="5040" w:hanging="360"/>
+      </w:pPr>
+      <w:rPr>
+        <w:rFonts w:ascii="Wingdings" w:hAnsi="Wingdings" w:hint="default"/>
+        <w:sz w:val="20"/>
+      </w:rPr>
+    </w:lvl>
+    <w:lvl w:ilvl="7" w:tentative="1">
+      <w:start w:val="1"/>
+      <w:numFmt w:val="bullet"/>
+      <w:lvlText w:val=""/>
+      <w:lvlJc w:val="left"/>
+      <w:pPr>
+        <w:tabs>
+          <w:tab w:val="num" w:pos="5760"/>
+        </w:tabs>
+        <w:ind w:left="5760" w:hanging="360"/>
+      </w:pPr>
+      <w:rPr>
+        <w:rFonts w:ascii="Wingdings" w:hAnsi="Wingdings" w:hint="default"/>
+        <w:sz w:val="20"/>
+      </w:rPr>
+    </w:lvl>
+    <w:lvl w:ilvl="8" w:tentative="1">
+      <w:start w:val="1"/>
+      <w:numFmt w:val="bullet"/>
+      <w:lvlText w:val=""/>
+      <w:lvlJc w:val="left"/>
+      <w:pPr>
+        <w:tabs>
+          <w:tab w:val="num" w:pos="6480"/>
+        </w:tabs>
+        <w:ind w:left="6480" w:hanging="360"/>
+      </w:pPr>
+      <w:rPr>
+        <w:rFonts w:ascii="Wingdings" w:hAnsi="Wingdings" w:hint="default"/>
+        <w:sz w:val="20"/>
+      </w:rPr>
+    </w:lvl>
+  </w:abstractNum>
+  <w:abstractNum w:abstractNumId="10" w15:restartNumberingAfterBreak="0">
     <w:nsid w:val="57CB41E8"/>
     <w:multiLevelType w:val="multilevel"/>
     <w:tmpl w:val="2B5611D4"/>
@@ -6949,7 +10214,156 @@
       </w:pPr>
     </w:lvl>
   </w:abstractNum>
-  <w:abstractNum w:abstractNumId="9" w15:restartNumberingAfterBreak="0">
+  <w:abstractNum w:abstractNumId="11" w15:restartNumberingAfterBreak="0">
+    <w:nsid w:val="64294CEC"/>
+    <w:multiLevelType w:val="multilevel"/>
+    <w:tmpl w:val="9A764B70"/>
+    <w:lvl w:ilvl="0">
+      <w:start w:val="1"/>
+      <w:numFmt w:val="bullet"/>
+      <w:lvlText w:val=""/>
+      <w:lvlJc w:val="left"/>
+      <w:pPr>
+        <w:tabs>
+          <w:tab w:val="num" w:pos="720"/>
+        </w:tabs>
+        <w:ind w:left="720" w:hanging="360"/>
+      </w:pPr>
+      <w:rPr>
+        <w:rFonts w:ascii="Symbol" w:hAnsi="Symbol" w:hint="default"/>
+        <w:sz w:val="20"/>
+      </w:rPr>
+    </w:lvl>
+    <w:lvl w:ilvl="1" w:tentative="1">
+      <w:start w:val="1"/>
+      <w:numFmt w:val="bullet"/>
+      <w:lvlText w:val="o"/>
+      <w:lvlJc w:val="left"/>
+      <w:pPr>
+        <w:tabs>
+          <w:tab w:val="num" w:pos="1440"/>
+        </w:tabs>
+        <w:ind w:left="1440" w:hanging="360"/>
+      </w:pPr>
+      <w:rPr>
+        <w:rFonts w:ascii="Courier New" w:hAnsi="Courier New" w:hint="default"/>
+        <w:sz w:val="20"/>
+      </w:rPr>
+    </w:lvl>
+    <w:lvl w:ilvl="2" w:tentative="1">
+      <w:start w:val="1"/>
+      <w:numFmt w:val="bullet"/>
+      <w:lvlText w:val=""/>
+      <w:lvlJc w:val="left"/>
+      <w:pPr>
+        <w:tabs>
+          <w:tab w:val="num" w:pos="2160"/>
+        </w:tabs>
+        <w:ind w:left="2160" w:hanging="360"/>
+      </w:pPr>
+      <w:rPr>
+        <w:rFonts w:ascii="Wingdings" w:hAnsi="Wingdings" w:hint="default"/>
+        <w:sz w:val="20"/>
+      </w:rPr>
+    </w:lvl>
+    <w:lvl w:ilvl="3" w:tentative="1">
+      <w:start w:val="1"/>
+      <w:numFmt w:val="bullet"/>
+      <w:lvlText w:val=""/>
+      <w:lvlJc w:val="left"/>
+      <w:pPr>
+        <w:tabs>
+          <w:tab w:val="num" w:pos="2880"/>
+        </w:tabs>
+        <w:ind w:left="2880" w:hanging="360"/>
+      </w:pPr>
+      <w:rPr>
+        <w:rFonts w:ascii="Wingdings" w:hAnsi="Wingdings" w:hint="default"/>
+        <w:sz w:val="20"/>
+      </w:rPr>
+    </w:lvl>
+    <w:lvl w:ilvl="4" w:tentative="1">
+      <w:start w:val="1"/>
+      <w:numFmt w:val="bullet"/>
+      <w:lvlText w:val=""/>
+      <w:lvlJc w:val="left"/>
+      <w:pPr>
+        <w:tabs>
+          <w:tab w:val="num" w:pos="3600"/>
+        </w:tabs>
+        <w:ind w:left="3600" w:hanging="360"/>
+      </w:pPr>
+      <w:rPr>
+        <w:rFonts w:ascii="Wingdings" w:hAnsi="Wingdings" w:hint="default"/>
+        <w:sz w:val="20"/>
+      </w:rPr>
+    </w:lvl>
+    <w:lvl w:ilvl="5" w:tentative="1">
+      <w:start w:val="1"/>
+      <w:numFmt w:val="bullet"/>
+      <w:lvlText w:val=""/>
+      <w:lvlJc w:val="left"/>
+      <w:pPr>
+        <w:tabs>
+          <w:tab w:val="num" w:pos="4320"/>
+        </w:tabs>
+        <w:ind w:left="4320" w:hanging="360"/>
+      </w:pPr>
+      <w:rPr>
+        <w:rFonts w:ascii="Wingdings" w:hAnsi="Wingdings" w:hint="default"/>
+        <w:sz w:val="20"/>
+      </w:rPr>
+    </w:lvl>
+    <w:lvl w:ilvl="6" w:tentative="1">
+      <w:start w:val="1"/>
+      <w:numFmt w:val="bullet"/>
+      <w:lvlText w:val=""/>
+      <w:lvlJc w:val="left"/>
+      <w:pPr>
+        <w:tabs>
+          <w:tab w:val="num" w:pos="5040"/>
+        </w:tabs>
+        <w:ind w:left="5040" w:hanging="360"/>
+      </w:pPr>
+      <w:rPr>
+        <w:rFonts w:ascii="Wingdings" w:hAnsi="Wingdings" w:hint="default"/>
+        <w:sz w:val="20"/>
+      </w:rPr>
+    </w:lvl>
+    <w:lvl w:ilvl="7" w:tentative="1">
+      <w:start w:val="1"/>
+      <w:numFmt w:val="bullet"/>
+      <w:lvlText w:val=""/>
+      <w:lvlJc w:val="left"/>
+      <w:pPr>
+        <w:tabs>
+          <w:tab w:val="num" w:pos="5760"/>
+        </w:tabs>
+        <w:ind w:left="5760" w:hanging="360"/>
+      </w:pPr>
+      <w:rPr>
+        <w:rFonts w:ascii="Wingdings" w:hAnsi="Wingdings" w:hint="default"/>
+        <w:sz w:val="20"/>
+      </w:rPr>
+    </w:lvl>
+    <w:lvl w:ilvl="8" w:tentative="1">
+      <w:start w:val="1"/>
+      <w:numFmt w:val="bullet"/>
+      <w:lvlText w:val=""/>
+      <w:lvlJc w:val="left"/>
+      <w:pPr>
+        <w:tabs>
+          <w:tab w:val="num" w:pos="6480"/>
+        </w:tabs>
+        <w:ind w:left="6480" w:hanging="360"/>
+      </w:pPr>
+      <w:rPr>
+        <w:rFonts w:ascii="Wingdings" w:hAnsi="Wingdings" w:hint="default"/>
+        <w:sz w:val="20"/>
+      </w:rPr>
+    </w:lvl>
+  </w:abstractNum>
+  <w:abstractNum w:abstractNumId="12" w15:restartNumberingAfterBreak="0">
     <w:nsid w:val="76502620"/>
     <w:multiLevelType w:val="multilevel"/>
     <w:tmpl w:val="9134DE96"/>
@@ -7098,7 +10512,7 @@
       </w:rPr>
     </w:lvl>
   </w:abstractNum>
-  <w:abstractNum w:abstractNumId="10" w15:restartNumberingAfterBreak="0">
+  <w:abstractNum w:abstractNumId="13" w15:restartNumberingAfterBreak="0">
     <w:nsid w:val="7A1433E3"/>
     <w:multiLevelType w:val="multilevel"/>
     <w:tmpl w:val="B58A0164"/>
@@ -7248,10 +10662,10 @@
     </w:lvl>
   </w:abstractNum>
   <w:num w:numId="1" w16cid:durableId="525871127">
-    <w:abstractNumId w:val="8"/>
+    <w:abstractNumId w:val="10"/>
   </w:num>
   <w:num w:numId="2" w16cid:durableId="1309356008">
-    <w:abstractNumId w:val="6"/>
+    <w:abstractNumId w:val="7"/>
   </w:num>
   <w:num w:numId="3" w16cid:durableId="1454209953">
     <w:abstractNumId w:val="2"/>
@@ -7263,22 +10677,31 @@
     <w:abstractNumId w:val="4"/>
   </w:num>
   <w:num w:numId="6" w16cid:durableId="1679388164">
-    <w:abstractNumId w:val="5"/>
+    <w:abstractNumId w:val="6"/>
   </w:num>
   <w:num w:numId="7" w16cid:durableId="2071540971">
     <w:abstractNumId w:val="0"/>
   </w:num>
   <w:num w:numId="8" w16cid:durableId="1396858388">
-    <w:abstractNumId w:val="7"/>
+    <w:abstractNumId w:val="8"/>
   </w:num>
   <w:num w:numId="9" w16cid:durableId="1509908005">
-    <w:abstractNumId w:val="9"/>
+    <w:abstractNumId w:val="12"/>
   </w:num>
   <w:num w:numId="10" w16cid:durableId="604313557">
     <w:abstractNumId w:val="1"/>
   </w:num>
   <w:num w:numId="11" w16cid:durableId="1460803291">
-    <w:abstractNumId w:val="10"/>
+    <w:abstractNumId w:val="13"/>
+  </w:num>
+  <w:num w:numId="12" w16cid:durableId="1152454608">
+    <w:abstractNumId w:val="11"/>
+  </w:num>
+  <w:num w:numId="13" w16cid:durableId="722103073">
+    <w:abstractNumId w:val="9"/>
+  </w:num>
+  <w:num w:numId="14" w16cid:durableId="369768513">
+    <w:abstractNumId w:val="5"/>
   </w:num>
 </w:numbering>
 </file>

</xml_diff>